<commit_message>
Bætti við ábendingu um  að ACL skráin virkar bara fyrir íslensku.
</commit_message>
<xml_diff>
--- a/Leiðbeiningar - skrif og prófarkarlestur fyrir trúna.docx
+++ b/Leiðbeiningar - skrif og prófarkarlestur fyrir trúna.docx
@@ -92,8 +92,13 @@
         <w:t>Yfirfara</w:t>
       </w:r>
       <w:r>
-        <w:t>/Review</w:t>
-      </w:r>
+        <w:t>/</w:t>
+      </w:r>
+      <w:proofErr w:type="spellStart"/>
+      <w:r>
+        <w:t>Review</w:t>
+      </w:r>
+      <w:proofErr w:type="spellEnd"/>
       <w:r>
         <w:t xml:space="preserve"> </w:t>
       </w:r>
@@ -104,8 +109,13 @@
         <w:t xml:space="preserve"> </w:t>
       </w:r>
       <w:r>
-        <w:t>Rakning/Tracking</w:t>
-      </w:r>
+        <w:t>Rakning/</w:t>
+      </w:r>
+      <w:proofErr w:type="spellStart"/>
+      <w:r>
+        <w:t>Tracking</w:t>
+      </w:r>
+      <w:proofErr w:type="spellEnd"/>
       <w:r>
         <w:t xml:space="preserve"> </w:t>
       </w:r>
@@ -116,7 +126,15 @@
         <w:t xml:space="preserve"> </w:t>
       </w:r>
       <w:r>
-        <w:t>Rekja breytingar/Track Changes</w:t>
+        <w:t>Rekja breytingar/</w:t>
+      </w:r>
+      <w:proofErr w:type="spellStart"/>
+      <w:r>
+        <w:t>Track</w:t>
+      </w:r>
+      <w:proofErr w:type="spellEnd"/>
+      <w:r>
+        <w:t xml:space="preserve"> Changes</w:t>
       </w:r>
       <w:r>
         <w:t>.</w:t>
@@ -139,8 +157,13 @@
         <w:t>flipann „</w:t>
       </w:r>
       <w:r>
-        <w:t>Yfirfara/Review</w:t>
-      </w:r>
+        <w:t>Yfirfara/</w:t>
+      </w:r>
+      <w:proofErr w:type="spellStart"/>
+      <w:r>
+        <w:t>Review</w:t>
+      </w:r>
+      <w:proofErr w:type="spellEnd"/>
       <w:r>
         <w:t>“</w:t>
       </w:r>
@@ -151,7 +174,15 @@
         <w:t xml:space="preserve"> og smella svo á takkann „</w:t>
       </w:r>
       <w:r>
-        <w:t>Rekja breytingar/Track Changes</w:t>
+        <w:t>Rekja breytingar/</w:t>
+      </w:r>
+      <w:proofErr w:type="spellStart"/>
+      <w:r>
+        <w:t>Track</w:t>
+      </w:r>
+      <w:proofErr w:type="spellEnd"/>
+      <w:r>
+        <w:t xml:space="preserve"> Changes</w:t>
       </w:r>
       <w:r>
         <w:t xml:space="preserve">“ </w:t>
@@ -163,11 +194,24 @@
         <w:t xml:space="preserve">í </w:t>
       </w:r>
       <w:r>
-        <w:t>flokknum (e. group) „</w:t>
-      </w:r>
-      <w:r>
-        <w:t>Rakning/Tracking</w:t>
-      </w:r>
+        <w:t xml:space="preserve">flokknum (e. </w:t>
+      </w:r>
+      <w:proofErr w:type="spellStart"/>
+      <w:r>
+        <w:t>group</w:t>
+      </w:r>
+      <w:proofErr w:type="spellEnd"/>
+      <w:r>
+        <w:t>) „</w:t>
+      </w:r>
+      <w:r>
+        <w:t>Rakning/</w:t>
+      </w:r>
+      <w:proofErr w:type="spellStart"/>
+      <w:r>
+        <w:t>Tracking</w:t>
+      </w:r>
+      <w:proofErr w:type="spellEnd"/>
       <w:r>
         <w:t xml:space="preserve">“ </w:t>
       </w:r>
@@ -242,8 +286,13 @@
       <w:r>
         <w:t xml:space="preserve">Ef </w:t>
       </w:r>
-      <w:r>
-        <w:t xml:space="preserve">flipaborðinn </w:t>
+      <w:proofErr w:type="spellStart"/>
+      <w:r>
+        <w:t>flipaborðinn</w:t>
+      </w:r>
+      <w:proofErr w:type="spellEnd"/>
+      <w:r>
+        <w:t xml:space="preserve"> </w:t>
       </w:r>
       <w:r>
         <w:t xml:space="preserve">er lokaður eins og sýnt er hér fyrir neðan </w:t>
@@ -258,7 +307,15 @@
         <w:t xml:space="preserve"> og festa niðri með því að smella á teiknibóluna</w:t>
       </w:r>
       <w:r>
-        <w:t xml:space="preserve"> neðst í hægra horni borðans sem birtist.</w:t>
+        <w:t xml:space="preserve"> neðst í hægra horni </w:t>
+      </w:r>
+      <w:proofErr w:type="spellStart"/>
+      <w:r>
+        <w:t>borðans</w:t>
+      </w:r>
+      <w:proofErr w:type="spellEnd"/>
+      <w:r>
+        <w:t xml:space="preserve"> sem birtist.</w:t>
       </w:r>
     </w:p>
     <w:p>
@@ -378,12 +435,14 @@
         </w:rPr>
         <w:t>“</w:t>
       </w:r>
+      <w:proofErr w:type="spellStart"/>
       <w:r>
         <w:rPr>
           <w:lang w:val="en-GB"/>
         </w:rPr>
         <w:t>svona</w:t>
       </w:r>
+      <w:proofErr w:type="spellEnd"/>
       <w:r>
         <w:rPr>
           <w:highlight w:val="yellow"/>
@@ -395,7 +454,21 @@
         <w:rPr>
           <w:lang w:val="en-GB"/>
         </w:rPr>
-        <w:t xml:space="preserve"> (enska)</w:t>
+        <w:t xml:space="preserve"> (</w:t>
+      </w:r>
+      <w:proofErr w:type="spellStart"/>
+      <w:r>
+        <w:rPr>
+          <w:lang w:val="en-GB"/>
+        </w:rPr>
+        <w:t>enska</w:t>
+      </w:r>
+      <w:proofErr w:type="spellEnd"/>
+      <w:r>
+        <w:rPr>
+          <w:lang w:val="en-GB"/>
+        </w:rPr>
+        <w:t>)</w:t>
       </w:r>
       <w:r>
         <w:rPr>
@@ -449,8 +522,13 @@
         </w:numPr>
       </w:pPr>
       <w:r>
-        <w:t>Yfirfara/Review</w:t>
-      </w:r>
+        <w:t>Yfirfara/</w:t>
+      </w:r>
+      <w:proofErr w:type="spellStart"/>
+      <w:r>
+        <w:t>Review</w:t>
+      </w:r>
+      <w:proofErr w:type="spellEnd"/>
       <w:r>
         <w:t xml:space="preserve"> </w:t>
       </w:r>
@@ -485,7 +563,15 @@
         <w:t xml:space="preserve"> </w:t>
       </w:r>
       <w:r>
-        <w:t>Velja tungumál fyrir villuleit/Set Proofing Language</w:t>
+        <w:t xml:space="preserve">Velja tungumál fyrir villuleit/Set </w:t>
+      </w:r>
+      <w:proofErr w:type="spellStart"/>
+      <w:r>
+        <w:t>Proofing</w:t>
+      </w:r>
+      <w:proofErr w:type="spellEnd"/>
+      <w:r>
+        <w:t xml:space="preserve"> Language</w:t>
       </w:r>
       <w:r>
         <w:t xml:space="preserve"> </w:t>
@@ -497,8 +583,13 @@
         <w:t xml:space="preserve"> </w:t>
       </w:r>
       <w:r>
-        <w:t>Íslenska/Icelandic</w:t>
-      </w:r>
+        <w:t>Íslenska/</w:t>
+      </w:r>
+      <w:proofErr w:type="spellStart"/>
+      <w:r>
+        <w:t>Icelandic</w:t>
+      </w:r>
+      <w:proofErr w:type="spellEnd"/>
       <w:r>
         <w:t xml:space="preserve"> </w:t>
       </w:r>
@@ -551,8 +642,21 @@
         <w:t xml:space="preserve"> </w:t>
       </w:r>
       <w:r>
-        <w:t>(Meira) Valkostir/(More) Options</w:t>
-      </w:r>
+        <w:t>(Meira) Valkostir/(</w:t>
+      </w:r>
+      <w:proofErr w:type="spellStart"/>
+      <w:r>
+        <w:t>More</w:t>
+      </w:r>
+      <w:proofErr w:type="spellEnd"/>
+      <w:r>
+        <w:t xml:space="preserve">) </w:t>
+      </w:r>
+      <w:proofErr w:type="spellStart"/>
+      <w:r>
+        <w:t>Options</w:t>
+      </w:r>
+      <w:proofErr w:type="spellEnd"/>
       <w:r>
         <w:t xml:space="preserve"> </w:t>
       </w:r>
@@ -575,7 +679,15 @@
         <w:t xml:space="preserve"> Bæta við tungumáli</w:t>
       </w:r>
       <w:r>
-        <w:t>…/Add a Language…</w:t>
+        <w:t>…/</w:t>
+      </w:r>
+      <w:proofErr w:type="spellStart"/>
+      <w:r>
+        <w:t>Add</w:t>
+      </w:r>
+      <w:proofErr w:type="spellEnd"/>
+      <w:r>
+        <w:t xml:space="preserve"> a Language…</w:t>
       </w:r>
     </w:p>
     <w:p>
@@ -598,9 +710,11 @@
           <w:numId w:val="5"/>
         </w:numPr>
       </w:pPr>
+      <w:proofErr w:type="spellStart"/>
       <w:r>
         <w:t>Hakaðu</w:t>
       </w:r>
+      <w:proofErr w:type="spellEnd"/>
       <w:r>
         <w:t xml:space="preserve"> við</w:t>
       </w:r>
@@ -611,7 +725,15 @@
         <w:t>„Ná í villuleitarverkfæri</w:t>
       </w:r>
       <w:r>
-        <w:t>/Get proofing tools</w:t>
+        <w:t xml:space="preserve">/Get </w:t>
+      </w:r>
+      <w:proofErr w:type="spellStart"/>
+      <w:r>
+        <w:t>proofing</w:t>
+      </w:r>
+      <w:proofErr w:type="spellEnd"/>
+      <w:r>
+        <w:t xml:space="preserve"> tools</w:t>
       </w:r>
       <w:r>
         <w:t>“</w:t>
@@ -629,8 +751,13 @@
         <w:t>Smelltu á „</w:t>
       </w:r>
       <w:r>
-        <w:t>Bæta við/Add</w:t>
-      </w:r>
+        <w:t>Bæta við/</w:t>
+      </w:r>
+      <w:proofErr w:type="spellStart"/>
+      <w:r>
+        <w:t>Add</w:t>
+      </w:r>
+      <w:proofErr w:type="spellEnd"/>
       <w:r>
         <w:t>“</w:t>
       </w:r>
@@ -698,8 +825,21 @@
         <w:t xml:space="preserve"> </w:t>
       </w:r>
       <w:r>
-        <w:t>(Meira) Valkostir/(More) Options</w:t>
-      </w:r>
+        <w:t>(Meira) Valkostir/(</w:t>
+      </w:r>
+      <w:proofErr w:type="spellStart"/>
+      <w:r>
+        <w:t>More</w:t>
+      </w:r>
+      <w:proofErr w:type="spellEnd"/>
+      <w:r>
+        <w:t xml:space="preserve">) </w:t>
+      </w:r>
+      <w:proofErr w:type="spellStart"/>
+      <w:r>
+        <w:t>Options</w:t>
+      </w:r>
+      <w:proofErr w:type="spellEnd"/>
       <w:r>
         <w:t xml:space="preserve"> </w:t>
       </w:r>
@@ -885,8 +1025,21 @@
         <w:t xml:space="preserve"> </w:t>
       </w:r>
       <w:r>
-        <w:t>(Meira) Valkostir/(More) Options</w:t>
-      </w:r>
+        <w:t>(Meira) Valkostir/(</w:t>
+      </w:r>
+      <w:proofErr w:type="spellStart"/>
+      <w:r>
+        <w:t>More</w:t>
+      </w:r>
+      <w:proofErr w:type="spellEnd"/>
+      <w:r>
+        <w:t xml:space="preserve">) </w:t>
+      </w:r>
+      <w:proofErr w:type="spellStart"/>
+      <w:r>
+        <w:t>Options</w:t>
+      </w:r>
+      <w:proofErr w:type="spellEnd"/>
       <w:r>
         <w:t xml:space="preserve"> </w:t>
       </w:r>
@@ -897,7 +1050,15 @@
         <w:t xml:space="preserve"> </w:t>
       </w:r>
       <w:r>
-        <w:t>Flýtistika/Quick Access Toolbar</w:t>
+        <w:t>Flýtistika/</w:t>
+      </w:r>
+      <w:proofErr w:type="spellStart"/>
+      <w:r>
+        <w:t>Quick</w:t>
+      </w:r>
+      <w:proofErr w:type="spellEnd"/>
+      <w:r>
+        <w:t xml:space="preserve"> Access Toolbar</w:t>
       </w:r>
     </w:p>
     <w:p>
@@ -912,13 +1073,29 @@
         <w:t>Veldu „Flipinn yfirfara</w:t>
       </w:r>
       <w:r>
-        <w:t>/Review Tab</w:t>
+        <w:t>/</w:t>
+      </w:r>
+      <w:proofErr w:type="spellStart"/>
+      <w:r>
+        <w:t>Review</w:t>
+      </w:r>
+      <w:proofErr w:type="spellEnd"/>
+      <w:r>
+        <w:t xml:space="preserve"> Tab</w:t>
       </w:r>
       <w:r>
         <w:t>“ undir „Velja skipanir frá</w:t>
       </w:r>
       <w:r>
-        <w:t>/Choose Commands from</w:t>
+        <w:t xml:space="preserve">/Choose </w:t>
+      </w:r>
+      <w:proofErr w:type="spellStart"/>
+      <w:r>
+        <w:t>Commands</w:t>
+      </w:r>
+      <w:proofErr w:type="spellEnd"/>
+      <w:r>
+        <w:t xml:space="preserve"> from</w:t>
       </w:r>
       <w:r>
         <w:t>“</w:t>
@@ -939,7 +1116,15 @@
         <w:t>Veldu „</w:t>
       </w:r>
       <w:r>
-        <w:t>Velja tungumál fyrir villuleit/Set Proofing Language</w:t>
+        <w:t xml:space="preserve">Velja tungumál fyrir villuleit/Set </w:t>
+      </w:r>
+      <w:proofErr w:type="spellStart"/>
+      <w:r>
+        <w:t>Proofing</w:t>
+      </w:r>
+      <w:proofErr w:type="spellEnd"/>
+      <w:r>
+        <w:t xml:space="preserve"> Language</w:t>
       </w:r>
       <w:r>
         <w:t>“ í listanum vinstra megin.</w:t>
@@ -957,8 +1142,13 @@
         <w:t>Smelltu á „</w:t>
       </w:r>
       <w:r>
-        <w:t>Bæta við/Add</w:t>
-      </w:r>
+        <w:t>Bæta við/</w:t>
+      </w:r>
+      <w:proofErr w:type="spellStart"/>
+      <w:r>
+        <w:t>Add</w:t>
+      </w:r>
+      <w:proofErr w:type="spellEnd"/>
       <w:r>
         <w:t>“ takkann. Þá færist takkinn yfir í listann hægra megin.</w:t>
       </w:r>
@@ -1005,7 +1195,15 @@
         <w:t xml:space="preserve">. Ef velja á allan textann er hægt að </w:t>
       </w:r>
       <w:r>
-        <w:t>slá á Ctrl-A.</w:t>
+        <w:t xml:space="preserve">slá á </w:t>
+      </w:r>
+      <w:proofErr w:type="spellStart"/>
+      <w:r>
+        <w:t>Ctrl</w:t>
+      </w:r>
+      <w:proofErr w:type="spellEnd"/>
+      <w:r>
+        <w:t>-A.</w:t>
       </w:r>
     </w:p>
     <w:p>
@@ -1131,9 +1329,11 @@
       <w:r>
         <w:t>/</w:t>
       </w:r>
+      <w:proofErr w:type="spellStart"/>
       <w:r>
         <w:t>Insert</w:t>
       </w:r>
+      <w:proofErr w:type="spellEnd"/>
       <w:r>
         <w:t xml:space="preserve"> </w:t>
       </w:r>
@@ -1144,8 +1344,13 @@
         <w:t xml:space="preserve"> </w:t>
       </w:r>
       <w:r>
-        <w:t>Tákn/Symbol</w:t>
-      </w:r>
+        <w:t>Tákn/</w:t>
+      </w:r>
+      <w:proofErr w:type="spellStart"/>
+      <w:r>
+        <w:t>Symbol</w:t>
+      </w:r>
+      <w:proofErr w:type="spellEnd"/>
       <w:r>
         <w:t xml:space="preserve"> </w:t>
       </w:r>
@@ -1156,8 +1361,13 @@
         <w:t xml:space="preserve"> </w:t>
       </w:r>
       <w:r>
-        <w:t>Tákn/Symbol</w:t>
-      </w:r>
+        <w:t>Tákn/</w:t>
+      </w:r>
+      <w:proofErr w:type="spellStart"/>
+      <w:r>
+        <w:t>Symbol</w:t>
+      </w:r>
+      <w:proofErr w:type="spellEnd"/>
       <w:r>
         <w:t xml:space="preserve"> </w:t>
       </w:r>
@@ -1168,22 +1378,64 @@
         <w:t xml:space="preserve"> </w:t>
       </w:r>
       <w:r>
-        <w:t>Fleiri tákn/More Symbols</w:t>
-      </w:r>
+        <w:t>Fleiri tákn/</w:t>
+      </w:r>
+      <w:proofErr w:type="spellStart"/>
+      <w:r>
+        <w:t>More</w:t>
+      </w:r>
+      <w:proofErr w:type="spellEnd"/>
+      <w:r>
+        <w:t xml:space="preserve"> </w:t>
+      </w:r>
+      <w:proofErr w:type="spellStart"/>
+      <w:r>
+        <w:t>Symbols</w:t>
+      </w:r>
+      <w:proofErr w:type="spellEnd"/>
     </w:p>
     <w:p>
       <w:r>
         <w:t xml:space="preserve">Þá birtist eftirfarandi gluggi og þá er hægt að setja inn sérstök umritunartákn. </w:t>
       </w:r>
       <w:r>
-        <w:t xml:space="preserve">Athugið að undirmengið </w:t>
-      </w:r>
-      <w:r>
-        <w:t>„Latneskt, aukið, viðbót</w:t>
-      </w:r>
-      <w:r>
-        <w:t>/Latin Extended Additional</w:t>
-      </w:r>
+        <w:t xml:space="preserve">Athugið að </w:t>
+      </w:r>
+      <w:proofErr w:type="spellStart"/>
+      <w:r>
+        <w:t>undirmengið</w:t>
+      </w:r>
+      <w:proofErr w:type="spellEnd"/>
+      <w:r>
+        <w:t xml:space="preserve"> </w:t>
+      </w:r>
+      <w:r>
+        <w:t>„</w:t>
+      </w:r>
+      <w:proofErr w:type="spellStart"/>
+      <w:r>
+        <w:t>Latneskt</w:t>
+      </w:r>
+      <w:proofErr w:type="spellEnd"/>
+      <w:r>
+        <w:t>, aukið, viðbót</w:t>
+      </w:r>
+      <w:r>
+        <w:t>/</w:t>
+      </w:r>
+      <w:proofErr w:type="spellStart"/>
+      <w:r>
+        <w:t>Latin</w:t>
+      </w:r>
+      <w:proofErr w:type="spellEnd"/>
+      <w:r>
+        <w:t xml:space="preserve"> Extended </w:t>
+      </w:r>
+      <w:proofErr w:type="spellStart"/>
+      <w:r>
+        <w:t>Additional</w:t>
+      </w:r>
+      <w:proofErr w:type="spellEnd"/>
       <w:r>
         <w:t xml:space="preserve">“ </w:t>
       </w:r>
@@ -1191,10 +1443,34 @@
         <w:t>í lið 3 á myndinni</w:t>
       </w:r>
       <w:r>
-        <w:t xml:space="preserve"> er mjög neðarlega í listanum og kemur langt á eftir öðrum mengjum sem byrja á „Latneskt …</w:t>
-      </w:r>
-      <w:r>
-        <w:t>/Latin …</w:t>
+        <w:t xml:space="preserve"> er mjög neðarlega í listanum og kemur langt á eftir öðrum </w:t>
+      </w:r>
+      <w:proofErr w:type="spellStart"/>
+      <w:r>
+        <w:t>mengjum</w:t>
+      </w:r>
+      <w:proofErr w:type="spellEnd"/>
+      <w:r>
+        <w:t xml:space="preserve"> sem byrja á „</w:t>
+      </w:r>
+      <w:proofErr w:type="spellStart"/>
+      <w:r>
+        <w:t>Latneskt</w:t>
+      </w:r>
+      <w:proofErr w:type="spellEnd"/>
+      <w:r>
+        <w:t xml:space="preserve"> …</w:t>
+      </w:r>
+      <w:r>
+        <w:t>/</w:t>
+      </w:r>
+      <w:proofErr w:type="spellStart"/>
+      <w:r>
+        <w:t>Latin</w:t>
+      </w:r>
+      <w:proofErr w:type="spellEnd"/>
+      <w:r>
+        <w:t xml:space="preserve"> …</w:t>
       </w:r>
       <w:r>
         <w:t>“.</w:t>
@@ -1261,13 +1537,35 @@
     <w:p/>
     <w:p>
       <w:r>
-        <w:t xml:space="preserve">Það er sterkur leikur að búa til flýtilykla (short-cuts) til að fá fram þau tákn sem mest eru notuð (t.d. Alt-d fyrir </w:t>
+        <w:t>Það er sterkur leikur að búa til flýtilykla (</w:t>
+      </w:r>
+      <w:proofErr w:type="spellStart"/>
+      <w:r>
+        <w:t>short-cuts</w:t>
+      </w:r>
+      <w:proofErr w:type="spellEnd"/>
+      <w:r>
+        <w:t xml:space="preserve">) til að fá fram þau tákn sem mest eru notuð (t.d. Alt-d fyrir </w:t>
       </w:r>
       <w:r>
         <w:rPr>
           <w:rFonts w:ascii="Times Ext Roman" w:hAnsi="Times Ext Roman" w:cs="Times Ext Roman"/>
         </w:rPr>
-        <w:t>ḍ og Alt-Shift-d fyrir Ḍ</w:t>
+        <w:t>ḍ og Alt-</w:t>
+      </w:r>
+      <w:proofErr w:type="spellStart"/>
+      <w:r>
+        <w:rPr>
+          <w:rFonts w:ascii="Times Ext Roman" w:hAnsi="Times Ext Roman" w:cs="Times Ext Roman"/>
+        </w:rPr>
+        <w:t>Shift</w:t>
+      </w:r>
+      <w:proofErr w:type="spellEnd"/>
+      <w:r>
+        <w:rPr>
+          <w:rFonts w:ascii="Times Ext Roman" w:hAnsi="Times Ext Roman" w:cs="Times Ext Roman"/>
+        </w:rPr>
+        <w:t>-d fyrir Ḍ</w:t>
       </w:r>
       <w:r>
         <w:t xml:space="preserve">). </w:t>
@@ -1290,10 +1588,26 @@
         <w:t xml:space="preserve"> heitir „</w:t>
       </w:r>
       <w:r>
-        <w:t>Right Single Quotation Mark</w:t>
-      </w:r>
-      <w:r>
-        <w:t xml:space="preserve">“ með stafakóðann </w:t>
+        <w:t xml:space="preserve">Right Single </w:t>
+      </w:r>
+      <w:proofErr w:type="spellStart"/>
+      <w:r>
+        <w:t>Quotation</w:t>
+      </w:r>
+      <w:proofErr w:type="spellEnd"/>
+      <w:r>
+        <w:t xml:space="preserve"> Mark</w:t>
+      </w:r>
+      <w:r>
+        <w:t xml:space="preserve">“ með </w:t>
+      </w:r>
+      <w:proofErr w:type="spellStart"/>
+      <w:r>
+        <w:t>stafakóðann</w:t>
+      </w:r>
+      <w:proofErr w:type="spellEnd"/>
+      <w:r>
+        <w:t xml:space="preserve"> </w:t>
       </w:r>
       <w:r>
         <w:t>U+</w:t>
@@ -1311,10 +1625,26 @@
         <w:t xml:space="preserve"> og hið seinna heitir „</w:t>
       </w:r>
       <w:r>
-        <w:t>Right Single Quotation Mark</w:t>
-      </w:r>
-      <w:r>
-        <w:t xml:space="preserve">“ með stafakóðann </w:t>
+        <w:t xml:space="preserve">Right Single </w:t>
+      </w:r>
+      <w:proofErr w:type="spellStart"/>
+      <w:r>
+        <w:t>Quotation</w:t>
+      </w:r>
+      <w:proofErr w:type="spellEnd"/>
+      <w:r>
+        <w:t xml:space="preserve"> Mark</w:t>
+      </w:r>
+      <w:r>
+        <w:t xml:space="preserve">“ með </w:t>
+      </w:r>
+      <w:proofErr w:type="spellStart"/>
+      <w:r>
+        <w:t>stafakóðann</w:t>
+      </w:r>
+      <w:proofErr w:type="spellEnd"/>
+      <w:r>
+        <w:t xml:space="preserve"> </w:t>
       </w:r>
       <w:r>
         <w:t>U+</w:t>
@@ -1326,7 +1656,23 @@
         <w:t xml:space="preserve"> (8216 í tugakerfi)</w:t>
       </w:r>
       <w:r>
-        <w:t xml:space="preserve">. Lagt er til að búa til flýtilyklana Ctrl-? og Ctrl-~ í þessari röð. </w:t>
+        <w:t xml:space="preserve">. Lagt er til að búa til flýtilyklana </w:t>
+      </w:r>
+      <w:proofErr w:type="spellStart"/>
+      <w:r>
+        <w:t>Ctrl</w:t>
+      </w:r>
+      <w:proofErr w:type="spellEnd"/>
+      <w:r>
+        <w:t xml:space="preserve">-? og </w:t>
+      </w:r>
+      <w:proofErr w:type="spellStart"/>
+      <w:r>
+        <w:t>Ctrl</w:t>
+      </w:r>
+      <w:proofErr w:type="spellEnd"/>
+      <w:r>
+        <w:t xml:space="preserve">-~ í þessari röð. </w:t>
       </w:r>
       <w:r>
         <w:t>Það er gert með því að:</w:t>
@@ -1344,7 +1690,15 @@
         <w:t>Smella á takkann „Flýtilykill …</w:t>
       </w:r>
       <w:r>
-        <w:t>/Shortcut Key …</w:t>
+        <w:t>/</w:t>
+      </w:r>
+      <w:proofErr w:type="spellStart"/>
+      <w:r>
+        <w:t>Shortcut</w:t>
+      </w:r>
+      <w:proofErr w:type="spellEnd"/>
+      <w:r>
+        <w:t xml:space="preserve"> Key …</w:t>
       </w:r>
       <w:r>
         <w:t>“ eins og sést á myndinni hér fyrir ofan.</w:t>
@@ -1362,7 +1716,15 @@
         <w:t xml:space="preserve">Sláðu inn </w:t>
       </w:r>
       <w:r>
-        <w:t>lyklasamsetninguna sem þú vilt nota, t.d. Ctrl-?.</w:t>
+        <w:t xml:space="preserve">lyklasamsetninguna sem þú vilt nota, t.d. </w:t>
+      </w:r>
+      <w:proofErr w:type="spellStart"/>
+      <w:r>
+        <w:t>Ctrl</w:t>
+      </w:r>
+      <w:proofErr w:type="spellEnd"/>
+      <w:r>
+        <w:t>-?.</w:t>
       </w:r>
     </w:p>
     <w:p>
@@ -1377,8 +1739,13 @@
         <w:t>Smelltu á takkann Tengja</w:t>
       </w:r>
       <w:r>
-        <w:t>/Assign</w:t>
-      </w:r>
+        <w:t>/</w:t>
+      </w:r>
+      <w:proofErr w:type="spellStart"/>
+      <w:r>
+        <w:t>Assign</w:t>
+      </w:r>
+      <w:proofErr w:type="spellEnd"/>
       <w:r>
         <w:t xml:space="preserve"> </w:t>
       </w:r>
@@ -1389,8 +1756,13 @@
         <w:t xml:space="preserve"> Loka</w:t>
       </w:r>
       <w:r>
-        <w:t>/Close</w:t>
-      </w:r>
+        <w:t>/</w:t>
+      </w:r>
+      <w:proofErr w:type="spellStart"/>
+      <w:r>
+        <w:t>Close</w:t>
+      </w:r>
+      <w:proofErr w:type="spellEnd"/>
       <w:r>
         <w:t>.</w:t>
       </w:r>
@@ -1491,8 +1863,21 @@
         <w:t xml:space="preserve"> </w:t>
       </w:r>
       <w:r>
-        <w:t>(Meira) Valkostir/(More) Options</w:t>
-      </w:r>
+        <w:t>(Meira) Valkostir/(</w:t>
+      </w:r>
+      <w:proofErr w:type="spellStart"/>
+      <w:r>
+        <w:t>More</w:t>
+      </w:r>
+      <w:proofErr w:type="spellEnd"/>
+      <w:r>
+        <w:t xml:space="preserve">) </w:t>
+      </w:r>
+      <w:proofErr w:type="spellStart"/>
+      <w:r>
+        <w:t>Options</w:t>
+      </w:r>
+      <w:proofErr w:type="spellEnd"/>
       <w:r>
         <w:t xml:space="preserve"> </w:t>
       </w:r>
@@ -1503,8 +1888,13 @@
         <w:t xml:space="preserve"> </w:t>
       </w:r>
       <w:r>
-        <w:t>Leiðréttingar/Proofing</w:t>
-      </w:r>
+        <w:t>Leiðréttingar/</w:t>
+      </w:r>
+      <w:proofErr w:type="spellStart"/>
+      <w:r>
+        <w:t>Proofing</w:t>
+      </w:r>
+      <w:proofErr w:type="spellEnd"/>
       <w:r>
         <w:t xml:space="preserve"> </w:t>
       </w:r>
@@ -1515,8 +1905,21 @@
         <w:t xml:space="preserve"> </w:t>
       </w:r>
       <w:r>
-        <w:t>Valkostir sjálfvirkar leiðréttingar/AutoCorrect Options</w:t>
-      </w:r>
+        <w:t>Valkostir sjálfvirkar leiðréttingar/</w:t>
+      </w:r>
+      <w:proofErr w:type="spellStart"/>
+      <w:r>
+        <w:t>AutoCorrect</w:t>
+      </w:r>
+      <w:proofErr w:type="spellEnd"/>
+      <w:r>
+        <w:t xml:space="preserve"> </w:t>
+      </w:r>
+      <w:proofErr w:type="spellStart"/>
+      <w:r>
+        <w:t>Options</w:t>
+      </w:r>
+      <w:proofErr w:type="spellEnd"/>
     </w:p>
     <w:p>
       <w:pPr>
@@ -1527,11 +1930,48 @@
         </w:numPr>
       </w:pPr>
       <w:r>
-        <w:t>Taktu hakið úr „Byrja setningar á hástaf</w:t>
-      </w:r>
-      <w:r>
-        <w:t>/Capitalize first letter of sentences</w:t>
-      </w:r>
+        <w:t xml:space="preserve">Taktu </w:t>
+      </w:r>
+      <w:proofErr w:type="spellStart"/>
+      <w:r>
+        <w:t>hakið</w:t>
+      </w:r>
+      <w:proofErr w:type="spellEnd"/>
+      <w:r>
+        <w:t xml:space="preserve"> úr „Byrja setningar á hástaf</w:t>
+      </w:r>
+      <w:r>
+        <w:t>/</w:t>
+      </w:r>
+      <w:proofErr w:type="spellStart"/>
+      <w:r>
+        <w:t>Capitalize</w:t>
+      </w:r>
+      <w:proofErr w:type="spellEnd"/>
+      <w:r>
+        <w:t xml:space="preserve"> </w:t>
+      </w:r>
+      <w:proofErr w:type="spellStart"/>
+      <w:r>
+        <w:t>first</w:t>
+      </w:r>
+      <w:proofErr w:type="spellEnd"/>
+      <w:r>
+        <w:t xml:space="preserve"> </w:t>
+      </w:r>
+      <w:proofErr w:type="spellStart"/>
+      <w:r>
+        <w:t>letter</w:t>
+      </w:r>
+      <w:proofErr w:type="spellEnd"/>
+      <w:r>
+        <w:t xml:space="preserve"> of </w:t>
+      </w:r>
+      <w:proofErr w:type="spellStart"/>
+      <w:r>
+        <w:t>sentences</w:t>
+      </w:r>
+      <w:proofErr w:type="spellEnd"/>
       <w:r>
         <w:t>“.</w:t>
       </w:r>
@@ -1709,6 +2149,7 @@
       <w:r>
         <w:t>Valkostir sjálfvirkar leiðréttingar/</w:t>
       </w:r>
+      <w:proofErr w:type="spellStart"/>
       <w:r>
         <w:t>Auto</w:t>
       </w:r>
@@ -1716,8 +2157,17 @@
         <w:t>C</w:t>
       </w:r>
       <w:r>
-        <w:t>orrect options</w:t>
-      </w:r>
+        <w:t>orrect</w:t>
+      </w:r>
+      <w:proofErr w:type="spellEnd"/>
+      <w:r>
+        <w:t xml:space="preserve"> </w:t>
+      </w:r>
+      <w:proofErr w:type="spellStart"/>
+      <w:r>
+        <w:t>options</w:t>
+      </w:r>
+      <w:proofErr w:type="spellEnd"/>
       <w:r>
         <w:t>“</w:t>
       </w:r>
@@ -1775,8 +2225,21 @@
         <w:t xml:space="preserve"> </w:t>
       </w:r>
       <w:r>
-        <w:t>(Meira) Valkostir/(More) Options</w:t>
-      </w:r>
+        <w:t>(Meira) Valkostir/(</w:t>
+      </w:r>
+      <w:proofErr w:type="spellStart"/>
+      <w:r>
+        <w:t>More</w:t>
+      </w:r>
+      <w:proofErr w:type="spellEnd"/>
+      <w:r>
+        <w:t xml:space="preserve">) </w:t>
+      </w:r>
+      <w:proofErr w:type="spellStart"/>
+      <w:r>
+        <w:t>Options</w:t>
+      </w:r>
+      <w:proofErr w:type="spellEnd"/>
       <w:r>
         <w:t xml:space="preserve"> </w:t>
       </w:r>
@@ -1787,8 +2250,13 @@
         <w:t xml:space="preserve"> </w:t>
       </w:r>
       <w:r>
-        <w:t>Leiðréttingar/Proofing</w:t>
-      </w:r>
+        <w:t>Leiðréttingar/</w:t>
+      </w:r>
+      <w:proofErr w:type="spellStart"/>
+      <w:r>
+        <w:t>Proofing</w:t>
+      </w:r>
+      <w:proofErr w:type="spellEnd"/>
       <w:r>
         <w:t xml:space="preserve"> </w:t>
       </w:r>
@@ -1799,8 +2267,21 @@
         <w:t xml:space="preserve"> </w:t>
       </w:r>
       <w:r>
-        <w:t>Valkostir sjálfvirkar leiðréttingar/ AutoCorrect Options</w:t>
-      </w:r>
+        <w:t xml:space="preserve">Valkostir sjálfvirkar leiðréttingar/ </w:t>
+      </w:r>
+      <w:proofErr w:type="spellStart"/>
+      <w:r>
+        <w:t>AutoCorrect</w:t>
+      </w:r>
+      <w:proofErr w:type="spellEnd"/>
+      <w:r>
+        <w:t xml:space="preserve"> </w:t>
+      </w:r>
+      <w:proofErr w:type="spellStart"/>
+      <w:r>
+        <w:t>Options</w:t>
+      </w:r>
+      <w:proofErr w:type="spellEnd"/>
     </w:p>
     <w:p>
       <w:r>
@@ -1810,13 +2291,29 @@
         <w:t>Í/</w:t>
       </w:r>
       <w:r>
-        <w:t>With“ textaboxið (ctrl-c og svo ct</w:t>
+        <w:t>With“ textaboxið (</w:t>
+      </w:r>
+      <w:proofErr w:type="spellStart"/>
+      <w:r>
+        <w:t>ctrl</w:t>
+      </w:r>
+      <w:proofErr w:type="spellEnd"/>
+      <w:r>
+        <w:t xml:space="preserve">-c og svo </w:t>
+      </w:r>
+      <w:proofErr w:type="spellStart"/>
+      <w:r>
+        <w:t>ct</w:t>
       </w:r>
       <w:r>
         <w:t>r</w:t>
       </w:r>
       <w:r>
-        <w:t>l-v).</w:t>
+        <w:t>l</w:t>
+      </w:r>
+      <w:proofErr w:type="spellEnd"/>
+      <w:r>
+        <w:t>-v).</w:t>
       </w:r>
     </w:p>
     <w:p>
@@ -1832,7 +2329,15 @@
         <w:t xml:space="preserve">Til er ACL skrá með leiðréttingum fyrir bahá’í texta </w:t>
       </w:r>
       <w:r>
-        <w:t>af Github svæði þjóðarráðsins. Ef þú hefur fengið hana</w:t>
+        <w:t xml:space="preserve">af </w:t>
+      </w:r>
+      <w:proofErr w:type="spellStart"/>
+      <w:r>
+        <w:t>Github</w:t>
+      </w:r>
+      <w:proofErr w:type="spellEnd"/>
+      <w:r>
+        <w:t xml:space="preserve"> svæði þjóðarráðsins. Ef þú hefur fengið hana</w:t>
       </w:r>
       <w:r>
         <w:t xml:space="preserve"> frá málfars- og þýðinganefnd</w:t>
@@ -1856,8 +2361,13 @@
         <w:t>Opnaðu „Keyra</w:t>
       </w:r>
       <w:r>
-        <w:t>/Run</w:t>
-      </w:r>
+        <w:t>/</w:t>
+      </w:r>
+      <w:proofErr w:type="spellStart"/>
+      <w:r>
+        <w:t>Run</w:t>
+      </w:r>
+      <w:proofErr w:type="spellEnd"/>
       <w:r>
         <w:t>“</w:t>
       </w:r>
@@ -1874,7 +2384,23 @@
         </w:numPr>
       </w:pPr>
       <w:r>
-        <w:t>Sláðu inn %AppData% og sláðu á enter eða smelltu á „</w:t>
+        <w:t>Sláðu inn %</w:t>
+      </w:r>
+      <w:proofErr w:type="spellStart"/>
+      <w:r>
+        <w:t>AppData</w:t>
+      </w:r>
+      <w:proofErr w:type="spellEnd"/>
+      <w:r>
+        <w:t xml:space="preserve">% og sláðu á </w:t>
+      </w:r>
+      <w:proofErr w:type="spellStart"/>
+      <w:r>
+        <w:t>enter</w:t>
+      </w:r>
+      <w:proofErr w:type="spellEnd"/>
+      <w:r>
+        <w:t xml:space="preserve"> eða smelltu á „</w:t>
       </w:r>
       <w:r>
         <w:t>Í lagi/OK</w:t>
@@ -1898,7 +2424,23 @@
         <w:t xml:space="preserve"> </w:t>
       </w:r>
       <w:r>
-        <w:t xml:space="preserve">Explorer inni á Roaming möppunni í AppData. </w:t>
+        <w:t xml:space="preserve">Explorer inni á </w:t>
+      </w:r>
+      <w:proofErr w:type="spellStart"/>
+      <w:r>
+        <w:t>Roaming</w:t>
+      </w:r>
+      <w:proofErr w:type="spellEnd"/>
+      <w:r>
+        <w:t xml:space="preserve"> möppunni í </w:t>
+      </w:r>
+      <w:proofErr w:type="spellStart"/>
+      <w:r>
+        <w:t>AppData</w:t>
+      </w:r>
+      <w:proofErr w:type="spellEnd"/>
+      <w:r>
+        <w:t xml:space="preserve">. </w:t>
       </w:r>
     </w:p>
     <w:p>
@@ -1931,7 +2473,15 @@
         <w:t>Finndu skrána MSO1039.acl og endurnefndu hana</w:t>
       </w:r>
       <w:r>
-        <w:t xml:space="preserve"> (rename)</w:t>
+        <w:t xml:space="preserve"> (</w:t>
+      </w:r>
+      <w:proofErr w:type="spellStart"/>
+      <w:r>
+        <w:t>rename</w:t>
+      </w:r>
+      <w:proofErr w:type="spellEnd"/>
+      <w:r>
+        <w:t>)</w:t>
       </w:r>
       <w:r>
         <w:t xml:space="preserve"> í</w:t>
@@ -1982,8 +2532,13 @@
         <w:t xml:space="preserve">og </w:t>
       </w:r>
       <w:r>
-        <w:t>lagt er til. Prófaðu að slá inn orðið „abdulbaha</w:t>
-      </w:r>
+        <w:t>lagt er til. Prófaðu að slá inn orðið „</w:t>
+      </w:r>
+      <w:proofErr w:type="spellStart"/>
+      <w:r>
+        <w:t>abdulbaha</w:t>
+      </w:r>
+      <w:proofErr w:type="spellEnd"/>
       <w:r>
         <w:t>“ og slá inn bil</w:t>
       </w:r>
@@ -2000,7 +2555,15 @@
         <w:t xml:space="preserve"> </w:t>
       </w:r>
       <w:r>
-        <w:t xml:space="preserve">Prófaðu einnig að slá inn orðið hazíra. Það breytist í </w:t>
+        <w:t xml:space="preserve">Prófaðu einnig að slá inn orðið </w:t>
+      </w:r>
+      <w:proofErr w:type="spellStart"/>
+      <w:r>
+        <w:t>hazíra</w:t>
+      </w:r>
+      <w:proofErr w:type="spellEnd"/>
+      <w:r>
+        <w:t xml:space="preserve">. Það breytist í </w:t>
       </w:r>
       <w:r>
         <w:t>Ḥ</w:t>
@@ -2008,11 +2571,22 @@
       <w:r>
         <w:t>aẓíratu’l-</w:t>
       </w:r>
+      <w:proofErr w:type="spellStart"/>
       <w:r>
         <w:t>Q</w:t>
       </w:r>
       <w:r>
-        <w:t>uds.</w:t>
+        <w:t>uds</w:t>
+      </w:r>
+      <w:proofErr w:type="spellEnd"/>
+      <w:r>
+        <w:t>.</w:t>
+      </w:r>
+    </w:p>
+    <w:p>
+      <w:r>
+        <w:lastRenderedPageBreak/>
+        <w:t>Athugaðu að þessar leiðréttingar virka bara fyrir texta á íslensku og hann þarf að vera merktur sem íslenskur texti, annars virka leiðréttingarnar ekki. Þessar leiðréttingar virka ekki fyrir texta sem er merktur öðru tungumáli, t.d. ensku, en hægt er að afrita helstu bahá’í orð handvirkt úr íslensku orðabókina yfir í orðabók viðkomandi tungumáls. Hafið samband við Upplýsinga- og tækniteymið ef óskað er nánari upplýsinga.</w:t>
       </w:r>
     </w:p>
     <w:p>
@@ -2020,7 +2594,6 @@
         <w:pStyle w:val="Fyrirsgn1"/>
       </w:pPr>
       <w:r>
-        <w:lastRenderedPageBreak/>
         <w:t>Fast bandstrik til að forðast línuskiptingar</w:t>
       </w:r>
     </w:p>
@@ -2061,8 +2634,13 @@
       <w:r>
         <w:t xml:space="preserve">, þar sem það mun aðeins virka í Office skjölum frá Microsoft. </w:t>
       </w:r>
-      <w:r>
-        <w:t xml:space="preserve">Stafakóði fasts bandstriks er </w:t>
+      <w:proofErr w:type="spellStart"/>
+      <w:r>
+        <w:t>Stafakóði</w:t>
+      </w:r>
+      <w:proofErr w:type="spellEnd"/>
+      <w:r>
+        <w:t xml:space="preserve"> fasts bandstriks er </w:t>
       </w:r>
       <w:r>
         <w:t>U+2011</w:t>
@@ -2163,7 +2741,15 @@
         <w:t xml:space="preserve"> og lista yfir</w:t>
       </w:r>
       <w:r>
-        <w:t xml:space="preserve"> umrituð orð notuð í bahá’í ritningum úr The Bahá’í World 1986-1992.</w:t>
+        <w:t xml:space="preserve"> </w:t>
+      </w:r>
+      <w:proofErr w:type="spellStart"/>
+      <w:r>
+        <w:t>umrituð</w:t>
+      </w:r>
+      <w:proofErr w:type="spellEnd"/>
+      <w:r>
+        <w:t xml:space="preserve"> orð notuð í bahá’í ritningum úr The Bahá’í World 1986-1992.</w:t>
       </w:r>
     </w:p>
   </w:footnote>

</xml_diff>

<commit_message>
The file seems to be corrupted when downloaded. Trying to push up a new version.
</commit_message>
<xml_diff>
--- a/Leiðbeiningar - skrif og prófarkarlestur fyrir trúna.docx
+++ b/Leiðbeiningar - skrif og prófarkarlestur fyrir trúna.docx
@@ -1,10 +1,10 @@
 
 <file path=word/document.xml><?xml version="1.0" encoding="utf-8"?>
-<w:document xmlns:wpc="http://schemas.microsoft.com/office/word/2010/wordprocessingCanvas" xmlns:cx="http://schemas.microsoft.com/office/drawing/2014/chartex" xmlns:cx1="http://schemas.microsoft.com/office/drawing/2015/9/8/chartex" xmlns:cx2="http://schemas.microsoft.com/office/drawing/2015/10/21/chartex" xmlns:cx3="http://schemas.microsoft.com/office/drawing/2016/5/9/chartex" xmlns:cx4="http://schemas.microsoft.com/office/drawing/2016/5/10/chartex" xmlns:cx5="http://schemas.microsoft.com/office/drawing/2016/5/11/chartex" xmlns:cx6="http://schemas.microsoft.com/office/drawing/2016/5/12/chartex" xmlns:cx7="http://schemas.microsoft.com/office/drawing/2016/5/13/chartex" xmlns:cx8="http://schemas.microsoft.com/office/drawing/2016/5/14/chartex" xmlns:mc="http://schemas.openxmlformats.org/markup-compatibility/2006" xmlns:aink="http://schemas.microsoft.com/office/drawing/2016/ink" xmlns:am3d="http://schemas.microsoft.com/office/drawing/2017/model3d" xmlns:o="urn:schemas-microsoft-com:office:office" xmlns:r="http://schemas.openxmlformats.org/officeDocument/2006/relationships" xmlns:m="http://schemas.openxmlformats.org/officeDocument/2006/math" xmlns:v="urn:schemas-microsoft-com:vml" xmlns:wp14="http://schemas.microsoft.com/office/word/2010/wordprocessingDrawing" xmlns:wp="http://schemas.openxmlformats.org/drawingml/2006/wordprocessingDrawing" xmlns:w10="urn:schemas-microsoft-com:office:word" xmlns:w="http://schemas.openxmlformats.org/wordprocessingml/2006/main" xmlns:w14="http://schemas.microsoft.com/office/word/2010/wordml" xmlns:w15="http://schemas.microsoft.com/office/word/2012/wordml" xmlns:w16cex="http://schemas.microsoft.com/office/word/2018/wordml/cex" xmlns:w16cid="http://schemas.microsoft.com/office/word/2016/wordml/cid" xmlns:w16="http://schemas.microsoft.com/office/word/2018/wordml" xmlns:w16sdtdh="http://schemas.microsoft.com/office/word/2020/wordml/sdtdatahash" xmlns:w16se="http://schemas.microsoft.com/office/word/2015/wordml/symex" xmlns:wpg="http://schemas.microsoft.com/office/word/2010/wordprocessingGroup" xmlns:wpi="http://schemas.microsoft.com/office/word/2010/wordprocessingInk" xmlns:wne="http://schemas.microsoft.com/office/word/2006/wordml" xmlns:wps="http://schemas.microsoft.com/office/word/2010/wordprocessingShape" mc:Ignorable="w14 w15 w16se w16cid w16 w16cex w16sdtdh wp14">
+<w:document xmlns:wpc="http://schemas.microsoft.com/office/word/2010/wordprocessingCanvas" xmlns:cx="http://schemas.microsoft.com/office/drawing/2014/chartex" xmlns:cx1="http://schemas.microsoft.com/office/drawing/2015/9/8/chartex" xmlns:cx2="http://schemas.microsoft.com/office/drawing/2015/10/21/chartex" xmlns:cx3="http://schemas.microsoft.com/office/drawing/2016/5/9/chartex" xmlns:cx4="http://schemas.microsoft.com/office/drawing/2016/5/10/chartex" xmlns:cx5="http://schemas.microsoft.com/office/drawing/2016/5/11/chartex" xmlns:cx6="http://schemas.microsoft.com/office/drawing/2016/5/12/chartex" xmlns:cx7="http://schemas.microsoft.com/office/drawing/2016/5/13/chartex" xmlns:cx8="http://schemas.microsoft.com/office/drawing/2016/5/14/chartex" xmlns:mc="http://schemas.openxmlformats.org/markup-compatibility/2006" xmlns:aink="http://schemas.microsoft.com/office/drawing/2016/ink" xmlns:am3d="http://schemas.microsoft.com/office/drawing/2017/model3d" xmlns:o="urn:schemas-microsoft-com:office:office" xmlns:oel="http://schemas.microsoft.com/office/2019/extlst" xmlns:r="http://schemas.openxmlformats.org/officeDocument/2006/relationships" xmlns:m="http://schemas.openxmlformats.org/officeDocument/2006/math" xmlns:v="urn:schemas-microsoft-com:vml" xmlns:wp14="http://schemas.microsoft.com/office/word/2010/wordprocessingDrawing" xmlns:wp="http://schemas.openxmlformats.org/drawingml/2006/wordprocessingDrawing" xmlns:w10="urn:schemas-microsoft-com:office:word" xmlns:w="http://schemas.openxmlformats.org/wordprocessingml/2006/main" xmlns:w14="http://schemas.microsoft.com/office/word/2010/wordml" xmlns:w15="http://schemas.microsoft.com/office/word/2012/wordml" xmlns:w16cex="http://schemas.microsoft.com/office/word/2018/wordml/cex" xmlns:w16cid="http://schemas.microsoft.com/office/word/2016/wordml/cid" xmlns:w16="http://schemas.microsoft.com/office/word/2018/wordml" xmlns:w16sdtdh="http://schemas.microsoft.com/office/word/2020/wordml/sdtdatahash" xmlns:w16se="http://schemas.microsoft.com/office/word/2015/wordml/symex" xmlns:wpg="http://schemas.microsoft.com/office/word/2010/wordprocessingGroup" xmlns:wpi="http://schemas.microsoft.com/office/word/2010/wordprocessingInk" xmlns:wne="http://schemas.microsoft.com/office/word/2006/wordml" xmlns:wps="http://schemas.microsoft.com/office/word/2010/wordprocessingShape" mc:Ignorable="w14 w15 w16se w16cid w16 w16cex w16sdtdh wp14">
   <w:body>
     <w:p>
       <w:pPr>
-        <w:pStyle w:val="Titill"/>
+        <w:pStyle w:val="Title"/>
         <w:jc w:val="center"/>
       </w:pPr>
       <w:r>
@@ -13,7 +13,7 @@
     </w:p>
     <w:p>
       <w:pPr>
-        <w:pStyle w:val="Titill"/>
+        <w:pStyle w:val="Title"/>
         <w:jc w:val="center"/>
       </w:pPr>
       <w:r>
@@ -22,7 +22,7 @@
     </w:p>
     <w:p>
       <w:pPr>
-        <w:pStyle w:val="Undirtitill"/>
+        <w:pStyle w:val="Subtitle"/>
         <w:jc w:val="center"/>
       </w:pPr>
       <w:r>
@@ -34,7 +34,7 @@
     </w:p>
     <w:p>
       <w:pPr>
-        <w:pStyle w:val="Undirtitill"/>
+        <w:pStyle w:val="Subtitle"/>
         <w:jc w:val="center"/>
       </w:pPr>
       <w:r>
@@ -43,7 +43,7 @@
     </w:p>
     <w:p>
       <w:pPr>
-        <w:pStyle w:val="Fyrirsgn1"/>
+        <w:pStyle w:val="Heading1"/>
       </w:pPr>
       <w:r>
         <w:t>Um leiðbeiningarnar</w:t>
@@ -368,7 +368,7 @@
     </w:p>
     <w:p>
       <w:pPr>
-        <w:pStyle w:val="Fyrirsgn1"/>
+        <w:pStyle w:val="Heading1"/>
       </w:pPr>
       <w:r>
         <w:t xml:space="preserve">Texti merktur </w:t>
@@ -515,7 +515,7 @@
     </w:p>
     <w:p>
       <w:pPr>
-        <w:pStyle w:val="Mlsgreinlista"/>
+        <w:pStyle w:val="ListParagraph"/>
         <w:numPr>
           <w:ilvl w:val="0"/>
           <w:numId w:val="3"/>
@@ -622,7 +622,7 @@
     </w:p>
     <w:p>
       <w:pPr>
-        <w:pStyle w:val="Mlsgreinlista"/>
+        <w:pStyle w:val="ListParagraph"/>
         <w:numPr>
           <w:ilvl w:val="0"/>
           <w:numId w:val="5"/>
@@ -692,7 +692,7 @@
     </w:p>
     <w:p>
       <w:pPr>
-        <w:pStyle w:val="Mlsgreinlista"/>
+        <w:pStyle w:val="ListParagraph"/>
         <w:numPr>
           <w:ilvl w:val="0"/>
           <w:numId w:val="5"/>
@@ -704,7 +704,7 @@
     </w:p>
     <w:p>
       <w:pPr>
-        <w:pStyle w:val="Mlsgreinlista"/>
+        <w:pStyle w:val="ListParagraph"/>
         <w:numPr>
           <w:ilvl w:val="0"/>
           <w:numId w:val="5"/>
@@ -741,7 +741,7 @@
     </w:p>
     <w:p>
       <w:pPr>
-        <w:pStyle w:val="Mlsgreinlista"/>
+        <w:pStyle w:val="ListParagraph"/>
         <w:numPr>
           <w:ilvl w:val="0"/>
           <w:numId w:val="5"/>
@@ -764,7 +764,7 @@
     </w:p>
     <w:p>
       <w:pPr>
-        <w:pStyle w:val="Mlsgreinlista"/>
+        <w:pStyle w:val="ListParagraph"/>
         <w:numPr>
           <w:ilvl w:val="0"/>
           <w:numId w:val="5"/>
@@ -782,7 +782,7 @@
     </w:p>
     <w:p>
       <w:pPr>
-        <w:pStyle w:val="Mlsgreinlista"/>
+        <w:pStyle w:val="ListParagraph"/>
         <w:numPr>
           <w:ilvl w:val="0"/>
           <w:numId w:val="5"/>
@@ -794,7 +794,7 @@
     </w:p>
     <w:p>
       <w:pPr>
-        <w:pStyle w:val="Mlsgreinlista"/>
+        <w:pStyle w:val="ListParagraph"/>
         <w:numPr>
           <w:ilvl w:val="0"/>
           <w:numId w:val="5"/>
@@ -909,7 +909,7 @@
     </w:p>
     <w:p>
       <w:pPr>
-        <w:pStyle w:val="Fyrirsgn2"/>
+        <w:pStyle w:val="Heading2"/>
       </w:pPr>
       <w:r>
         <w:lastRenderedPageBreak/>
@@ -1006,7 +1006,7 @@
     </w:p>
     <w:p>
       <w:pPr>
-        <w:pStyle w:val="Mlsgreinlista"/>
+        <w:pStyle w:val="ListParagraph"/>
         <w:numPr>
           <w:ilvl w:val="0"/>
           <w:numId w:val="6"/>
@@ -1063,7 +1063,7 @@
     </w:p>
     <w:p>
       <w:pPr>
-        <w:pStyle w:val="Mlsgreinlista"/>
+        <w:pStyle w:val="ListParagraph"/>
         <w:numPr>
           <w:ilvl w:val="0"/>
           <w:numId w:val="6"/>
@@ -1106,7 +1106,7 @@
     </w:p>
     <w:p>
       <w:pPr>
-        <w:pStyle w:val="Mlsgreinlista"/>
+        <w:pStyle w:val="ListParagraph"/>
         <w:numPr>
           <w:ilvl w:val="0"/>
           <w:numId w:val="6"/>
@@ -1132,7 +1132,7 @@
     </w:p>
     <w:p>
       <w:pPr>
-        <w:pStyle w:val="Mlsgreinlista"/>
+        <w:pStyle w:val="ListParagraph"/>
         <w:numPr>
           <w:ilvl w:val="0"/>
           <w:numId w:val="6"/>
@@ -1155,7 +1155,7 @@
     </w:p>
     <w:p>
       <w:pPr>
-        <w:pStyle w:val="Mlsgreinlista"/>
+        <w:pStyle w:val="ListParagraph"/>
         <w:numPr>
           <w:ilvl w:val="0"/>
           <w:numId w:val="6"/>
@@ -1256,7 +1256,7 @@
     </w:p>
     <w:p>
       <w:pPr>
-        <w:pStyle w:val="Fyrirsgn1"/>
+        <w:pStyle w:val="Heading1"/>
       </w:pPr>
       <w:bookmarkStart w:id="0" w:name="_Toc282939418"/>
       <w:r>
@@ -1303,7 +1303,7 @@
       </w:r>
       <w:r>
         <w:rPr>
-          <w:rStyle w:val="Tilvsunneanmlsgrein"/>
+          <w:rStyle w:val="FootnoteReference"/>
           <w:rFonts w:ascii="Times Ext Roman" w:hAnsi="Times Ext Roman" w:cs="Times Ext Roman"/>
         </w:rPr>
         <w:footnoteReference w:id="1"/>
@@ -1317,7 +1317,7 @@
     </w:p>
     <w:p>
       <w:pPr>
-        <w:pStyle w:val="Mlsgreinlista"/>
+        <w:pStyle w:val="ListParagraph"/>
         <w:numPr>
           <w:ilvl w:val="0"/>
           <w:numId w:val="3"/>
@@ -1410,15 +1410,7 @@
         <w:t xml:space="preserve"> </w:t>
       </w:r>
       <w:r>
-        <w:t>„</w:t>
-      </w:r>
-      <w:proofErr w:type="spellStart"/>
-      <w:r>
-        <w:t>Latneskt</w:t>
-      </w:r>
-      <w:proofErr w:type="spellEnd"/>
-      <w:r>
-        <w:t>, aukið, viðbót</w:t>
+        <w:t>„Latneskt, aukið, viðbót</w:t>
       </w:r>
       <w:r>
         <w:t>/</w:t>
@@ -1451,15 +1443,7 @@
       </w:r>
       <w:proofErr w:type="spellEnd"/>
       <w:r>
-        <w:t xml:space="preserve"> sem byrja á „</w:t>
-      </w:r>
-      <w:proofErr w:type="spellStart"/>
-      <w:r>
-        <w:t>Latneskt</w:t>
-      </w:r>
-      <w:proofErr w:type="spellEnd"/>
-      <w:r>
-        <w:t xml:space="preserve"> …</w:t>
+        <w:t xml:space="preserve"> sem byrja á „Latneskt …</w:t>
       </w:r>
       <w:r>
         <w:t>/</w:t>
@@ -1599,15 +1583,7 @@
         <w:t xml:space="preserve"> Mark</w:t>
       </w:r>
       <w:r>
-        <w:t xml:space="preserve">“ með </w:t>
-      </w:r>
-      <w:proofErr w:type="spellStart"/>
-      <w:r>
-        <w:t>stafakóðann</w:t>
-      </w:r>
-      <w:proofErr w:type="spellEnd"/>
-      <w:r>
-        <w:t xml:space="preserve"> </w:t>
+        <w:t xml:space="preserve">“ með stafakóðann </w:t>
       </w:r>
       <w:r>
         <w:t>U+</w:t>
@@ -1636,15 +1612,7 @@
         <w:t xml:space="preserve"> Mark</w:t>
       </w:r>
       <w:r>
-        <w:t xml:space="preserve">“ með </w:t>
-      </w:r>
-      <w:proofErr w:type="spellStart"/>
-      <w:r>
-        <w:t>stafakóðann</w:t>
-      </w:r>
-      <w:proofErr w:type="spellEnd"/>
-      <w:r>
-        <w:t xml:space="preserve"> </w:t>
+        <w:t xml:space="preserve">“ með stafakóðann </w:t>
       </w:r>
       <w:r>
         <w:t>U+</w:t>
@@ -1680,7 +1648,7 @@
     </w:p>
     <w:p>
       <w:pPr>
-        <w:pStyle w:val="Mlsgreinlista"/>
+        <w:pStyle w:val="ListParagraph"/>
         <w:numPr>
           <w:ilvl w:val="0"/>
           <w:numId w:val="7"/>
@@ -1706,7 +1674,7 @@
     </w:p>
     <w:p>
       <w:pPr>
-        <w:pStyle w:val="Mlsgreinlista"/>
+        <w:pStyle w:val="ListParagraph"/>
         <w:numPr>
           <w:ilvl w:val="0"/>
           <w:numId w:val="7"/>
@@ -1729,7 +1697,7 @@
     </w:p>
     <w:p>
       <w:pPr>
-        <w:pStyle w:val="Mlsgreinlista"/>
+        <w:pStyle w:val="ListParagraph"/>
         <w:numPr>
           <w:ilvl w:val="0"/>
           <w:numId w:val="7"/>
@@ -1769,7 +1737,7 @@
     </w:p>
     <w:p>
       <w:pPr>
-        <w:pStyle w:val="Fyrirsgn1"/>
+        <w:pStyle w:val="Heading1"/>
       </w:pPr>
       <w:r>
         <w:t>Sjál</w:t>
@@ -1783,7 +1751,7 @@
     </w:p>
     <w:p>
       <w:pPr>
-        <w:pStyle w:val="Fyrirsgn2"/>
+        <w:pStyle w:val="Heading2"/>
       </w:pPr>
       <w:r>
         <w:t>Raðtölur</w:t>
@@ -1844,7 +1812,7 @@
     </w:p>
     <w:p>
       <w:pPr>
-        <w:pStyle w:val="Mlsgreinlista"/>
+        <w:pStyle w:val="ListParagraph"/>
         <w:numPr>
           <w:ilvl w:val="0"/>
           <w:numId w:val="8"/>
@@ -1923,7 +1891,7 @@
     </w:p>
     <w:p>
       <w:pPr>
-        <w:pStyle w:val="Mlsgreinlista"/>
+        <w:pStyle w:val="ListParagraph"/>
         <w:numPr>
           <w:ilvl w:val="0"/>
           <w:numId w:val="8"/>
@@ -1978,7 +1946,7 @@
     </w:p>
     <w:p>
       <w:pPr>
-        <w:pStyle w:val="Mlsgreinlista"/>
+        <w:pStyle w:val="ListParagraph"/>
         <w:numPr>
           <w:ilvl w:val="0"/>
           <w:numId w:val="8"/>
@@ -2011,7 +1979,7 @@
     </w:p>
     <w:p>
       <w:pPr>
-        <w:pStyle w:val="Fyrirsgn2"/>
+        <w:pStyle w:val="Heading2"/>
       </w:pPr>
       <w:r>
         <w:lastRenderedPageBreak/>
@@ -2206,7 +2174,7 @@
     </w:p>
     <w:p>
       <w:pPr>
-        <w:pStyle w:val="Mlsgreinlista"/>
+        <w:pStyle w:val="ListParagraph"/>
         <w:numPr>
           <w:ilvl w:val="0"/>
           <w:numId w:val="9"/>
@@ -2318,7 +2286,7 @@
     </w:p>
     <w:p>
       <w:pPr>
-        <w:pStyle w:val="Fyrirsgn1"/>
+        <w:pStyle w:val="Heading1"/>
       </w:pPr>
       <w:r>
         <w:t>ACL skrá fyrir leiðréttingar</w:t>
@@ -2351,7 +2319,7 @@
     </w:p>
     <w:p>
       <w:pPr>
-        <w:pStyle w:val="Mlsgreinlista"/>
+        <w:pStyle w:val="ListParagraph"/>
         <w:numPr>
           <w:ilvl w:val="0"/>
           <w:numId w:val="10"/>
@@ -2377,7 +2345,7 @@
     </w:p>
     <w:p>
       <w:pPr>
-        <w:pStyle w:val="Mlsgreinlista"/>
+        <w:pStyle w:val="ListParagraph"/>
         <w:numPr>
           <w:ilvl w:val="0"/>
           <w:numId w:val="10"/>
@@ -2411,7 +2379,7 @@
     </w:p>
     <w:p>
       <w:pPr>
-        <w:pStyle w:val="Mlsgreinlista"/>
+        <w:pStyle w:val="ListParagraph"/>
         <w:numPr>
           <w:ilvl w:val="0"/>
           <w:numId w:val="10"/>
@@ -2445,7 +2413,7 @@
     </w:p>
     <w:p>
       <w:pPr>
-        <w:pStyle w:val="Mlsgreinlista"/>
+        <w:pStyle w:val="ListParagraph"/>
         <w:numPr>
           <w:ilvl w:val="0"/>
           <w:numId w:val="10"/>
@@ -2463,7 +2431,7 @@
     </w:p>
     <w:p>
       <w:pPr>
-        <w:pStyle w:val="Mlsgreinlista"/>
+        <w:pStyle w:val="ListParagraph"/>
         <w:numPr>
           <w:ilvl w:val="0"/>
           <w:numId w:val="10"/>
@@ -2492,7 +2460,7 @@
     </w:p>
     <w:p>
       <w:pPr>
-        <w:pStyle w:val="Mlsgreinlista"/>
+        <w:pStyle w:val="ListParagraph"/>
         <w:numPr>
           <w:ilvl w:val="0"/>
           <w:numId w:val="10"/>
@@ -2504,7 +2472,7 @@
     </w:p>
     <w:p>
       <w:pPr>
-        <w:pStyle w:val="Mlsgreinlista"/>
+        <w:pStyle w:val="ListParagraph"/>
         <w:numPr>
           <w:ilvl w:val="0"/>
           <w:numId w:val="10"/>
@@ -2519,7 +2487,7 @@
     </w:p>
     <w:p>
       <w:pPr>
-        <w:pStyle w:val="Mlsgreinlista"/>
+        <w:pStyle w:val="ListParagraph"/>
         <w:numPr>
           <w:ilvl w:val="0"/>
           <w:numId w:val="10"/>
@@ -2591,7 +2559,7 @@
     </w:p>
     <w:p>
       <w:pPr>
-        <w:pStyle w:val="Fyrirsgn1"/>
+        <w:pStyle w:val="Heading1"/>
       </w:pPr>
       <w:r>
         <w:t>Fast bandstrik til að forðast línuskiptingar</w:t>
@@ -2634,13 +2602,8 @@
       <w:r>
         <w:t xml:space="preserve">, þar sem það mun aðeins virka í Office skjölum frá Microsoft. </w:t>
       </w:r>
-      <w:proofErr w:type="spellStart"/>
-      <w:r>
-        <w:t>Stafakóði</w:t>
-      </w:r>
-      <w:proofErr w:type="spellEnd"/>
-      <w:r>
-        <w:t xml:space="preserve"> fasts bandstriks er </w:t>
+      <w:r>
+        <w:t xml:space="preserve">Stafakóði fasts bandstriks er </w:t>
       </w:r>
       <w:r>
         <w:t>U+2011</w:t>
@@ -2664,6 +2627,9 @@
       </w:r>
       <w:r>
         <w:t>passar upp á að nota föst bandstrik af réttri tegund.</w:t>
+      </w:r>
+      <w:r>
+        <w:t xml:space="preserve"> </w:t>
       </w:r>
     </w:p>
     <w:sectPr>
@@ -2677,7 +2643,7 @@
 </file>
 
 <file path=word/endnotes.xml><?xml version="1.0" encoding="utf-8"?>
-<w:endnotes xmlns:wpc="http://schemas.microsoft.com/office/word/2010/wordprocessingCanvas" xmlns:cx="http://schemas.microsoft.com/office/drawing/2014/chartex" xmlns:cx1="http://schemas.microsoft.com/office/drawing/2015/9/8/chartex" xmlns:cx2="http://schemas.microsoft.com/office/drawing/2015/10/21/chartex" xmlns:cx3="http://schemas.microsoft.com/office/drawing/2016/5/9/chartex" xmlns:cx4="http://schemas.microsoft.com/office/drawing/2016/5/10/chartex" xmlns:cx5="http://schemas.microsoft.com/office/drawing/2016/5/11/chartex" xmlns:cx6="http://schemas.microsoft.com/office/drawing/2016/5/12/chartex" xmlns:cx7="http://schemas.microsoft.com/office/drawing/2016/5/13/chartex" xmlns:cx8="http://schemas.microsoft.com/office/drawing/2016/5/14/chartex" xmlns:mc="http://schemas.openxmlformats.org/markup-compatibility/2006" xmlns:aink="http://schemas.microsoft.com/office/drawing/2016/ink" xmlns:am3d="http://schemas.microsoft.com/office/drawing/2017/model3d" xmlns:o="urn:schemas-microsoft-com:office:office" xmlns:r="http://schemas.openxmlformats.org/officeDocument/2006/relationships" xmlns:m="http://schemas.openxmlformats.org/officeDocument/2006/math" xmlns:v="urn:schemas-microsoft-com:vml" xmlns:wp14="http://schemas.microsoft.com/office/word/2010/wordprocessingDrawing" xmlns:wp="http://schemas.openxmlformats.org/drawingml/2006/wordprocessingDrawing" xmlns:w10="urn:schemas-microsoft-com:office:word" xmlns:w="http://schemas.openxmlformats.org/wordprocessingml/2006/main" xmlns:w14="http://schemas.microsoft.com/office/word/2010/wordml" xmlns:w15="http://schemas.microsoft.com/office/word/2012/wordml" xmlns:w16cex="http://schemas.microsoft.com/office/word/2018/wordml/cex" xmlns:w16cid="http://schemas.microsoft.com/office/word/2016/wordml/cid" xmlns:w16="http://schemas.microsoft.com/office/word/2018/wordml" xmlns:w16sdtdh="http://schemas.microsoft.com/office/word/2020/wordml/sdtdatahash" xmlns:w16se="http://schemas.microsoft.com/office/word/2015/wordml/symex" xmlns:wpg="http://schemas.microsoft.com/office/word/2010/wordprocessingGroup" xmlns:wpi="http://schemas.microsoft.com/office/word/2010/wordprocessingInk" xmlns:wne="http://schemas.microsoft.com/office/word/2006/wordml" xmlns:wps="http://schemas.microsoft.com/office/word/2010/wordprocessingShape" mc:Ignorable="w14 w15 w16se w16cid w16 w16cex w16sdtdh wp14">
+<w:endnotes xmlns:wpc="http://schemas.microsoft.com/office/word/2010/wordprocessingCanvas" xmlns:cx="http://schemas.microsoft.com/office/drawing/2014/chartex" xmlns:cx1="http://schemas.microsoft.com/office/drawing/2015/9/8/chartex" xmlns:cx2="http://schemas.microsoft.com/office/drawing/2015/10/21/chartex" xmlns:cx3="http://schemas.microsoft.com/office/drawing/2016/5/9/chartex" xmlns:cx4="http://schemas.microsoft.com/office/drawing/2016/5/10/chartex" xmlns:cx5="http://schemas.microsoft.com/office/drawing/2016/5/11/chartex" xmlns:cx6="http://schemas.microsoft.com/office/drawing/2016/5/12/chartex" xmlns:cx7="http://schemas.microsoft.com/office/drawing/2016/5/13/chartex" xmlns:cx8="http://schemas.microsoft.com/office/drawing/2016/5/14/chartex" xmlns:mc="http://schemas.openxmlformats.org/markup-compatibility/2006" xmlns:aink="http://schemas.microsoft.com/office/drawing/2016/ink" xmlns:am3d="http://schemas.microsoft.com/office/drawing/2017/model3d" xmlns:o="urn:schemas-microsoft-com:office:office" xmlns:oel="http://schemas.microsoft.com/office/2019/extlst" xmlns:r="http://schemas.openxmlformats.org/officeDocument/2006/relationships" xmlns:m="http://schemas.openxmlformats.org/officeDocument/2006/math" xmlns:v="urn:schemas-microsoft-com:vml" xmlns:wp14="http://schemas.microsoft.com/office/word/2010/wordprocessingDrawing" xmlns:wp="http://schemas.openxmlformats.org/drawingml/2006/wordprocessingDrawing" xmlns:w10="urn:schemas-microsoft-com:office:word" xmlns:w="http://schemas.openxmlformats.org/wordprocessingml/2006/main" xmlns:w14="http://schemas.microsoft.com/office/word/2010/wordml" xmlns:w15="http://schemas.microsoft.com/office/word/2012/wordml" xmlns:w16cex="http://schemas.microsoft.com/office/word/2018/wordml/cex" xmlns:w16cid="http://schemas.microsoft.com/office/word/2016/wordml/cid" xmlns:w16="http://schemas.microsoft.com/office/word/2018/wordml" xmlns:w16sdtdh="http://schemas.microsoft.com/office/word/2020/wordml/sdtdatahash" xmlns:w16se="http://schemas.microsoft.com/office/word/2015/wordml/symex" xmlns:wpg="http://schemas.microsoft.com/office/word/2010/wordprocessingGroup" xmlns:wpi="http://schemas.microsoft.com/office/word/2010/wordprocessingInk" xmlns:wne="http://schemas.microsoft.com/office/word/2006/wordml" xmlns:wps="http://schemas.microsoft.com/office/word/2010/wordprocessingShape" mc:Ignorable="w14 w15 w16se w16cid w16 w16cex w16sdtdh wp14">
   <w:endnote w:type="separator" w:id="-1">
     <w:p>
       <w:pPr>
@@ -2702,7 +2668,7 @@
 </file>
 
 <file path=word/footnotes.xml><?xml version="1.0" encoding="utf-8"?>
-<w:footnotes xmlns:wpc="http://schemas.microsoft.com/office/word/2010/wordprocessingCanvas" xmlns:cx="http://schemas.microsoft.com/office/drawing/2014/chartex" xmlns:cx1="http://schemas.microsoft.com/office/drawing/2015/9/8/chartex" xmlns:cx2="http://schemas.microsoft.com/office/drawing/2015/10/21/chartex" xmlns:cx3="http://schemas.microsoft.com/office/drawing/2016/5/9/chartex" xmlns:cx4="http://schemas.microsoft.com/office/drawing/2016/5/10/chartex" xmlns:cx5="http://schemas.microsoft.com/office/drawing/2016/5/11/chartex" xmlns:cx6="http://schemas.microsoft.com/office/drawing/2016/5/12/chartex" xmlns:cx7="http://schemas.microsoft.com/office/drawing/2016/5/13/chartex" xmlns:cx8="http://schemas.microsoft.com/office/drawing/2016/5/14/chartex" xmlns:mc="http://schemas.openxmlformats.org/markup-compatibility/2006" xmlns:aink="http://schemas.microsoft.com/office/drawing/2016/ink" xmlns:am3d="http://schemas.microsoft.com/office/drawing/2017/model3d" xmlns:o="urn:schemas-microsoft-com:office:office" xmlns:r="http://schemas.openxmlformats.org/officeDocument/2006/relationships" xmlns:m="http://schemas.openxmlformats.org/officeDocument/2006/math" xmlns:v="urn:schemas-microsoft-com:vml" xmlns:wp14="http://schemas.microsoft.com/office/word/2010/wordprocessingDrawing" xmlns:wp="http://schemas.openxmlformats.org/drawingml/2006/wordprocessingDrawing" xmlns:w10="urn:schemas-microsoft-com:office:word" xmlns:w="http://schemas.openxmlformats.org/wordprocessingml/2006/main" xmlns:w14="http://schemas.microsoft.com/office/word/2010/wordml" xmlns:w15="http://schemas.microsoft.com/office/word/2012/wordml" xmlns:w16cex="http://schemas.microsoft.com/office/word/2018/wordml/cex" xmlns:w16cid="http://schemas.microsoft.com/office/word/2016/wordml/cid" xmlns:w16="http://schemas.microsoft.com/office/word/2018/wordml" xmlns:w16sdtdh="http://schemas.microsoft.com/office/word/2020/wordml/sdtdatahash" xmlns:w16se="http://schemas.microsoft.com/office/word/2015/wordml/symex" xmlns:wpg="http://schemas.microsoft.com/office/word/2010/wordprocessingGroup" xmlns:wpi="http://schemas.microsoft.com/office/word/2010/wordprocessingInk" xmlns:wne="http://schemas.microsoft.com/office/word/2006/wordml" xmlns:wps="http://schemas.microsoft.com/office/word/2010/wordprocessingShape" mc:Ignorable="w14 w15 w16se w16cid w16 w16cex w16sdtdh wp14">
+<w:footnotes xmlns:wpc="http://schemas.microsoft.com/office/word/2010/wordprocessingCanvas" xmlns:cx="http://schemas.microsoft.com/office/drawing/2014/chartex" xmlns:cx1="http://schemas.microsoft.com/office/drawing/2015/9/8/chartex" xmlns:cx2="http://schemas.microsoft.com/office/drawing/2015/10/21/chartex" xmlns:cx3="http://schemas.microsoft.com/office/drawing/2016/5/9/chartex" xmlns:cx4="http://schemas.microsoft.com/office/drawing/2016/5/10/chartex" xmlns:cx5="http://schemas.microsoft.com/office/drawing/2016/5/11/chartex" xmlns:cx6="http://schemas.microsoft.com/office/drawing/2016/5/12/chartex" xmlns:cx7="http://schemas.microsoft.com/office/drawing/2016/5/13/chartex" xmlns:cx8="http://schemas.microsoft.com/office/drawing/2016/5/14/chartex" xmlns:mc="http://schemas.openxmlformats.org/markup-compatibility/2006" xmlns:aink="http://schemas.microsoft.com/office/drawing/2016/ink" xmlns:am3d="http://schemas.microsoft.com/office/drawing/2017/model3d" xmlns:o="urn:schemas-microsoft-com:office:office" xmlns:oel="http://schemas.microsoft.com/office/2019/extlst" xmlns:r="http://schemas.openxmlformats.org/officeDocument/2006/relationships" xmlns:m="http://schemas.openxmlformats.org/officeDocument/2006/math" xmlns:v="urn:schemas-microsoft-com:vml" xmlns:wp14="http://schemas.microsoft.com/office/word/2010/wordprocessingDrawing" xmlns:wp="http://schemas.openxmlformats.org/drawingml/2006/wordprocessingDrawing" xmlns:w10="urn:schemas-microsoft-com:office:word" xmlns:w="http://schemas.openxmlformats.org/wordprocessingml/2006/main" xmlns:w14="http://schemas.microsoft.com/office/word/2010/wordml" xmlns:w15="http://schemas.microsoft.com/office/word/2012/wordml" xmlns:w16cex="http://schemas.microsoft.com/office/word/2018/wordml/cex" xmlns:w16cid="http://schemas.microsoft.com/office/word/2016/wordml/cid" xmlns:w16="http://schemas.microsoft.com/office/word/2018/wordml" xmlns:w16sdtdh="http://schemas.microsoft.com/office/word/2020/wordml/sdtdatahash" xmlns:w16se="http://schemas.microsoft.com/office/word/2015/wordml/symex" xmlns:wpg="http://schemas.microsoft.com/office/word/2010/wordprocessingGroup" xmlns:wpi="http://schemas.microsoft.com/office/word/2010/wordprocessingInk" xmlns:wne="http://schemas.microsoft.com/office/word/2006/wordml" xmlns:wps="http://schemas.microsoft.com/office/word/2010/wordprocessingShape" mc:Ignorable="w14 w15 w16se w16cid w16 w16cex w16sdtdh wp14">
   <w:footnote w:type="separator" w:id="-1">
     <w:p>
       <w:pPr>
@@ -2726,11 +2692,11 @@
   <w:footnote w:id="1">
     <w:p>
       <w:pPr>
-        <w:pStyle w:val="Textineanmlsgreinar"/>
+        <w:pStyle w:val="FootnoteText"/>
       </w:pPr>
       <w:r>
         <w:rPr>
-          <w:rStyle w:val="Tilvsunneanmlsgrein"/>
+          <w:rStyle w:val="FootnoteReference"/>
         </w:rPr>
         <w:footnoteRef/>
       </w:r>
@@ -2741,15 +2707,7 @@
         <w:t xml:space="preserve"> og lista yfir</w:t>
       </w:r>
       <w:r>
-        <w:t xml:space="preserve"> </w:t>
-      </w:r>
-      <w:proofErr w:type="spellStart"/>
-      <w:r>
-        <w:t>umrituð</w:t>
-      </w:r>
-      <w:proofErr w:type="spellEnd"/>
-      <w:r>
-        <w:t xml:space="preserve"> orð notuð í bahá’í ritningum úr The Bahá’í World 1986-1992.</w:t>
+        <w:t xml:space="preserve"> umrituð orð notuð í bahá’í ritningum úr The Bahá’í World 1986-1992.</w:t>
       </w:r>
     </w:p>
   </w:footnote>
@@ -2757,7 +2715,7 @@
 </file>
 
 <file path=word/numbering.xml><?xml version="1.0" encoding="utf-8"?>
-<w:numbering xmlns:wpc="http://schemas.microsoft.com/office/word/2010/wordprocessingCanvas" xmlns:cx="http://schemas.microsoft.com/office/drawing/2014/chartex" xmlns:cx1="http://schemas.microsoft.com/office/drawing/2015/9/8/chartex" xmlns:cx2="http://schemas.microsoft.com/office/drawing/2015/10/21/chartex" xmlns:cx3="http://schemas.microsoft.com/office/drawing/2016/5/9/chartex" xmlns:cx4="http://schemas.microsoft.com/office/drawing/2016/5/10/chartex" xmlns:cx5="http://schemas.microsoft.com/office/drawing/2016/5/11/chartex" xmlns:cx6="http://schemas.microsoft.com/office/drawing/2016/5/12/chartex" xmlns:cx7="http://schemas.microsoft.com/office/drawing/2016/5/13/chartex" xmlns:cx8="http://schemas.microsoft.com/office/drawing/2016/5/14/chartex" xmlns:mc="http://schemas.openxmlformats.org/markup-compatibility/2006" xmlns:aink="http://schemas.microsoft.com/office/drawing/2016/ink" xmlns:am3d="http://schemas.microsoft.com/office/drawing/2017/model3d" xmlns:o="urn:schemas-microsoft-com:office:office" xmlns:r="http://schemas.openxmlformats.org/officeDocument/2006/relationships" xmlns:m="http://schemas.openxmlformats.org/officeDocument/2006/math" xmlns:v="urn:schemas-microsoft-com:vml" xmlns:wp14="http://schemas.microsoft.com/office/word/2010/wordprocessingDrawing" xmlns:wp="http://schemas.openxmlformats.org/drawingml/2006/wordprocessingDrawing" xmlns:w10="urn:schemas-microsoft-com:office:word" xmlns:w="http://schemas.openxmlformats.org/wordprocessingml/2006/main" xmlns:w14="http://schemas.microsoft.com/office/word/2010/wordml" xmlns:w15="http://schemas.microsoft.com/office/word/2012/wordml" xmlns:w16cex="http://schemas.microsoft.com/office/word/2018/wordml/cex" xmlns:w16cid="http://schemas.microsoft.com/office/word/2016/wordml/cid" xmlns:w16="http://schemas.microsoft.com/office/word/2018/wordml" xmlns:w16sdtdh="http://schemas.microsoft.com/office/word/2020/wordml/sdtdatahash" xmlns:w16se="http://schemas.microsoft.com/office/word/2015/wordml/symex" xmlns:wpg="http://schemas.microsoft.com/office/word/2010/wordprocessingGroup" xmlns:wpi="http://schemas.microsoft.com/office/word/2010/wordprocessingInk" xmlns:wne="http://schemas.microsoft.com/office/word/2006/wordml" xmlns:wps="http://schemas.microsoft.com/office/word/2010/wordprocessingShape" mc:Ignorable="w14 w15 w16se w16cid w16 w16cex w16sdtdh wp14">
+<w:numbering xmlns:wpc="http://schemas.microsoft.com/office/word/2010/wordprocessingCanvas" xmlns:cx="http://schemas.microsoft.com/office/drawing/2014/chartex" xmlns:cx1="http://schemas.microsoft.com/office/drawing/2015/9/8/chartex" xmlns:cx2="http://schemas.microsoft.com/office/drawing/2015/10/21/chartex" xmlns:cx3="http://schemas.microsoft.com/office/drawing/2016/5/9/chartex" xmlns:cx4="http://schemas.microsoft.com/office/drawing/2016/5/10/chartex" xmlns:cx5="http://schemas.microsoft.com/office/drawing/2016/5/11/chartex" xmlns:cx6="http://schemas.microsoft.com/office/drawing/2016/5/12/chartex" xmlns:cx7="http://schemas.microsoft.com/office/drawing/2016/5/13/chartex" xmlns:cx8="http://schemas.microsoft.com/office/drawing/2016/5/14/chartex" xmlns:mc="http://schemas.openxmlformats.org/markup-compatibility/2006" xmlns:aink="http://schemas.microsoft.com/office/drawing/2016/ink" xmlns:am3d="http://schemas.microsoft.com/office/drawing/2017/model3d" xmlns:o="urn:schemas-microsoft-com:office:office" xmlns:oel="http://schemas.microsoft.com/office/2019/extlst" xmlns:r="http://schemas.openxmlformats.org/officeDocument/2006/relationships" xmlns:m="http://schemas.openxmlformats.org/officeDocument/2006/math" xmlns:v="urn:schemas-microsoft-com:vml" xmlns:wp14="http://schemas.microsoft.com/office/word/2010/wordprocessingDrawing" xmlns:wp="http://schemas.openxmlformats.org/drawingml/2006/wordprocessingDrawing" xmlns:w10="urn:schemas-microsoft-com:office:word" xmlns:w="http://schemas.openxmlformats.org/wordprocessingml/2006/main" xmlns:w14="http://schemas.microsoft.com/office/word/2010/wordml" xmlns:w15="http://schemas.microsoft.com/office/word/2012/wordml" xmlns:w16cex="http://schemas.microsoft.com/office/word/2018/wordml/cex" xmlns:w16cid="http://schemas.microsoft.com/office/word/2016/wordml/cid" xmlns:w16="http://schemas.microsoft.com/office/word/2018/wordml" xmlns:w16sdtdh="http://schemas.microsoft.com/office/word/2020/wordml/sdtdatahash" xmlns:w16se="http://schemas.microsoft.com/office/word/2015/wordml/symex" xmlns:wpg="http://schemas.microsoft.com/office/word/2010/wordprocessingGroup" xmlns:wpi="http://schemas.microsoft.com/office/word/2010/wordprocessingInk" xmlns:wne="http://schemas.microsoft.com/office/word/2006/wordml" xmlns:wps="http://schemas.microsoft.com/office/word/2010/wordprocessingShape" mc:Ignorable="w14 w15 w16se w16cid w16 w16cex w16sdtdh wp14">
   <w:abstractNum w:abstractNumId="0" w15:restartNumberingAfterBreak="0">
     <w:nsid w:val="15BA4373"/>
     <w:multiLevelType w:val="hybridMultilevel"/>
@@ -3925,40 +3883,40 @@
       </w:rPr>
     </w:lvl>
   </w:abstractNum>
-  <w:num w:numId="1">
+  <w:num w:numId="1" w16cid:durableId="2028479985">
     <w:abstractNumId w:val="0"/>
   </w:num>
-  <w:num w:numId="2">
+  <w:num w:numId="2" w16cid:durableId="780998496">
     <w:abstractNumId w:val="4"/>
   </w:num>
-  <w:num w:numId="3">
+  <w:num w:numId="3" w16cid:durableId="1249971393">
     <w:abstractNumId w:val="1"/>
   </w:num>
-  <w:num w:numId="4">
+  <w:num w:numId="4" w16cid:durableId="1652634479">
     <w:abstractNumId w:val="5"/>
   </w:num>
-  <w:num w:numId="5">
+  <w:num w:numId="5" w16cid:durableId="317030210">
     <w:abstractNumId w:val="9"/>
   </w:num>
-  <w:num w:numId="6">
+  <w:num w:numId="6" w16cid:durableId="2106657029">
     <w:abstractNumId w:val="6"/>
   </w:num>
-  <w:num w:numId="7">
+  <w:num w:numId="7" w16cid:durableId="344988906">
     <w:abstractNumId w:val="3"/>
   </w:num>
-  <w:num w:numId="8">
+  <w:num w:numId="8" w16cid:durableId="1296376893">
     <w:abstractNumId w:val="7"/>
   </w:num>
-  <w:num w:numId="9">
+  <w:num w:numId="9" w16cid:durableId="1710715647">
     <w:abstractNumId w:val="2"/>
   </w:num>
-  <w:num w:numId="10">
+  <w:num w:numId="10" w16cid:durableId="854736438">
     <w:abstractNumId w:val="10"/>
   </w:num>
-  <w:num w:numId="11">
+  <w:num w:numId="11" w16cid:durableId="582183802">
     <w:abstractNumId w:val="11"/>
   </w:num>
-  <w:num w:numId="12">
+  <w:num w:numId="12" w16cid:durableId="1025012385">
     <w:abstractNumId w:val="8"/>
   </w:num>
 </w:numbering>
@@ -4359,7 +4317,7 @@
     <w:lsdException w:name="Unresolved Mention" w:semiHidden="1" w:unhideWhenUsed="1"/>
     <w:lsdException w:name="Smart Link" w:semiHidden="1" w:unhideWhenUsed="1"/>
   </w:latentStyles>
-  <w:style w:type="paragraph" w:default="1" w:styleId="Venjulegur">
+  <w:style w:type="paragraph" w:default="1" w:styleId="Normal">
     <w:name w:val="Normal"/>
     <w:qFormat/>
     <w:rsid w:val="00BD29D6"/>
@@ -4368,11 +4326,11 @@
       <w:sz w:val="24"/>
     </w:rPr>
   </w:style>
-  <w:style w:type="paragraph" w:styleId="Fyrirsgn1">
+  <w:style w:type="paragraph" w:styleId="Heading1">
     <w:name w:val="heading 1"/>
-    <w:basedOn w:val="Venjulegur"/>
-    <w:next w:val="Venjulegur"/>
-    <w:link w:val="Fyrirsgn1Staf"/>
+    <w:basedOn w:val="Normal"/>
+    <w:next w:val="Normal"/>
+    <w:link w:val="Heading1Char"/>
     <w:uiPriority w:val="9"/>
     <w:qFormat/>
     <w:rsid w:val="00633148"/>
@@ -4389,11 +4347,11 @@
       <w:szCs w:val="32"/>
     </w:rPr>
   </w:style>
-  <w:style w:type="paragraph" w:styleId="Fyrirsgn2">
+  <w:style w:type="paragraph" w:styleId="Heading2">
     <w:name w:val="heading 2"/>
-    <w:basedOn w:val="Venjulegur"/>
-    <w:next w:val="Venjulegur"/>
-    <w:link w:val="Fyrirsgn2Staf"/>
+    <w:basedOn w:val="Normal"/>
+    <w:next w:val="Normal"/>
+    <w:link w:val="Heading2Char"/>
     <w:uiPriority w:val="9"/>
     <w:unhideWhenUsed/>
     <w:qFormat/>
@@ -4411,13 +4369,13 @@
       <w:szCs w:val="26"/>
     </w:rPr>
   </w:style>
-  <w:style w:type="character" w:default="1" w:styleId="Sjlfgefinleturgermlsgreinar">
+  <w:style w:type="character" w:default="1" w:styleId="DefaultParagraphFont">
     <w:name w:val="Default Paragraph Font"/>
     <w:uiPriority w:val="1"/>
     <w:semiHidden/>
     <w:unhideWhenUsed/>
   </w:style>
-  <w:style w:type="table" w:default="1" w:styleId="Tafla-venjuleg">
+  <w:style w:type="table" w:default="1" w:styleId="TableNormal">
     <w:name w:val="Normal Table"/>
     <w:uiPriority w:val="99"/>
     <w:semiHidden/>
@@ -4432,7 +4390,7 @@
       </w:tblCellMar>
     </w:tblPr>
   </w:style>
-  <w:style w:type="numbering" w:default="1" w:styleId="Enginnlisti">
+  <w:style w:type="numbering" w:default="1" w:styleId="NoList">
     <w:name w:val="No List"/>
     <w:uiPriority w:val="99"/>
     <w:semiHidden/>
@@ -4440,7 +4398,7 @@
   </w:style>
   <w:style w:type="paragraph" w:customStyle="1" w:styleId="Header2-trnaarml">
     <w:name w:val="Header 2 - trúnaðarmál"/>
-    <w:basedOn w:val="Fyrirsgn2"/>
+    <w:basedOn w:val="Heading2"/>
     <w:link w:val="Header2-trnaarmlChar"/>
     <w:qFormat/>
     <w:rsid w:val="009B73D3"/>
@@ -4460,7 +4418,7 @@
   </w:style>
   <w:style w:type="character" w:customStyle="1" w:styleId="Header2-trnaarmlChar">
     <w:name w:val="Header 2 - trúnaðarmál Char"/>
-    <w:basedOn w:val="Fyrirsgn2Staf"/>
+    <w:basedOn w:val="Heading2Char"/>
     <w:link w:val="Header2-trnaarml"/>
     <w:rsid w:val="009B73D3"/>
     <w:rPr>
@@ -4471,10 +4429,10 @@
       <w:szCs w:val="24"/>
     </w:rPr>
   </w:style>
-  <w:style w:type="character" w:customStyle="1" w:styleId="Fyrirsgn2Staf">
-    <w:name w:val="Fyrirsögn 2 Staf"/>
-    <w:basedOn w:val="Sjlfgefinleturgermlsgreinar"/>
-    <w:link w:val="Fyrirsgn2"/>
+  <w:style w:type="character" w:customStyle="1" w:styleId="Heading2Char">
+    <w:name w:val="Heading 2 Char"/>
+    <w:basedOn w:val="DefaultParagraphFont"/>
+    <w:link w:val="Heading2"/>
     <w:uiPriority w:val="9"/>
     <w:rsid w:val="009B73D3"/>
     <w:rPr>
@@ -4486,7 +4444,7 @@
   </w:style>
   <w:style w:type="paragraph" w:customStyle="1" w:styleId="M-Address">
     <w:name w:val="M-Address"/>
-    <w:basedOn w:val="Venjulegur"/>
+    <w:basedOn w:val="Normal"/>
     <w:qFormat/>
     <w:rsid w:val="000526C6"/>
     <w:pPr>
@@ -4502,7 +4460,7 @@
   </w:style>
   <w:style w:type="paragraph" w:customStyle="1" w:styleId="M-Date">
     <w:name w:val="M-Date"/>
-    <w:basedOn w:val="Venjulegur"/>
+    <w:basedOn w:val="Normal"/>
     <w:qFormat/>
     <w:rsid w:val="000526C6"/>
     <w:pPr>
@@ -4520,7 +4478,7 @@
   </w:style>
   <w:style w:type="paragraph" w:customStyle="1" w:styleId="M-Dep-Secretariat">
     <w:name w:val="M-Dep-Secretariat"/>
-    <w:basedOn w:val="Venjulegur"/>
+    <w:basedOn w:val="Normal"/>
     <w:qFormat/>
     <w:rsid w:val="000526C6"/>
     <w:pPr>
@@ -4538,7 +4496,7 @@
   </w:style>
   <w:style w:type="paragraph" w:customStyle="1" w:styleId="M-Dep-Secretariat-Date">
     <w:name w:val="M-Dep-Secretariat-Date"/>
-    <w:basedOn w:val="Venjulegur"/>
+    <w:basedOn w:val="Normal"/>
     <w:qFormat/>
     <w:rsid w:val="000526C6"/>
     <w:pPr>
@@ -4557,7 +4515,7 @@
   </w:style>
   <w:style w:type="paragraph" w:customStyle="1" w:styleId="M-Dep-Secretariat-Regards">
     <w:name w:val="M-Dep-Secretariat-Regards"/>
-    <w:basedOn w:val="Venjulegur"/>
+    <w:basedOn w:val="Normal"/>
     <w:qFormat/>
     <w:rsid w:val="000526C6"/>
     <w:pPr>
@@ -4575,7 +4533,7 @@
   </w:style>
   <w:style w:type="paragraph" w:customStyle="1" w:styleId="M-Dep-Secretariat-UHJ">
     <w:name w:val="M-Dep-Secretariat-UHJ"/>
-    <w:basedOn w:val="Venjulegur"/>
+    <w:basedOn w:val="Normal"/>
     <w:qFormat/>
     <w:rsid w:val="000526C6"/>
     <w:pPr>
@@ -4594,7 +4552,7 @@
   </w:style>
   <w:style w:type="paragraph" w:customStyle="1" w:styleId="M-Receiver">
     <w:name w:val="M-Receiver"/>
-    <w:basedOn w:val="Venjulegur"/>
+    <w:basedOn w:val="Normal"/>
     <w:qFormat/>
     <w:rsid w:val="000526C6"/>
     <w:pPr>
@@ -4610,7 +4568,7 @@
   </w:style>
   <w:style w:type="paragraph" w:customStyle="1" w:styleId="M-Section-Title">
     <w:name w:val="M-Section-Title"/>
-    <w:basedOn w:val="Venjulegur"/>
+    <w:basedOn w:val="Normal"/>
     <w:qFormat/>
     <w:rsid w:val="000526C6"/>
     <w:pPr>
@@ -4649,7 +4607,7 @@
   </w:style>
   <w:style w:type="paragraph" w:customStyle="1" w:styleId="M-Signature-UHJ">
     <w:name w:val="M-Signature-UHJ"/>
-    <w:basedOn w:val="Venjulegur"/>
+    <w:basedOn w:val="Normal"/>
     <w:qFormat/>
     <w:rsid w:val="000526C6"/>
     <w:pPr>
@@ -4667,7 +4625,7 @@
   </w:style>
   <w:style w:type="paragraph" w:customStyle="1" w:styleId="M-Text">
     <w:name w:val="M-Text"/>
-    <w:basedOn w:val="Venjulegur"/>
+    <w:basedOn w:val="Normal"/>
     <w:qFormat/>
     <w:rsid w:val="000526C6"/>
     <w:pPr>
@@ -4724,8 +4682,8 @@
   </w:style>
   <w:style w:type="paragraph" w:customStyle="1" w:styleId="M-UHJ">
     <w:name w:val="M-UHJ"/>
-    <w:basedOn w:val="Venjulegur"/>
-    <w:next w:val="Venjulegur"/>
+    <w:basedOn w:val="Normal"/>
+    <w:next w:val="Normal"/>
     <w:qFormat/>
     <w:rsid w:val="000526C6"/>
     <w:pPr>
@@ -4742,11 +4700,11 @@
       <w:szCs w:val="26"/>
     </w:rPr>
   </w:style>
-  <w:style w:type="paragraph" w:styleId="Titill">
+  <w:style w:type="paragraph" w:styleId="Title">
     <w:name w:val="Title"/>
-    <w:basedOn w:val="Venjulegur"/>
-    <w:next w:val="Venjulegur"/>
-    <w:link w:val="TitillStaf"/>
+    <w:basedOn w:val="Normal"/>
+    <w:next w:val="Normal"/>
+    <w:link w:val="TitleChar"/>
     <w:uiPriority w:val="10"/>
     <w:qFormat/>
     <w:rsid w:val="00DE3C94"/>
@@ -4762,10 +4720,10 @@
       <w:szCs w:val="56"/>
     </w:rPr>
   </w:style>
-  <w:style w:type="character" w:customStyle="1" w:styleId="TitillStaf">
-    <w:name w:val="Titill Staf"/>
-    <w:basedOn w:val="Sjlfgefinleturgermlsgreinar"/>
-    <w:link w:val="Titill"/>
+  <w:style w:type="character" w:customStyle="1" w:styleId="TitleChar">
+    <w:name w:val="Title Char"/>
+    <w:basedOn w:val="DefaultParagraphFont"/>
+    <w:link w:val="Title"/>
     <w:uiPriority w:val="10"/>
     <w:rsid w:val="00DE3C94"/>
     <w:rPr>
@@ -4776,11 +4734,11 @@
       <w:szCs w:val="56"/>
     </w:rPr>
   </w:style>
-  <w:style w:type="paragraph" w:styleId="Undirtitill">
+  <w:style w:type="paragraph" w:styleId="Subtitle">
     <w:name w:val="Subtitle"/>
-    <w:basedOn w:val="Venjulegur"/>
-    <w:next w:val="Venjulegur"/>
-    <w:link w:val="UndirtitillStaf"/>
+    <w:basedOn w:val="Normal"/>
+    <w:next w:val="Normal"/>
+    <w:link w:val="SubtitleChar"/>
     <w:uiPriority w:val="11"/>
     <w:qFormat/>
     <w:rsid w:val="001A316A"/>
@@ -4795,10 +4753,10 @@
       <w:spacing w:val="15"/>
     </w:rPr>
   </w:style>
-  <w:style w:type="character" w:customStyle="1" w:styleId="UndirtitillStaf">
-    <w:name w:val="Undirtitill Staf"/>
-    <w:basedOn w:val="Sjlfgefinleturgermlsgreinar"/>
-    <w:link w:val="Undirtitill"/>
+  <w:style w:type="character" w:customStyle="1" w:styleId="SubtitleChar">
+    <w:name w:val="Subtitle Char"/>
+    <w:basedOn w:val="DefaultParagraphFont"/>
+    <w:link w:val="Subtitle"/>
     <w:uiPriority w:val="11"/>
     <w:rsid w:val="001A316A"/>
     <w:rPr>
@@ -4807,10 +4765,10 @@
       <w:spacing w:val="15"/>
     </w:rPr>
   </w:style>
-  <w:style w:type="character" w:customStyle="1" w:styleId="Fyrirsgn1Staf">
-    <w:name w:val="Fyrirsögn 1 Staf"/>
-    <w:basedOn w:val="Sjlfgefinleturgermlsgreinar"/>
-    <w:link w:val="Fyrirsgn1"/>
+  <w:style w:type="character" w:customStyle="1" w:styleId="Heading1Char">
+    <w:name w:val="Heading 1 Char"/>
+    <w:basedOn w:val="DefaultParagraphFont"/>
+    <w:link w:val="Heading1"/>
     <w:uiPriority w:val="9"/>
     <w:rsid w:val="00633148"/>
     <w:rPr>
@@ -4820,9 +4778,9 @@
       <w:szCs w:val="32"/>
     </w:rPr>
   </w:style>
-  <w:style w:type="paragraph" w:styleId="Mlsgreinlista">
+  <w:style w:type="paragraph" w:styleId="ListParagraph">
     <w:name w:val="List Paragraph"/>
-    <w:basedOn w:val="Venjulegur"/>
+    <w:basedOn w:val="Normal"/>
     <w:uiPriority w:val="34"/>
     <w:qFormat/>
     <w:rsid w:val="00EC6D35"/>
@@ -4831,10 +4789,10 @@
       <w:contextualSpacing/>
     </w:pPr>
   </w:style>
-  <w:style w:type="paragraph" w:styleId="Textineanmlsgreinar">
+  <w:style w:type="paragraph" w:styleId="FootnoteText">
     <w:name w:val="footnote text"/>
-    <w:basedOn w:val="Venjulegur"/>
-    <w:link w:val="TextineanmlsgreinarStaf"/>
+    <w:basedOn w:val="Normal"/>
+    <w:link w:val="FootnoteTextChar"/>
     <w:uiPriority w:val="99"/>
     <w:semiHidden/>
     <w:unhideWhenUsed/>
@@ -4847,10 +4805,10 @@
       <w:szCs w:val="20"/>
     </w:rPr>
   </w:style>
-  <w:style w:type="character" w:customStyle="1" w:styleId="TextineanmlsgreinarStaf">
-    <w:name w:val="Texti neðanmálsgreinar Staf"/>
-    <w:basedOn w:val="Sjlfgefinleturgermlsgreinar"/>
-    <w:link w:val="Textineanmlsgreinar"/>
+  <w:style w:type="character" w:customStyle="1" w:styleId="FootnoteTextChar">
+    <w:name w:val="Footnote Text Char"/>
+    <w:basedOn w:val="DefaultParagraphFont"/>
+    <w:link w:val="FootnoteText"/>
     <w:uiPriority w:val="99"/>
     <w:semiHidden/>
     <w:rsid w:val="00B33F28"/>
@@ -4860,9 +4818,9 @@
       <w:szCs w:val="20"/>
     </w:rPr>
   </w:style>
-  <w:style w:type="character" w:styleId="Tilvsunneanmlsgrein">
+  <w:style w:type="character" w:styleId="FootnoteReference">
     <w:name w:val="footnote reference"/>
-    <w:basedOn w:val="Sjlfgefinleturgermlsgreinar"/>
+    <w:basedOn w:val="DefaultParagraphFont"/>
     <w:uiPriority w:val="99"/>
     <w:semiHidden/>
     <w:unhideWhenUsed/>

</xml_diff>

<commit_message>
Updated and added information to the guidelines pertaining to transliteration.
</commit_message>
<xml_diff>
--- a/Leiðbeiningar - skrif og prófarkarlestur fyrir trúna.docx
+++ b/Leiðbeiningar - skrif og prófarkarlestur fyrir trúna.docx
@@ -1,10 +1,10 @@
 
 <file path=word/document.xml><?xml version="1.0" encoding="utf-8"?>
-<w:document xmlns:wpc="http://schemas.microsoft.com/office/word/2010/wordprocessingCanvas" xmlns:cx="http://schemas.microsoft.com/office/drawing/2014/chartex" xmlns:cx1="http://schemas.microsoft.com/office/drawing/2015/9/8/chartex" xmlns:cx2="http://schemas.microsoft.com/office/drawing/2015/10/21/chartex" xmlns:cx3="http://schemas.microsoft.com/office/drawing/2016/5/9/chartex" xmlns:cx4="http://schemas.microsoft.com/office/drawing/2016/5/10/chartex" xmlns:cx5="http://schemas.microsoft.com/office/drawing/2016/5/11/chartex" xmlns:cx6="http://schemas.microsoft.com/office/drawing/2016/5/12/chartex" xmlns:cx7="http://schemas.microsoft.com/office/drawing/2016/5/13/chartex" xmlns:cx8="http://schemas.microsoft.com/office/drawing/2016/5/14/chartex" xmlns:mc="http://schemas.openxmlformats.org/markup-compatibility/2006" xmlns:aink="http://schemas.microsoft.com/office/drawing/2016/ink" xmlns:am3d="http://schemas.microsoft.com/office/drawing/2017/model3d" xmlns:o="urn:schemas-microsoft-com:office:office" xmlns:oel="http://schemas.microsoft.com/office/2019/extlst" xmlns:r="http://schemas.openxmlformats.org/officeDocument/2006/relationships" xmlns:m="http://schemas.openxmlformats.org/officeDocument/2006/math" xmlns:v="urn:schemas-microsoft-com:vml" xmlns:wp14="http://schemas.microsoft.com/office/word/2010/wordprocessingDrawing" xmlns:wp="http://schemas.openxmlformats.org/drawingml/2006/wordprocessingDrawing" xmlns:w10="urn:schemas-microsoft-com:office:word" xmlns:w="http://schemas.openxmlformats.org/wordprocessingml/2006/main" xmlns:w14="http://schemas.microsoft.com/office/word/2010/wordml" xmlns:w15="http://schemas.microsoft.com/office/word/2012/wordml" xmlns:w16cex="http://schemas.microsoft.com/office/word/2018/wordml/cex" xmlns:w16cid="http://schemas.microsoft.com/office/word/2016/wordml/cid" xmlns:w16="http://schemas.microsoft.com/office/word/2018/wordml" xmlns:w16sdtdh="http://schemas.microsoft.com/office/word/2020/wordml/sdtdatahash" xmlns:w16se="http://schemas.microsoft.com/office/word/2015/wordml/symex" xmlns:wpg="http://schemas.microsoft.com/office/word/2010/wordprocessingGroup" xmlns:wpi="http://schemas.microsoft.com/office/word/2010/wordprocessingInk" xmlns:wne="http://schemas.microsoft.com/office/word/2006/wordml" xmlns:wps="http://schemas.microsoft.com/office/word/2010/wordprocessingShape" mc:Ignorable="w14 w15 w16se w16cid w16 w16cex w16sdtdh wp14">
+<w:document xmlns:wpc="http://schemas.microsoft.com/office/word/2010/wordprocessingCanvas" xmlns:cx="http://schemas.microsoft.com/office/drawing/2014/chartex" xmlns:cx1="http://schemas.microsoft.com/office/drawing/2015/9/8/chartex" xmlns:cx2="http://schemas.microsoft.com/office/drawing/2015/10/21/chartex" xmlns:cx3="http://schemas.microsoft.com/office/drawing/2016/5/9/chartex" xmlns:cx4="http://schemas.microsoft.com/office/drawing/2016/5/10/chartex" xmlns:cx5="http://schemas.microsoft.com/office/drawing/2016/5/11/chartex" xmlns:cx6="http://schemas.microsoft.com/office/drawing/2016/5/12/chartex" xmlns:cx7="http://schemas.microsoft.com/office/drawing/2016/5/13/chartex" xmlns:cx8="http://schemas.microsoft.com/office/drawing/2016/5/14/chartex" xmlns:mc="http://schemas.openxmlformats.org/markup-compatibility/2006" xmlns:aink="http://schemas.microsoft.com/office/drawing/2016/ink" xmlns:am3d="http://schemas.microsoft.com/office/drawing/2017/model3d" xmlns:o="urn:schemas-microsoft-com:office:office" xmlns:oel="http://schemas.microsoft.com/office/2019/extlst" xmlns:r="http://schemas.openxmlformats.org/officeDocument/2006/relationships" xmlns:m="http://schemas.openxmlformats.org/officeDocument/2006/math" xmlns:v="urn:schemas-microsoft-com:vml" xmlns:wp14="http://schemas.microsoft.com/office/word/2010/wordprocessingDrawing" xmlns:wp="http://schemas.openxmlformats.org/drawingml/2006/wordprocessingDrawing" xmlns:w10="urn:schemas-microsoft-com:office:word" xmlns:w="http://schemas.openxmlformats.org/wordprocessingml/2006/main" xmlns:w14="http://schemas.microsoft.com/office/word/2010/wordml" xmlns:w15="http://schemas.microsoft.com/office/word/2012/wordml" xmlns:w16cex="http://schemas.microsoft.com/office/word/2018/wordml/cex" xmlns:w16cid="http://schemas.microsoft.com/office/word/2016/wordml/cid" xmlns:w16="http://schemas.microsoft.com/office/word/2018/wordml" xmlns:w16du="http://schemas.microsoft.com/office/word/2023/wordml/word16du" xmlns:w16sdtdh="http://schemas.microsoft.com/office/word/2020/wordml/sdtdatahash" xmlns:w16se="http://schemas.microsoft.com/office/word/2015/wordml/symex" xmlns:wpg="http://schemas.microsoft.com/office/word/2010/wordprocessingGroup" xmlns:wpi="http://schemas.microsoft.com/office/word/2010/wordprocessingInk" xmlns:wne="http://schemas.microsoft.com/office/word/2006/wordml" xmlns:wps="http://schemas.microsoft.com/office/word/2010/wordprocessingShape" mc:Ignorable="w14 w15 w16se w16cid w16 w16cex w16sdtdh w16du wp14">
   <w:body>
     <w:p>
       <w:pPr>
-        <w:pStyle w:val="Title"/>
+        <w:pStyle w:val="Titill"/>
         <w:jc w:val="center"/>
       </w:pPr>
       <w:r>
@@ -13,7 +13,7 @@
     </w:p>
     <w:p>
       <w:pPr>
-        <w:pStyle w:val="Title"/>
+        <w:pStyle w:val="Titill"/>
         <w:jc w:val="center"/>
       </w:pPr>
       <w:r>
@@ -22,7 +22,7 @@
     </w:p>
     <w:p>
       <w:pPr>
-        <w:pStyle w:val="Subtitle"/>
+        <w:pStyle w:val="Undirtitill"/>
         <w:jc w:val="center"/>
       </w:pPr>
       <w:r>
@@ -31,19 +31,31 @@
       <w:r>
         <w:t>, útgáfu 16</w:t>
       </w:r>
-    </w:p>
-    <w:p>
-      <w:pPr>
-        <w:pStyle w:val="Subtitle"/>
+      <w:r>
+        <w:rPr>
+          <w:rStyle w:val="Tilvsunneanmlsgrein"/>
+        </w:rPr>
+        <w:footnoteReference w:id="1"/>
+      </w:r>
+    </w:p>
+    <w:p>
+      <w:pPr>
+        <w:pStyle w:val="Undirtitill"/>
         <w:jc w:val="center"/>
       </w:pPr>
       <w:r>
-        <w:t>Júlí 2021</w:t>
-      </w:r>
-    </w:p>
-    <w:p>
-      <w:pPr>
-        <w:pStyle w:val="Heading1"/>
+        <w:t>Uppfært í j</w:t>
+      </w:r>
+      <w:r>
+        <w:t>úlí 202</w:t>
+      </w:r>
+      <w:r>
+        <w:t>4</w:t>
+      </w:r>
+    </w:p>
+    <w:p>
+      <w:pPr>
+        <w:pStyle w:val="Fyrirsgn1"/>
       </w:pPr>
       <w:r>
         <w:t>Um leiðbeiningarnar</w:t>
@@ -368,7 +380,7 @@
     </w:p>
     <w:p>
       <w:pPr>
-        <w:pStyle w:val="Heading1"/>
+        <w:pStyle w:val="Fyrirsgn1"/>
       </w:pPr>
       <w:r>
         <w:t xml:space="preserve">Texti merktur </w:t>
@@ -512,10 +524,21 @@
       <w:r>
         <w:t xml:space="preserve"> og gera eftirfarandi</w:t>
       </w:r>
-    </w:p>
-    <w:p>
-      <w:pPr>
-        <w:pStyle w:val="ListParagraph"/>
+      <w:r>
+        <w:t xml:space="preserve"> (</w:t>
+      </w:r>
+      <w:proofErr w:type="spellStart"/>
+      <w:r>
+        <w:t>Ctrl</w:t>
+      </w:r>
+      <w:proofErr w:type="spellEnd"/>
+      <w:r>
+        <w:t>-A til að velja allan textann í skjalinu):</w:t>
+      </w:r>
+    </w:p>
+    <w:p>
+      <w:pPr>
+        <w:pStyle w:val="Mlsgreinlista"/>
         <w:numPr>
           <w:ilvl w:val="0"/>
           <w:numId w:val="3"/>
@@ -608,6 +631,7 @@
     </w:p>
     <w:p>
       <w:r>
+        <w:lastRenderedPageBreak/>
         <w:t>Ef íslenska er ekki eitt af efstu tungumálunum gæti þurft að bæta við prófarkarlestrar</w:t>
       </w:r>
       <w:r>
@@ -622,14 +646,13 @@
     </w:p>
     <w:p>
       <w:pPr>
-        <w:pStyle w:val="ListParagraph"/>
+        <w:pStyle w:val="Mlsgreinlista"/>
         <w:numPr>
           <w:ilvl w:val="0"/>
           <w:numId w:val="5"/>
         </w:numPr>
       </w:pPr>
       <w:r>
-        <w:lastRenderedPageBreak/>
         <w:t>Skrá/File</w:t>
       </w:r>
       <w:r>
@@ -692,7 +715,7 @@
     </w:p>
     <w:p>
       <w:pPr>
-        <w:pStyle w:val="ListParagraph"/>
+        <w:pStyle w:val="Mlsgreinlista"/>
         <w:numPr>
           <w:ilvl w:val="0"/>
           <w:numId w:val="5"/>
@@ -704,7 +727,7 @@
     </w:p>
     <w:p>
       <w:pPr>
-        <w:pStyle w:val="ListParagraph"/>
+        <w:pStyle w:val="Mlsgreinlista"/>
         <w:numPr>
           <w:ilvl w:val="0"/>
           <w:numId w:val="5"/>
@@ -741,7 +764,7 @@
     </w:p>
     <w:p>
       <w:pPr>
-        <w:pStyle w:val="ListParagraph"/>
+        <w:pStyle w:val="Mlsgreinlista"/>
         <w:numPr>
           <w:ilvl w:val="0"/>
           <w:numId w:val="5"/>
@@ -764,7 +787,7 @@
     </w:p>
     <w:p>
       <w:pPr>
-        <w:pStyle w:val="ListParagraph"/>
+        <w:pStyle w:val="Mlsgreinlista"/>
         <w:numPr>
           <w:ilvl w:val="0"/>
           <w:numId w:val="5"/>
@@ -782,7 +805,7 @@
     </w:p>
     <w:p>
       <w:pPr>
-        <w:pStyle w:val="ListParagraph"/>
+        <w:pStyle w:val="Mlsgreinlista"/>
         <w:numPr>
           <w:ilvl w:val="0"/>
           <w:numId w:val="5"/>
@@ -794,7 +817,7 @@
     </w:p>
     <w:p>
       <w:pPr>
-        <w:pStyle w:val="ListParagraph"/>
+        <w:pStyle w:val="Mlsgreinlista"/>
         <w:numPr>
           <w:ilvl w:val="0"/>
           <w:numId w:val="5"/>
@@ -909,7 +932,7 @@
     </w:p>
     <w:p>
       <w:pPr>
-        <w:pStyle w:val="Heading2"/>
+        <w:pStyle w:val="Fyrirsgn2"/>
       </w:pPr>
       <w:r>
         <w:lastRenderedPageBreak/>
@@ -1006,7 +1029,7 @@
     </w:p>
     <w:p>
       <w:pPr>
-        <w:pStyle w:val="ListParagraph"/>
+        <w:pStyle w:val="Mlsgreinlista"/>
         <w:numPr>
           <w:ilvl w:val="0"/>
           <w:numId w:val="6"/>
@@ -1063,7 +1086,7 @@
     </w:p>
     <w:p>
       <w:pPr>
-        <w:pStyle w:val="ListParagraph"/>
+        <w:pStyle w:val="Mlsgreinlista"/>
         <w:numPr>
           <w:ilvl w:val="0"/>
           <w:numId w:val="6"/>
@@ -1106,7 +1129,7 @@
     </w:p>
     <w:p>
       <w:pPr>
-        <w:pStyle w:val="ListParagraph"/>
+        <w:pStyle w:val="Mlsgreinlista"/>
         <w:numPr>
           <w:ilvl w:val="0"/>
           <w:numId w:val="6"/>
@@ -1132,7 +1155,7 @@
     </w:p>
     <w:p>
       <w:pPr>
-        <w:pStyle w:val="ListParagraph"/>
+        <w:pStyle w:val="Mlsgreinlista"/>
         <w:numPr>
           <w:ilvl w:val="0"/>
           <w:numId w:val="6"/>
@@ -1155,7 +1178,7 @@
     </w:p>
     <w:p>
       <w:pPr>
-        <w:pStyle w:val="ListParagraph"/>
+        <w:pStyle w:val="Mlsgreinlista"/>
         <w:numPr>
           <w:ilvl w:val="0"/>
           <w:numId w:val="6"/>
@@ -1256,7 +1279,7 @@
     </w:p>
     <w:p>
       <w:pPr>
-        <w:pStyle w:val="Heading1"/>
+        <w:pStyle w:val="Fyrirsgn1"/>
       </w:pPr>
       <w:bookmarkStart w:id="0" w:name="_Toc282939418"/>
       <w:r>
@@ -1303,10 +1326,16 @@
       </w:r>
       <w:r>
         <w:rPr>
-          <w:rStyle w:val="FootnoteReference"/>
           <w:rFonts w:ascii="Times Ext Roman" w:hAnsi="Times Ext Roman" w:cs="Times Ext Roman"/>
         </w:rPr>
-        <w:footnoteReference w:id="1"/>
+        <w:t xml:space="preserve"> í orðum á borð við Riḍván og Ḥuqúqu’lláh </w:t>
+      </w:r>
+      <w:r>
+        <w:rPr>
+          <w:rStyle w:val="Tilvsunneanmlsgrein"/>
+          <w:rFonts w:ascii="Times Ext Roman" w:hAnsi="Times Ext Roman" w:cs="Times Ext Roman"/>
+        </w:rPr>
+        <w:footnoteReference w:id="2"/>
       </w:r>
       <w:r>
         <w:t xml:space="preserve">. Hægt er að nálgast þá </w:t>
@@ -1317,7 +1346,7 @@
     </w:p>
     <w:p>
       <w:pPr>
-        <w:pStyle w:val="ListParagraph"/>
+        <w:pStyle w:val="Mlsgreinlista"/>
         <w:numPr>
           <w:ilvl w:val="0"/>
           <w:numId w:val="3"/>
@@ -1396,18 +1425,21 @@
     </w:p>
     <w:p>
       <w:r>
-        <w:t xml:space="preserve">Þá birtist eftirfarandi gluggi og þá er hægt að setja inn sérstök umritunartákn. </w:t>
-      </w:r>
-      <w:r>
-        <w:t xml:space="preserve">Athugið að </w:t>
-      </w:r>
-      <w:proofErr w:type="spellStart"/>
-      <w:r>
-        <w:t>undirmengið</w:t>
-      </w:r>
-      <w:proofErr w:type="spellEnd"/>
-      <w:r>
-        <w:t xml:space="preserve"> </w:t>
+        <w:t>Þá birtist eftirfarandi gluggi og þá er hægt að setja inn sérstök umritunartákn.</w:t>
+      </w:r>
+      <w:r>
+        <w:t xml:space="preserve"> Athugið að velja (1) úr Unicode (</w:t>
+      </w:r>
+      <w:proofErr w:type="spellStart"/>
+      <w:r>
+        <w:t>sextándakerfi</w:t>
+      </w:r>
+      <w:proofErr w:type="spellEnd"/>
+      <w:r>
+        <w:t>), svo (2) leturgerðina „Texti með tengiskrift“ (</w:t>
+      </w:r>
+      <w:r>
+        <w:t xml:space="preserve">áður voru stafirnir aðgengilegir undir „venjulegur texti“ en það hefur breyst), svo (3) undirmengið </w:t>
       </w:r>
       <w:r>
         <w:t>„Latneskt, aukið, viðbót</w:t>
@@ -1429,21 +1461,23 @@
       </w:r>
       <w:proofErr w:type="spellEnd"/>
       <w:r>
-        <w:t xml:space="preserve">“ </w:t>
-      </w:r>
-      <w:r>
-        <w:t>í lið 3 á myndinni</w:t>
-      </w:r>
-      <w:r>
-        <w:t xml:space="preserve"> er mjög neðarlega í listanum og kemur langt á eftir öðrum </w:t>
-      </w:r>
-      <w:proofErr w:type="spellStart"/>
-      <w:r>
-        <w:t>mengjum</w:t>
-      </w:r>
-      <w:proofErr w:type="spellEnd"/>
-      <w:r>
-        <w:t xml:space="preserve"> sem byrja á „Latneskt …</w:t>
+        <w:t>“</w:t>
+      </w:r>
+      <w:r>
+        <w:t xml:space="preserve">. Athugið að undirmengið </w:t>
+      </w:r>
+      <w:r>
+        <w:t xml:space="preserve">er mjög </w:t>
+      </w:r>
+      <w:r>
+        <w:lastRenderedPageBreak/>
+        <w:t xml:space="preserve">neðarlega í listanum og kemur langt á eftir öðrum </w:t>
+      </w:r>
+      <w:r>
+        <w:t>undir</w:t>
+      </w:r>
+      <w:r>
+        <w:t>mengjum sem byrja á „Latneskt …</w:t>
       </w:r>
       <w:r>
         <w:t>/</w:t>
@@ -1462,17 +1496,18 @@
     </w:p>
     <w:p/>
     <w:p>
+      <w:pPr>
+        <w:jc w:val="center"/>
+      </w:pPr>
       <w:r>
         <w:rPr>
           <w:noProof/>
-          <w:lang w:eastAsia="is-IS"/>
-        </w:rPr>
-        <w:lastRenderedPageBreak/>
+        </w:rPr>
         <w:drawing>
-          <wp:inline distT="0" distB="0" distL="0" distR="0" wp14:anchorId="74643F82" wp14:editId="018DAE18">
-            <wp:extent cx="5281930" cy="3411855"/>
-            <wp:effectExtent l="0" t="0" r="0" b="0"/>
-            <wp:docPr id="7" name="Mynd 7" descr="Mynd sem inniheldur bor�&#10;&#10;Lýsing sjálfkrafa búin til"/>
+          <wp:inline distT="0" distB="0" distL="0" distR="0" wp14:anchorId="29A74BC4" wp14:editId="12C12D3B">
+            <wp:extent cx="4723075" cy="3379512"/>
+            <wp:effectExtent l="0" t="0" r="1905" b="0"/>
+            <wp:docPr id="1207248033" name="Mynd 1" descr="Mynd sem inniheldur texti, raft�ki, skj�mynd, n�mer&#10;&#10;Lýsing sjálfkrafa búin til"/>
             <wp:cNvGraphicFramePr>
               <a:graphicFrameLocks xmlns:a="http://schemas.openxmlformats.org/drawingml/2006/main" noChangeAspect="1"/>
             </wp:cNvGraphicFramePr>
@@ -1480,10 +1515,8 @@
               <a:graphicData uri="http://schemas.openxmlformats.org/drawingml/2006/picture">
                 <pic:pic xmlns:pic="http://schemas.openxmlformats.org/drawingml/2006/picture">
                   <pic:nvPicPr>
-                    <pic:cNvPr id="7" name="Mynd 7" descr="Mynd sem inniheldur bor�&#10;&#10;Lýsing sjálfkrafa búin til"/>
-                    <pic:cNvPicPr>
-                      <a:picLocks noChangeAspect="1" noChangeArrowheads="1"/>
-                    </pic:cNvPicPr>
+                    <pic:cNvPr id="1207248033" name="Mynd 1" descr="Mynd sem inniheldur texti, raft�ki, skj�mynd, n�mer&#10;&#10;Lýsing sjálfkrafa búin til"/>
+                    <pic:cNvPicPr/>
                   </pic:nvPicPr>
                   <pic:blipFill>
                     <a:blip r:embed="rId13">
@@ -1493,23 +1526,18 @@
                         </a:ext>
                       </a:extLst>
                     </a:blip>
-                    <a:srcRect/>
                     <a:stretch>
                       <a:fillRect/>
                     </a:stretch>
                   </pic:blipFill>
-                  <pic:spPr bwMode="auto">
+                  <pic:spPr>
                     <a:xfrm>
                       <a:off x="0" y="0"/>
-                      <a:ext cx="5281930" cy="3411855"/>
+                      <a:ext cx="4733100" cy="3386685"/>
                     </a:xfrm>
                     <a:prstGeom prst="rect">
                       <a:avLst/>
                     </a:prstGeom>
-                    <a:noFill/>
-                    <a:ln>
-                      <a:noFill/>
-                    </a:ln>
                   </pic:spPr>
                 </pic:pic>
               </a:graphicData>
@@ -1554,9 +1582,1363 @@
       <w:r>
         <w:t xml:space="preserve">). </w:t>
       </w:r>
-    </w:p>
-    <w:p>
-      <w:r>
+      <w:r>
+        <w:t>Ósamsettir stafir sem notaðir eru í bahá’í umritunarkerfinu eru:</w:t>
+      </w:r>
+    </w:p>
+    <w:p>
+      <w:pPr>
+        <w:jc w:val="center"/>
+        <w:rPr>
+          <w:rFonts w:asciiTheme="majorBidi" w:eastAsia="Yu Mincho Light" w:hAnsiTheme="majorBidi" w:cstheme="majorBidi"/>
+          <w:sz w:val="56"/>
+          <w:szCs w:val="56"/>
+        </w:rPr>
+      </w:pPr>
+      <w:r>
+        <w:rPr>
+          <w:rFonts w:asciiTheme="majorBidi" w:eastAsia="Yu Mincho Light" w:hAnsiTheme="majorBidi" w:cstheme="majorBidi"/>
+          <w:sz w:val="56"/>
+          <w:szCs w:val="56"/>
+        </w:rPr>
+        <w:t>Ḍ</w:t>
+      </w:r>
+      <w:r>
+        <w:rPr>
+          <w:rFonts w:asciiTheme="majorBidi" w:eastAsia="Yu Mincho Light" w:hAnsiTheme="majorBidi" w:cstheme="majorBidi"/>
+          <w:sz w:val="56"/>
+          <w:szCs w:val="56"/>
+        </w:rPr>
+        <w:t xml:space="preserve"> </w:t>
+      </w:r>
+      <w:proofErr w:type="spellStart"/>
+      <w:r>
+        <w:rPr>
+          <w:rFonts w:asciiTheme="majorBidi" w:eastAsia="Yu Mincho Light" w:hAnsiTheme="majorBidi" w:cstheme="majorBidi"/>
+          <w:sz w:val="56"/>
+          <w:szCs w:val="56"/>
+        </w:rPr>
+        <w:t>ḍ</w:t>
+      </w:r>
+      <w:proofErr w:type="spellEnd"/>
+      <w:r>
+        <w:rPr>
+          <w:rFonts w:asciiTheme="majorBidi" w:eastAsia="Yu Mincho Light" w:hAnsiTheme="majorBidi" w:cstheme="majorBidi"/>
+          <w:sz w:val="56"/>
+          <w:szCs w:val="56"/>
+        </w:rPr>
+        <w:t xml:space="preserve"> </w:t>
+      </w:r>
+      <w:r>
+        <w:rPr>
+          <w:rFonts w:asciiTheme="majorBidi" w:eastAsia="Yu Mincho Light" w:hAnsiTheme="majorBidi" w:cstheme="majorBidi"/>
+          <w:sz w:val="56"/>
+          <w:szCs w:val="56"/>
+        </w:rPr>
+        <w:t>Ḥ</w:t>
+      </w:r>
+      <w:r>
+        <w:rPr>
+          <w:rFonts w:asciiTheme="majorBidi" w:eastAsia="Yu Mincho Light" w:hAnsiTheme="majorBidi" w:cstheme="majorBidi"/>
+          <w:sz w:val="56"/>
+          <w:szCs w:val="56"/>
+        </w:rPr>
+        <w:t xml:space="preserve"> </w:t>
+      </w:r>
+      <w:proofErr w:type="spellStart"/>
+      <w:r>
+        <w:rPr>
+          <w:rFonts w:asciiTheme="majorBidi" w:eastAsia="Yu Mincho Light" w:hAnsiTheme="majorBidi" w:cstheme="majorBidi"/>
+          <w:sz w:val="56"/>
+          <w:szCs w:val="56"/>
+        </w:rPr>
+        <w:t>ḥ</w:t>
+      </w:r>
+      <w:proofErr w:type="spellEnd"/>
+      <w:r>
+        <w:rPr>
+          <w:rFonts w:asciiTheme="majorBidi" w:eastAsia="Yu Mincho Light" w:hAnsiTheme="majorBidi" w:cstheme="majorBidi"/>
+          <w:sz w:val="56"/>
+          <w:szCs w:val="56"/>
+        </w:rPr>
+        <w:t xml:space="preserve"> </w:t>
+      </w:r>
+      <w:r>
+        <w:rPr>
+          <w:rFonts w:asciiTheme="majorBidi" w:eastAsia="Yu Mincho Light" w:hAnsiTheme="majorBidi" w:cstheme="majorBidi"/>
+          <w:sz w:val="56"/>
+          <w:szCs w:val="56"/>
+        </w:rPr>
+        <w:t>Ṣ</w:t>
+      </w:r>
+      <w:r>
+        <w:rPr>
+          <w:rFonts w:asciiTheme="majorBidi" w:eastAsia="Yu Mincho Light" w:hAnsiTheme="majorBidi" w:cstheme="majorBidi"/>
+          <w:sz w:val="56"/>
+          <w:szCs w:val="56"/>
+        </w:rPr>
+        <w:t xml:space="preserve"> </w:t>
+      </w:r>
+      <w:proofErr w:type="spellStart"/>
+      <w:r>
+        <w:rPr>
+          <w:rFonts w:asciiTheme="majorBidi" w:eastAsia="Yu Mincho Light" w:hAnsiTheme="majorBidi" w:cstheme="majorBidi"/>
+          <w:sz w:val="56"/>
+          <w:szCs w:val="56"/>
+        </w:rPr>
+        <w:t>ṣ</w:t>
+      </w:r>
+      <w:proofErr w:type="spellEnd"/>
+      <w:r>
+        <w:rPr>
+          <w:rFonts w:asciiTheme="majorBidi" w:eastAsia="Yu Mincho Light" w:hAnsiTheme="majorBidi" w:cstheme="majorBidi"/>
+          <w:sz w:val="56"/>
+          <w:szCs w:val="56"/>
+        </w:rPr>
+        <w:t xml:space="preserve"> </w:t>
+      </w:r>
+      <w:r>
+        <w:rPr>
+          <w:rFonts w:asciiTheme="majorBidi" w:eastAsia="Yu Mincho Light" w:hAnsiTheme="majorBidi" w:cstheme="majorBidi"/>
+          <w:sz w:val="56"/>
+          <w:szCs w:val="56"/>
+        </w:rPr>
+        <w:t>Ṭ</w:t>
+      </w:r>
+      <w:r>
+        <w:rPr>
+          <w:rFonts w:asciiTheme="majorBidi" w:eastAsia="Yu Mincho Light" w:hAnsiTheme="majorBidi" w:cstheme="majorBidi"/>
+          <w:sz w:val="56"/>
+          <w:szCs w:val="56"/>
+        </w:rPr>
+        <w:t xml:space="preserve"> </w:t>
+      </w:r>
+      <w:proofErr w:type="spellStart"/>
+      <w:r>
+        <w:rPr>
+          <w:rFonts w:asciiTheme="majorBidi" w:eastAsia="Yu Mincho Light" w:hAnsiTheme="majorBidi" w:cstheme="majorBidi"/>
+          <w:sz w:val="56"/>
+          <w:szCs w:val="56"/>
+        </w:rPr>
+        <w:t>ṭ</w:t>
+      </w:r>
+      <w:proofErr w:type="spellEnd"/>
+      <w:r>
+        <w:rPr>
+          <w:rFonts w:asciiTheme="majorBidi" w:eastAsia="Yu Mincho Light" w:hAnsiTheme="majorBidi" w:cstheme="majorBidi"/>
+          <w:sz w:val="56"/>
+          <w:szCs w:val="56"/>
+        </w:rPr>
+        <w:t xml:space="preserve"> </w:t>
+      </w:r>
+      <w:r>
+        <w:rPr>
+          <w:rFonts w:asciiTheme="majorBidi" w:eastAsia="Yu Mincho Light" w:hAnsiTheme="majorBidi" w:cstheme="majorBidi"/>
+          <w:sz w:val="56"/>
+          <w:szCs w:val="56"/>
+        </w:rPr>
+        <w:t>Ẓ</w:t>
+      </w:r>
+      <w:r>
+        <w:rPr>
+          <w:rFonts w:asciiTheme="majorBidi" w:eastAsia="Yu Mincho Light" w:hAnsiTheme="majorBidi" w:cstheme="majorBidi"/>
+          <w:sz w:val="56"/>
+          <w:szCs w:val="56"/>
+        </w:rPr>
+        <w:t xml:space="preserve"> </w:t>
+      </w:r>
+      <w:proofErr w:type="spellStart"/>
+      <w:r>
+        <w:rPr>
+          <w:rFonts w:asciiTheme="majorBidi" w:eastAsia="Yu Mincho Light" w:hAnsiTheme="majorBidi" w:cstheme="majorBidi"/>
+          <w:sz w:val="56"/>
+          <w:szCs w:val="56"/>
+        </w:rPr>
+        <w:t>ẓ</w:t>
+      </w:r>
+      <w:proofErr w:type="spellEnd"/>
+    </w:p>
+    <w:p>
+      <w:r>
+        <w:t xml:space="preserve">Athugið að </w:t>
+      </w:r>
+      <w:r>
+        <w:t xml:space="preserve">aðeins fáar </w:t>
+      </w:r>
+      <w:r>
+        <w:t>leturgerð</w:t>
+      </w:r>
+      <w:r>
+        <w:t>ir styðja þessa stafi</w:t>
+      </w:r>
+      <w:r>
+        <w:t xml:space="preserve">. </w:t>
+      </w:r>
+      <w:r>
+        <w:t xml:space="preserve">Innbyggðu </w:t>
+      </w:r>
+      <w:r>
+        <w:t>leturgerðir</w:t>
+      </w:r>
+      <w:r>
+        <w:t>nar</w:t>
+      </w:r>
+      <w:r>
+        <w:t xml:space="preserve"> sem styðja þessa stafi eru</w:t>
+      </w:r>
+      <w:r>
+        <w:t>:</w:t>
+      </w:r>
+    </w:p>
+    <w:p>
+      <w:pPr>
+        <w:pStyle w:val="Mlsgreinlista"/>
+        <w:numPr>
+          <w:ilvl w:val="0"/>
+          <w:numId w:val="3"/>
+        </w:numPr>
+        <w:rPr>
+          <w:rFonts w:asciiTheme="majorBidi" w:hAnsiTheme="majorBidi" w:cstheme="majorBidi"/>
+        </w:rPr>
+      </w:pPr>
+      <w:r>
+        <w:rPr>
+          <w:rFonts w:asciiTheme="majorBidi" w:hAnsiTheme="majorBidi" w:cstheme="majorBidi"/>
+        </w:rPr>
+        <w:t xml:space="preserve">Times New </w:t>
+      </w:r>
+      <w:proofErr w:type="spellStart"/>
+      <w:r>
+        <w:rPr>
+          <w:rFonts w:asciiTheme="majorBidi" w:hAnsiTheme="majorBidi" w:cstheme="majorBidi"/>
+        </w:rPr>
+        <w:t>Roman</w:t>
+      </w:r>
+      <w:proofErr w:type="spellEnd"/>
+      <w:r>
+        <w:rPr>
+          <w:rFonts w:asciiTheme="majorBidi" w:hAnsiTheme="majorBidi" w:cstheme="majorBidi"/>
+        </w:rPr>
+        <w:t xml:space="preserve"> - Ḍ </w:t>
+      </w:r>
+      <w:proofErr w:type="spellStart"/>
+      <w:r>
+        <w:rPr>
+          <w:rFonts w:asciiTheme="majorBidi" w:hAnsiTheme="majorBidi" w:cstheme="majorBidi"/>
+        </w:rPr>
+        <w:t>ḍ</w:t>
+      </w:r>
+      <w:proofErr w:type="spellEnd"/>
+      <w:r>
+        <w:rPr>
+          <w:rFonts w:asciiTheme="majorBidi" w:hAnsiTheme="majorBidi" w:cstheme="majorBidi"/>
+        </w:rPr>
+        <w:t xml:space="preserve"> Ḥ </w:t>
+      </w:r>
+      <w:proofErr w:type="spellStart"/>
+      <w:r>
+        <w:rPr>
+          <w:rFonts w:asciiTheme="majorBidi" w:hAnsiTheme="majorBidi" w:cstheme="majorBidi"/>
+        </w:rPr>
+        <w:t>ḥ</w:t>
+      </w:r>
+      <w:proofErr w:type="spellEnd"/>
+      <w:r>
+        <w:rPr>
+          <w:rFonts w:asciiTheme="majorBidi" w:hAnsiTheme="majorBidi" w:cstheme="majorBidi"/>
+        </w:rPr>
+        <w:t xml:space="preserve"> Ṣ </w:t>
+      </w:r>
+      <w:proofErr w:type="spellStart"/>
+      <w:r>
+        <w:rPr>
+          <w:rFonts w:asciiTheme="majorBidi" w:hAnsiTheme="majorBidi" w:cstheme="majorBidi"/>
+        </w:rPr>
+        <w:t>ṣ</w:t>
+      </w:r>
+      <w:proofErr w:type="spellEnd"/>
+      <w:r>
+        <w:rPr>
+          <w:rFonts w:asciiTheme="majorBidi" w:hAnsiTheme="majorBidi" w:cstheme="majorBidi"/>
+        </w:rPr>
+        <w:t xml:space="preserve"> Ṭ </w:t>
+      </w:r>
+      <w:proofErr w:type="spellStart"/>
+      <w:r>
+        <w:rPr>
+          <w:rFonts w:asciiTheme="majorBidi" w:hAnsiTheme="majorBidi" w:cstheme="majorBidi"/>
+        </w:rPr>
+        <w:t>ṭ</w:t>
+      </w:r>
+      <w:proofErr w:type="spellEnd"/>
+      <w:r>
+        <w:rPr>
+          <w:rFonts w:asciiTheme="majorBidi" w:hAnsiTheme="majorBidi" w:cstheme="majorBidi"/>
+        </w:rPr>
+        <w:t xml:space="preserve"> Ẓ </w:t>
+      </w:r>
+      <w:proofErr w:type="spellStart"/>
+      <w:r>
+        <w:rPr>
+          <w:rFonts w:asciiTheme="majorBidi" w:hAnsiTheme="majorBidi" w:cstheme="majorBidi"/>
+        </w:rPr>
+        <w:t>ẓ</w:t>
+      </w:r>
+      <w:proofErr w:type="spellEnd"/>
+    </w:p>
+    <w:p>
+      <w:pPr>
+        <w:pStyle w:val="Mlsgreinlista"/>
+        <w:numPr>
+          <w:ilvl w:val="0"/>
+          <w:numId w:val="3"/>
+        </w:numPr>
+        <w:rPr>
+          <w:rFonts w:asciiTheme="minorBidi" w:hAnsiTheme="minorBidi"/>
+        </w:rPr>
+      </w:pPr>
+      <w:proofErr w:type="spellStart"/>
+      <w:r>
+        <w:rPr>
+          <w:rFonts w:asciiTheme="minorBidi" w:hAnsiTheme="minorBidi"/>
+        </w:rPr>
+        <w:t>Arial</w:t>
+      </w:r>
+      <w:proofErr w:type="spellEnd"/>
+      <w:r>
+        <w:rPr>
+          <w:rFonts w:asciiTheme="minorBidi" w:hAnsiTheme="minorBidi"/>
+        </w:rPr>
+        <w:t xml:space="preserve"> - Ḍ </w:t>
+      </w:r>
+      <w:proofErr w:type="spellStart"/>
+      <w:r>
+        <w:rPr>
+          <w:rFonts w:asciiTheme="minorBidi" w:hAnsiTheme="minorBidi"/>
+        </w:rPr>
+        <w:t>ḍ</w:t>
+      </w:r>
+      <w:proofErr w:type="spellEnd"/>
+      <w:r>
+        <w:rPr>
+          <w:rFonts w:asciiTheme="minorBidi" w:hAnsiTheme="minorBidi"/>
+        </w:rPr>
+        <w:t xml:space="preserve"> Ḥ </w:t>
+      </w:r>
+      <w:proofErr w:type="spellStart"/>
+      <w:r>
+        <w:rPr>
+          <w:rFonts w:asciiTheme="minorBidi" w:hAnsiTheme="minorBidi"/>
+        </w:rPr>
+        <w:t>ḥ</w:t>
+      </w:r>
+      <w:proofErr w:type="spellEnd"/>
+      <w:r>
+        <w:rPr>
+          <w:rFonts w:asciiTheme="minorBidi" w:hAnsiTheme="minorBidi"/>
+        </w:rPr>
+        <w:t xml:space="preserve"> Ṣ </w:t>
+      </w:r>
+      <w:proofErr w:type="spellStart"/>
+      <w:r>
+        <w:rPr>
+          <w:rFonts w:asciiTheme="minorBidi" w:hAnsiTheme="minorBidi"/>
+        </w:rPr>
+        <w:t>ṣ</w:t>
+      </w:r>
+      <w:proofErr w:type="spellEnd"/>
+      <w:r>
+        <w:rPr>
+          <w:rFonts w:asciiTheme="minorBidi" w:hAnsiTheme="minorBidi"/>
+        </w:rPr>
+        <w:t xml:space="preserve"> Ṭ </w:t>
+      </w:r>
+      <w:proofErr w:type="spellStart"/>
+      <w:r>
+        <w:rPr>
+          <w:rFonts w:asciiTheme="minorBidi" w:hAnsiTheme="minorBidi"/>
+        </w:rPr>
+        <w:t>ṭ</w:t>
+      </w:r>
+      <w:proofErr w:type="spellEnd"/>
+      <w:r>
+        <w:rPr>
+          <w:rFonts w:asciiTheme="minorBidi" w:hAnsiTheme="minorBidi"/>
+        </w:rPr>
+        <w:t xml:space="preserve"> Ẓ </w:t>
+      </w:r>
+      <w:proofErr w:type="spellStart"/>
+      <w:r>
+        <w:rPr>
+          <w:rFonts w:asciiTheme="minorBidi" w:hAnsiTheme="minorBidi"/>
+        </w:rPr>
+        <w:t>ẓ</w:t>
+      </w:r>
+      <w:proofErr w:type="spellEnd"/>
+    </w:p>
+    <w:p>
+      <w:pPr>
+        <w:pStyle w:val="Mlsgreinlista"/>
+        <w:numPr>
+          <w:ilvl w:val="0"/>
+          <w:numId w:val="3"/>
+        </w:numPr>
+        <w:rPr>
+          <w:rFonts w:asciiTheme="majorHAnsi" w:hAnsiTheme="majorHAnsi" w:cstheme="majorHAnsi"/>
+        </w:rPr>
+      </w:pPr>
+      <w:r>
+        <w:rPr>
+          <w:rFonts w:asciiTheme="majorHAnsi" w:hAnsiTheme="majorHAnsi" w:cstheme="majorHAnsi"/>
+        </w:rPr>
+        <w:t xml:space="preserve">Calibri </w:t>
+      </w:r>
+      <w:r>
+        <w:rPr>
+          <w:rFonts w:asciiTheme="majorHAnsi" w:hAnsiTheme="majorHAnsi" w:cstheme="majorHAnsi"/>
+        </w:rPr>
+        <w:t>L</w:t>
+      </w:r>
+      <w:r>
+        <w:rPr>
+          <w:rFonts w:asciiTheme="majorHAnsi" w:hAnsiTheme="majorHAnsi" w:cstheme="majorHAnsi"/>
+        </w:rPr>
+        <w:t>ight</w:t>
+      </w:r>
+      <w:r>
+        <w:rPr>
+          <w:rFonts w:asciiTheme="majorHAnsi" w:hAnsiTheme="majorHAnsi" w:cstheme="majorHAnsi"/>
+        </w:rPr>
+        <w:t xml:space="preserve"> - Ḍ </w:t>
+      </w:r>
+      <w:proofErr w:type="spellStart"/>
+      <w:r>
+        <w:rPr>
+          <w:rFonts w:asciiTheme="majorHAnsi" w:hAnsiTheme="majorHAnsi" w:cstheme="majorHAnsi"/>
+        </w:rPr>
+        <w:t>ḍ</w:t>
+      </w:r>
+      <w:proofErr w:type="spellEnd"/>
+      <w:r>
+        <w:rPr>
+          <w:rFonts w:asciiTheme="majorHAnsi" w:hAnsiTheme="majorHAnsi" w:cstheme="majorHAnsi"/>
+        </w:rPr>
+        <w:t xml:space="preserve"> Ḥ </w:t>
+      </w:r>
+      <w:proofErr w:type="spellStart"/>
+      <w:r>
+        <w:rPr>
+          <w:rFonts w:asciiTheme="majorHAnsi" w:hAnsiTheme="majorHAnsi" w:cstheme="majorHAnsi"/>
+        </w:rPr>
+        <w:t>ḥ</w:t>
+      </w:r>
+      <w:proofErr w:type="spellEnd"/>
+      <w:r>
+        <w:rPr>
+          <w:rFonts w:asciiTheme="majorHAnsi" w:hAnsiTheme="majorHAnsi" w:cstheme="majorHAnsi"/>
+        </w:rPr>
+        <w:t xml:space="preserve"> Ṣ </w:t>
+      </w:r>
+      <w:proofErr w:type="spellStart"/>
+      <w:r>
+        <w:rPr>
+          <w:rFonts w:asciiTheme="majorHAnsi" w:hAnsiTheme="majorHAnsi" w:cstheme="majorHAnsi"/>
+        </w:rPr>
+        <w:t>ṣ</w:t>
+      </w:r>
+      <w:proofErr w:type="spellEnd"/>
+      <w:r>
+        <w:rPr>
+          <w:rFonts w:asciiTheme="majorHAnsi" w:hAnsiTheme="majorHAnsi" w:cstheme="majorHAnsi"/>
+        </w:rPr>
+        <w:t xml:space="preserve"> Ṭ </w:t>
+      </w:r>
+      <w:proofErr w:type="spellStart"/>
+      <w:r>
+        <w:rPr>
+          <w:rFonts w:asciiTheme="majorHAnsi" w:hAnsiTheme="majorHAnsi" w:cstheme="majorHAnsi"/>
+        </w:rPr>
+        <w:t>ṭ</w:t>
+      </w:r>
+      <w:proofErr w:type="spellEnd"/>
+      <w:r>
+        <w:rPr>
+          <w:rFonts w:asciiTheme="majorHAnsi" w:hAnsiTheme="majorHAnsi" w:cstheme="majorHAnsi"/>
+        </w:rPr>
+        <w:t xml:space="preserve"> Ẓ </w:t>
+      </w:r>
+      <w:proofErr w:type="spellStart"/>
+      <w:r>
+        <w:rPr>
+          <w:rFonts w:asciiTheme="majorHAnsi" w:hAnsiTheme="majorHAnsi" w:cstheme="majorHAnsi"/>
+        </w:rPr>
+        <w:t>ẓ</w:t>
+      </w:r>
+      <w:proofErr w:type="spellEnd"/>
+    </w:p>
+    <w:p>
+      <w:pPr>
+        <w:pStyle w:val="Mlsgreinlista"/>
+        <w:numPr>
+          <w:ilvl w:val="0"/>
+          <w:numId w:val="3"/>
+        </w:numPr>
+        <w:rPr>
+          <w:rFonts w:ascii="Consolas" w:hAnsi="Consolas"/>
+        </w:rPr>
+      </w:pPr>
+      <w:r>
+        <w:rPr>
+          <w:rFonts w:ascii="Consolas" w:hAnsi="Consolas"/>
+        </w:rPr>
+        <w:t>Consolas</w:t>
+      </w:r>
+      <w:r>
+        <w:rPr>
+          <w:rFonts w:ascii="Consolas" w:hAnsi="Consolas"/>
+        </w:rPr>
+        <w:t xml:space="preserve"> - Ḍ </w:t>
+      </w:r>
+      <w:proofErr w:type="spellStart"/>
+      <w:r>
+        <w:rPr>
+          <w:rFonts w:ascii="Consolas" w:hAnsi="Consolas"/>
+        </w:rPr>
+        <w:t>ḍ</w:t>
+      </w:r>
+      <w:proofErr w:type="spellEnd"/>
+      <w:r>
+        <w:rPr>
+          <w:rFonts w:ascii="Consolas" w:hAnsi="Consolas"/>
+        </w:rPr>
+        <w:t xml:space="preserve"> Ḥ </w:t>
+      </w:r>
+      <w:proofErr w:type="spellStart"/>
+      <w:r>
+        <w:rPr>
+          <w:rFonts w:ascii="Consolas" w:hAnsi="Consolas"/>
+        </w:rPr>
+        <w:t>ḥ</w:t>
+      </w:r>
+      <w:proofErr w:type="spellEnd"/>
+      <w:r>
+        <w:rPr>
+          <w:rFonts w:ascii="Consolas" w:hAnsi="Consolas"/>
+        </w:rPr>
+        <w:t xml:space="preserve"> Ṣ </w:t>
+      </w:r>
+      <w:proofErr w:type="spellStart"/>
+      <w:r>
+        <w:rPr>
+          <w:rFonts w:ascii="Consolas" w:hAnsi="Consolas"/>
+        </w:rPr>
+        <w:t>ṣ</w:t>
+      </w:r>
+      <w:proofErr w:type="spellEnd"/>
+      <w:r>
+        <w:rPr>
+          <w:rFonts w:ascii="Consolas" w:hAnsi="Consolas"/>
+        </w:rPr>
+        <w:t xml:space="preserve"> Ṭ </w:t>
+      </w:r>
+      <w:proofErr w:type="spellStart"/>
+      <w:r>
+        <w:rPr>
+          <w:rFonts w:ascii="Consolas" w:hAnsi="Consolas"/>
+        </w:rPr>
+        <w:t>ṭ</w:t>
+      </w:r>
+      <w:proofErr w:type="spellEnd"/>
+      <w:r>
+        <w:rPr>
+          <w:rFonts w:ascii="Consolas" w:hAnsi="Consolas"/>
+        </w:rPr>
+        <w:t xml:space="preserve"> Ẓ </w:t>
+      </w:r>
+      <w:proofErr w:type="spellStart"/>
+      <w:r>
+        <w:rPr>
+          <w:rFonts w:ascii="Consolas" w:hAnsi="Consolas"/>
+        </w:rPr>
+        <w:t>ẓ</w:t>
+      </w:r>
+      <w:proofErr w:type="spellEnd"/>
+    </w:p>
+    <w:p>
+      <w:pPr>
+        <w:pStyle w:val="Mlsgreinlista"/>
+        <w:numPr>
+          <w:ilvl w:val="0"/>
+          <w:numId w:val="3"/>
+        </w:numPr>
+        <w:rPr>
+          <w:rFonts w:ascii="Courier New" w:hAnsi="Courier New" w:cs="Courier New"/>
+        </w:rPr>
+      </w:pPr>
+      <w:proofErr w:type="spellStart"/>
+      <w:r>
+        <w:rPr>
+          <w:rFonts w:ascii="Courier New" w:hAnsi="Courier New" w:cs="Courier New"/>
+        </w:rPr>
+        <w:t>Cour</w:t>
+      </w:r>
+      <w:r>
+        <w:rPr>
+          <w:rFonts w:ascii="Courier New" w:hAnsi="Courier New" w:cs="Courier New"/>
+        </w:rPr>
+        <w:t>i</w:t>
+      </w:r>
+      <w:r>
+        <w:rPr>
+          <w:rFonts w:ascii="Courier New" w:hAnsi="Courier New" w:cs="Courier New"/>
+        </w:rPr>
+        <w:t>er</w:t>
+      </w:r>
+      <w:proofErr w:type="spellEnd"/>
+      <w:r>
+        <w:rPr>
+          <w:rFonts w:ascii="Courier New" w:hAnsi="Courier New" w:cs="Courier New"/>
+        </w:rPr>
+        <w:t xml:space="preserve"> New</w:t>
+      </w:r>
+      <w:r>
+        <w:rPr>
+          <w:rFonts w:ascii="Courier New" w:hAnsi="Courier New" w:cs="Courier New"/>
+        </w:rPr>
+        <w:t xml:space="preserve"> - Ḍ </w:t>
+      </w:r>
+      <w:proofErr w:type="spellStart"/>
+      <w:r>
+        <w:rPr>
+          <w:rFonts w:ascii="Courier New" w:hAnsi="Courier New" w:cs="Courier New"/>
+        </w:rPr>
+        <w:t>ḍ</w:t>
+      </w:r>
+      <w:proofErr w:type="spellEnd"/>
+      <w:r>
+        <w:rPr>
+          <w:rFonts w:ascii="Courier New" w:hAnsi="Courier New" w:cs="Courier New"/>
+        </w:rPr>
+        <w:t xml:space="preserve"> Ḥ </w:t>
+      </w:r>
+      <w:proofErr w:type="spellStart"/>
+      <w:r>
+        <w:rPr>
+          <w:rFonts w:ascii="Courier New" w:hAnsi="Courier New" w:cs="Courier New"/>
+        </w:rPr>
+        <w:t>ḥ</w:t>
+      </w:r>
+      <w:proofErr w:type="spellEnd"/>
+      <w:r>
+        <w:rPr>
+          <w:rFonts w:ascii="Courier New" w:hAnsi="Courier New" w:cs="Courier New"/>
+        </w:rPr>
+        <w:t xml:space="preserve"> Ṣ </w:t>
+      </w:r>
+      <w:proofErr w:type="spellStart"/>
+      <w:r>
+        <w:rPr>
+          <w:rFonts w:ascii="Courier New" w:hAnsi="Courier New" w:cs="Courier New"/>
+        </w:rPr>
+        <w:t>ṣ</w:t>
+      </w:r>
+      <w:proofErr w:type="spellEnd"/>
+      <w:r>
+        <w:rPr>
+          <w:rFonts w:ascii="Courier New" w:hAnsi="Courier New" w:cs="Courier New"/>
+        </w:rPr>
+        <w:t xml:space="preserve"> Ṭ </w:t>
+      </w:r>
+      <w:proofErr w:type="spellStart"/>
+      <w:r>
+        <w:rPr>
+          <w:rFonts w:ascii="Courier New" w:hAnsi="Courier New" w:cs="Courier New"/>
+        </w:rPr>
+        <w:t>ṭ</w:t>
+      </w:r>
+      <w:proofErr w:type="spellEnd"/>
+      <w:r>
+        <w:rPr>
+          <w:rFonts w:ascii="Courier New" w:hAnsi="Courier New" w:cs="Courier New"/>
+        </w:rPr>
+        <w:t xml:space="preserve"> Ẓ </w:t>
+      </w:r>
+      <w:proofErr w:type="spellStart"/>
+      <w:r>
+        <w:rPr>
+          <w:rFonts w:ascii="Courier New" w:hAnsi="Courier New" w:cs="Courier New"/>
+        </w:rPr>
+        <w:t>ẓ</w:t>
+      </w:r>
+      <w:proofErr w:type="spellEnd"/>
+    </w:p>
+    <w:p>
+      <w:pPr>
+        <w:pStyle w:val="Mlsgreinlista"/>
+        <w:numPr>
+          <w:ilvl w:val="0"/>
+          <w:numId w:val="3"/>
+        </w:numPr>
+        <w:rPr>
+          <w:rFonts w:ascii="HoloLens MDL2 Assets" w:hAnsi="HoloLens MDL2 Assets"/>
+        </w:rPr>
+      </w:pPr>
+      <w:r>
+        <w:rPr>
+          <w:rFonts w:ascii="HoloLens MDL2 Assets" w:hAnsi="HoloLens MDL2 Assets"/>
+        </w:rPr>
+        <w:t xml:space="preserve">HoloLens MDL2 </w:t>
+      </w:r>
+      <w:proofErr w:type="spellStart"/>
+      <w:r>
+        <w:rPr>
+          <w:rFonts w:ascii="HoloLens MDL2 Assets" w:hAnsi="HoloLens MDL2 Assets"/>
+        </w:rPr>
+        <w:t>Assets</w:t>
+      </w:r>
+      <w:proofErr w:type="spellEnd"/>
+      <w:r>
+        <w:rPr>
+          <w:rFonts w:ascii="HoloLens MDL2 Assets" w:hAnsi="HoloLens MDL2 Assets"/>
+        </w:rPr>
+        <w:t xml:space="preserve"> - </w:t>
+      </w:r>
+      <w:r>
+        <w:rPr>
+          <w:rFonts w:ascii="Cambria" w:hAnsi="Cambria" w:cs="Cambria"/>
+        </w:rPr>
+        <w:t>Ḍ</w:t>
+      </w:r>
+      <w:r>
+        <w:rPr>
+          <w:rFonts w:ascii="HoloLens MDL2 Assets" w:hAnsi="HoloLens MDL2 Assets"/>
+        </w:rPr>
+        <w:t xml:space="preserve"> </w:t>
+      </w:r>
+      <w:proofErr w:type="spellStart"/>
+      <w:r>
+        <w:rPr>
+          <w:rFonts w:ascii="Cambria" w:hAnsi="Cambria" w:cs="Cambria"/>
+        </w:rPr>
+        <w:t>ḍ</w:t>
+      </w:r>
+      <w:proofErr w:type="spellEnd"/>
+      <w:r>
+        <w:rPr>
+          <w:rFonts w:ascii="HoloLens MDL2 Assets" w:hAnsi="HoloLens MDL2 Assets"/>
+        </w:rPr>
+        <w:t xml:space="preserve"> </w:t>
+      </w:r>
+      <w:r>
+        <w:rPr>
+          <w:rFonts w:ascii="Cambria" w:hAnsi="Cambria" w:cs="Cambria"/>
+        </w:rPr>
+        <w:t>Ḥ</w:t>
+      </w:r>
+      <w:r>
+        <w:rPr>
+          <w:rFonts w:ascii="HoloLens MDL2 Assets" w:hAnsi="HoloLens MDL2 Assets"/>
+        </w:rPr>
+        <w:t xml:space="preserve"> </w:t>
+      </w:r>
+      <w:proofErr w:type="spellStart"/>
+      <w:r>
+        <w:rPr>
+          <w:rFonts w:ascii="Cambria" w:hAnsi="Cambria" w:cs="Cambria"/>
+        </w:rPr>
+        <w:t>ḥ</w:t>
+      </w:r>
+      <w:proofErr w:type="spellEnd"/>
+      <w:r>
+        <w:rPr>
+          <w:rFonts w:ascii="HoloLens MDL2 Assets" w:hAnsi="HoloLens MDL2 Assets"/>
+        </w:rPr>
+        <w:t xml:space="preserve"> </w:t>
+      </w:r>
+      <w:r>
+        <w:rPr>
+          <w:rFonts w:ascii="Cambria" w:hAnsi="Cambria" w:cs="Cambria"/>
+        </w:rPr>
+        <w:t>Ṣ</w:t>
+      </w:r>
+      <w:r>
+        <w:rPr>
+          <w:rFonts w:ascii="HoloLens MDL2 Assets" w:hAnsi="HoloLens MDL2 Assets"/>
+        </w:rPr>
+        <w:t xml:space="preserve"> </w:t>
+      </w:r>
+      <w:proofErr w:type="spellStart"/>
+      <w:r>
+        <w:rPr>
+          <w:rFonts w:ascii="Cambria" w:hAnsi="Cambria" w:cs="Cambria"/>
+        </w:rPr>
+        <w:t>ṣ</w:t>
+      </w:r>
+      <w:proofErr w:type="spellEnd"/>
+      <w:r>
+        <w:rPr>
+          <w:rFonts w:ascii="HoloLens MDL2 Assets" w:hAnsi="HoloLens MDL2 Assets"/>
+        </w:rPr>
+        <w:t xml:space="preserve"> </w:t>
+      </w:r>
+      <w:r>
+        <w:rPr>
+          <w:rFonts w:ascii="Cambria" w:hAnsi="Cambria" w:cs="Cambria"/>
+        </w:rPr>
+        <w:t>Ṭ</w:t>
+      </w:r>
+      <w:r>
+        <w:rPr>
+          <w:rFonts w:ascii="HoloLens MDL2 Assets" w:hAnsi="HoloLens MDL2 Assets"/>
+        </w:rPr>
+        <w:t xml:space="preserve"> </w:t>
+      </w:r>
+      <w:proofErr w:type="spellStart"/>
+      <w:r>
+        <w:rPr>
+          <w:rFonts w:ascii="Cambria" w:hAnsi="Cambria" w:cs="Cambria"/>
+        </w:rPr>
+        <w:t>ṭ</w:t>
+      </w:r>
+      <w:proofErr w:type="spellEnd"/>
+      <w:r>
+        <w:rPr>
+          <w:rFonts w:ascii="HoloLens MDL2 Assets" w:hAnsi="HoloLens MDL2 Assets"/>
+        </w:rPr>
+        <w:t xml:space="preserve"> </w:t>
+      </w:r>
+      <w:r>
+        <w:rPr>
+          <w:rFonts w:ascii="Cambria" w:hAnsi="Cambria" w:cs="Cambria"/>
+        </w:rPr>
+        <w:t>Ẓ</w:t>
+      </w:r>
+      <w:r>
+        <w:rPr>
+          <w:rFonts w:ascii="HoloLens MDL2 Assets" w:hAnsi="HoloLens MDL2 Assets"/>
+        </w:rPr>
+        <w:t xml:space="preserve"> </w:t>
+      </w:r>
+      <w:proofErr w:type="spellStart"/>
+      <w:r>
+        <w:rPr>
+          <w:rFonts w:ascii="Cambria" w:hAnsi="Cambria" w:cs="Cambria"/>
+        </w:rPr>
+        <w:t>ẓ</w:t>
+      </w:r>
+      <w:proofErr w:type="spellEnd"/>
+    </w:p>
+    <w:p>
+      <w:pPr>
+        <w:pStyle w:val="Mlsgreinlista"/>
+        <w:numPr>
+          <w:ilvl w:val="0"/>
+          <w:numId w:val="3"/>
+        </w:numPr>
+        <w:rPr>
+          <w:rFonts w:ascii="Sakkal Majalla" w:hAnsi="Sakkal Majalla" w:cs="Sakkal Majalla"/>
+        </w:rPr>
+      </w:pPr>
+      <w:proofErr w:type="spellStart"/>
+      <w:r>
+        <w:rPr>
+          <w:rFonts w:ascii="Sakkal Majalla" w:hAnsi="Sakkal Majalla" w:cs="Sakkal Majalla"/>
+        </w:rPr>
+        <w:t>Sakkal</w:t>
+      </w:r>
+      <w:proofErr w:type="spellEnd"/>
+      <w:r>
+        <w:rPr>
+          <w:rFonts w:ascii="Sakkal Majalla" w:hAnsi="Sakkal Majalla" w:cs="Sakkal Majalla"/>
+        </w:rPr>
+        <w:t xml:space="preserve"> </w:t>
+      </w:r>
+      <w:proofErr w:type="spellStart"/>
+      <w:r>
+        <w:rPr>
+          <w:rFonts w:ascii="Sakkal Majalla" w:hAnsi="Sakkal Majalla" w:cs="Sakkal Majalla"/>
+        </w:rPr>
+        <w:t>Majalla</w:t>
+      </w:r>
+      <w:proofErr w:type="spellEnd"/>
+      <w:r>
+        <w:rPr>
+          <w:rFonts w:ascii="Sakkal Majalla" w:hAnsi="Sakkal Majalla" w:cs="Sakkal Majalla"/>
+        </w:rPr>
+        <w:t xml:space="preserve"> - Ḍ </w:t>
+      </w:r>
+      <w:proofErr w:type="spellStart"/>
+      <w:r>
+        <w:rPr>
+          <w:rFonts w:ascii="Sakkal Majalla" w:hAnsi="Sakkal Majalla" w:cs="Sakkal Majalla"/>
+        </w:rPr>
+        <w:t>ḍ</w:t>
+      </w:r>
+      <w:proofErr w:type="spellEnd"/>
+      <w:r>
+        <w:rPr>
+          <w:rFonts w:ascii="Sakkal Majalla" w:hAnsi="Sakkal Majalla" w:cs="Sakkal Majalla"/>
+        </w:rPr>
+        <w:t xml:space="preserve"> Ḥ </w:t>
+      </w:r>
+      <w:proofErr w:type="spellStart"/>
+      <w:r>
+        <w:rPr>
+          <w:rFonts w:ascii="Sakkal Majalla" w:hAnsi="Sakkal Majalla" w:cs="Sakkal Majalla"/>
+        </w:rPr>
+        <w:t>ḥ</w:t>
+      </w:r>
+      <w:proofErr w:type="spellEnd"/>
+      <w:r>
+        <w:rPr>
+          <w:rFonts w:ascii="Sakkal Majalla" w:hAnsi="Sakkal Majalla" w:cs="Sakkal Majalla"/>
+        </w:rPr>
+        <w:t xml:space="preserve"> Ṣ </w:t>
+      </w:r>
+      <w:proofErr w:type="spellStart"/>
+      <w:r>
+        <w:rPr>
+          <w:rFonts w:ascii="Sakkal Majalla" w:hAnsi="Sakkal Majalla" w:cs="Sakkal Majalla"/>
+        </w:rPr>
+        <w:t>ṣ</w:t>
+      </w:r>
+      <w:proofErr w:type="spellEnd"/>
+      <w:r>
+        <w:rPr>
+          <w:rFonts w:ascii="Sakkal Majalla" w:hAnsi="Sakkal Majalla" w:cs="Sakkal Majalla"/>
+        </w:rPr>
+        <w:t xml:space="preserve"> Ṭ </w:t>
+      </w:r>
+      <w:proofErr w:type="spellStart"/>
+      <w:r>
+        <w:rPr>
+          <w:rFonts w:ascii="Sakkal Majalla" w:hAnsi="Sakkal Majalla" w:cs="Sakkal Majalla"/>
+        </w:rPr>
+        <w:t>ṭ</w:t>
+      </w:r>
+      <w:proofErr w:type="spellEnd"/>
+      <w:r>
+        <w:rPr>
+          <w:rFonts w:ascii="Sakkal Majalla" w:hAnsi="Sakkal Majalla" w:cs="Sakkal Majalla"/>
+        </w:rPr>
+        <w:t xml:space="preserve"> Ẓ </w:t>
+      </w:r>
+      <w:proofErr w:type="spellStart"/>
+      <w:r>
+        <w:rPr>
+          <w:rFonts w:ascii="Sakkal Majalla" w:hAnsi="Sakkal Majalla" w:cs="Sakkal Majalla"/>
+        </w:rPr>
+        <w:t>ẓ</w:t>
+      </w:r>
+      <w:proofErr w:type="spellEnd"/>
+    </w:p>
+    <w:p>
+      <w:pPr>
+        <w:pStyle w:val="Mlsgreinlista"/>
+        <w:numPr>
+          <w:ilvl w:val="0"/>
+          <w:numId w:val="3"/>
+        </w:numPr>
+        <w:rPr>
+          <w:rFonts w:ascii="Sans Serif Collection" w:hAnsi="Sans Serif Collection" w:cs="Sans Serif Collection"/>
+        </w:rPr>
+      </w:pPr>
+      <w:r>
+        <w:rPr>
+          <w:rFonts w:ascii="Sans Serif Collection" w:hAnsi="Sans Serif Collection" w:cs="Sans Serif Collection"/>
+        </w:rPr>
+        <w:t xml:space="preserve">Sans </w:t>
+      </w:r>
+      <w:proofErr w:type="spellStart"/>
+      <w:r>
+        <w:rPr>
+          <w:rFonts w:ascii="Sans Serif Collection" w:hAnsi="Sans Serif Collection" w:cs="Sans Serif Collection"/>
+        </w:rPr>
+        <w:t>Serif</w:t>
+      </w:r>
+      <w:proofErr w:type="spellEnd"/>
+      <w:r>
+        <w:rPr>
+          <w:rFonts w:ascii="Sans Serif Collection" w:hAnsi="Sans Serif Collection" w:cs="Sans Serif Collection"/>
+        </w:rPr>
+        <w:t xml:space="preserve"> Collection</w:t>
+      </w:r>
+      <w:r>
+        <w:rPr>
+          <w:rFonts w:ascii="Sans Serif Collection" w:hAnsi="Sans Serif Collection" w:cs="Sans Serif Collection"/>
+        </w:rPr>
+        <w:t xml:space="preserve"> - </w:t>
+      </w:r>
+      <w:r>
+        <w:rPr>
+          <w:rFonts w:ascii="Calibri" w:hAnsi="Calibri" w:cs="Calibri"/>
+        </w:rPr>
+        <w:t>Ḍ</w:t>
+      </w:r>
+      <w:r>
+        <w:rPr>
+          <w:rFonts w:ascii="Sans Serif Collection" w:hAnsi="Sans Serif Collection" w:cs="Sans Serif Collection"/>
+        </w:rPr>
+        <w:t xml:space="preserve"> </w:t>
+      </w:r>
+      <w:proofErr w:type="spellStart"/>
+      <w:r>
+        <w:rPr>
+          <w:rFonts w:ascii="Calibri" w:hAnsi="Calibri" w:cs="Calibri"/>
+        </w:rPr>
+        <w:t>ḍ</w:t>
+      </w:r>
+      <w:proofErr w:type="spellEnd"/>
+      <w:r>
+        <w:rPr>
+          <w:rFonts w:ascii="Sans Serif Collection" w:hAnsi="Sans Serif Collection" w:cs="Sans Serif Collection"/>
+        </w:rPr>
+        <w:t xml:space="preserve"> </w:t>
+      </w:r>
+      <w:r>
+        <w:rPr>
+          <w:rFonts w:ascii="Calibri" w:hAnsi="Calibri" w:cs="Calibri"/>
+        </w:rPr>
+        <w:t>Ḥ</w:t>
+      </w:r>
+      <w:r>
+        <w:rPr>
+          <w:rFonts w:ascii="Sans Serif Collection" w:hAnsi="Sans Serif Collection" w:cs="Sans Serif Collection"/>
+        </w:rPr>
+        <w:t xml:space="preserve"> </w:t>
+      </w:r>
+      <w:proofErr w:type="spellStart"/>
+      <w:r>
+        <w:rPr>
+          <w:rFonts w:ascii="Calibri" w:hAnsi="Calibri" w:cs="Calibri"/>
+        </w:rPr>
+        <w:t>ḥ</w:t>
+      </w:r>
+      <w:proofErr w:type="spellEnd"/>
+      <w:r>
+        <w:rPr>
+          <w:rFonts w:ascii="Sans Serif Collection" w:hAnsi="Sans Serif Collection" w:cs="Sans Serif Collection"/>
+        </w:rPr>
+        <w:t xml:space="preserve"> </w:t>
+      </w:r>
+      <w:r>
+        <w:rPr>
+          <w:rFonts w:ascii="Calibri" w:hAnsi="Calibri" w:cs="Calibri"/>
+        </w:rPr>
+        <w:t>Ṣ</w:t>
+      </w:r>
+      <w:r>
+        <w:rPr>
+          <w:rFonts w:ascii="Sans Serif Collection" w:hAnsi="Sans Serif Collection" w:cs="Sans Serif Collection"/>
+        </w:rPr>
+        <w:t xml:space="preserve"> </w:t>
+      </w:r>
+      <w:proofErr w:type="spellStart"/>
+      <w:r>
+        <w:rPr>
+          <w:rFonts w:ascii="Calibri" w:hAnsi="Calibri" w:cs="Calibri"/>
+        </w:rPr>
+        <w:t>ṣ</w:t>
+      </w:r>
+      <w:proofErr w:type="spellEnd"/>
+      <w:r>
+        <w:rPr>
+          <w:rFonts w:ascii="Sans Serif Collection" w:hAnsi="Sans Serif Collection" w:cs="Sans Serif Collection"/>
+        </w:rPr>
+        <w:t xml:space="preserve"> </w:t>
+      </w:r>
+      <w:r>
+        <w:rPr>
+          <w:rFonts w:ascii="Calibri" w:hAnsi="Calibri" w:cs="Calibri"/>
+        </w:rPr>
+        <w:t>Ṭ</w:t>
+      </w:r>
+      <w:r>
+        <w:rPr>
+          <w:rFonts w:ascii="Sans Serif Collection" w:hAnsi="Sans Serif Collection" w:cs="Sans Serif Collection"/>
+        </w:rPr>
+        <w:t xml:space="preserve"> </w:t>
+      </w:r>
+      <w:proofErr w:type="spellStart"/>
+      <w:r>
+        <w:rPr>
+          <w:rFonts w:ascii="Calibri" w:hAnsi="Calibri" w:cs="Calibri"/>
+        </w:rPr>
+        <w:t>ṭ</w:t>
+      </w:r>
+      <w:proofErr w:type="spellEnd"/>
+      <w:r>
+        <w:rPr>
+          <w:rFonts w:ascii="Sans Serif Collection" w:hAnsi="Sans Serif Collection" w:cs="Sans Serif Collection"/>
+        </w:rPr>
+        <w:t xml:space="preserve"> </w:t>
+      </w:r>
+      <w:r>
+        <w:rPr>
+          <w:rFonts w:ascii="Calibri" w:hAnsi="Calibri" w:cs="Calibri"/>
+        </w:rPr>
+        <w:t>Ẓ</w:t>
+      </w:r>
+      <w:r>
+        <w:rPr>
+          <w:rFonts w:ascii="Sans Serif Collection" w:hAnsi="Sans Serif Collection" w:cs="Sans Serif Collection"/>
+        </w:rPr>
+        <w:t xml:space="preserve"> </w:t>
+      </w:r>
+      <w:proofErr w:type="spellStart"/>
+      <w:r>
+        <w:rPr>
+          <w:rFonts w:ascii="Calibri" w:hAnsi="Calibri" w:cs="Calibri"/>
+        </w:rPr>
+        <w:t>ẓ</w:t>
+      </w:r>
+      <w:proofErr w:type="spellEnd"/>
+    </w:p>
+    <w:p>
+      <w:pPr>
+        <w:pStyle w:val="Mlsgreinlista"/>
+        <w:numPr>
+          <w:ilvl w:val="0"/>
+          <w:numId w:val="3"/>
+        </w:numPr>
+        <w:rPr>
+          <w:rFonts w:ascii="Segoe Fluent Icons" w:hAnsi="Segoe Fluent Icons"/>
+        </w:rPr>
+      </w:pPr>
+      <w:r>
+        <w:rPr>
+          <w:rFonts w:ascii="Segoe Fluent Icons" w:hAnsi="Segoe Fluent Icons"/>
+        </w:rPr>
+        <w:t>Meirihluti Segoe leturger</w:t>
+      </w:r>
+      <w:r>
+        <w:rPr>
+          <w:rFonts w:ascii="Cambria" w:hAnsi="Cambria" w:cs="Cambria"/>
+        </w:rPr>
+        <w:t>ð</w:t>
+      </w:r>
+      <w:r>
+        <w:rPr>
+          <w:rFonts w:ascii="Segoe Fluent Icons" w:hAnsi="Segoe Fluent Icons"/>
+        </w:rPr>
+        <w:t>anna</w:t>
+      </w:r>
+      <w:r>
+        <w:rPr>
+          <w:rFonts w:ascii="Segoe Fluent Icons" w:hAnsi="Segoe Fluent Icons"/>
+        </w:rPr>
+        <w:t xml:space="preserve"> - </w:t>
+      </w:r>
+      <w:r>
+        <w:rPr>
+          <w:rFonts w:ascii="Cambria" w:hAnsi="Cambria" w:cs="Cambria"/>
+        </w:rPr>
+        <w:t>Ḍ</w:t>
+      </w:r>
+      <w:r>
+        <w:rPr>
+          <w:rFonts w:ascii="Segoe Fluent Icons" w:hAnsi="Segoe Fluent Icons"/>
+        </w:rPr>
+        <w:t xml:space="preserve"> </w:t>
+      </w:r>
+      <w:proofErr w:type="spellStart"/>
+      <w:r>
+        <w:rPr>
+          <w:rFonts w:ascii="Cambria" w:hAnsi="Cambria" w:cs="Cambria"/>
+        </w:rPr>
+        <w:t>ḍ</w:t>
+      </w:r>
+      <w:proofErr w:type="spellEnd"/>
+      <w:r>
+        <w:rPr>
+          <w:rFonts w:ascii="Segoe Fluent Icons" w:hAnsi="Segoe Fluent Icons"/>
+        </w:rPr>
+        <w:t xml:space="preserve"> </w:t>
+      </w:r>
+      <w:r>
+        <w:rPr>
+          <w:rFonts w:ascii="Cambria" w:hAnsi="Cambria" w:cs="Cambria"/>
+        </w:rPr>
+        <w:t>Ḥ</w:t>
+      </w:r>
+      <w:r>
+        <w:rPr>
+          <w:rFonts w:ascii="Segoe Fluent Icons" w:hAnsi="Segoe Fluent Icons"/>
+        </w:rPr>
+        <w:t xml:space="preserve"> </w:t>
+      </w:r>
+      <w:proofErr w:type="spellStart"/>
+      <w:r>
+        <w:rPr>
+          <w:rFonts w:ascii="Cambria" w:hAnsi="Cambria" w:cs="Cambria"/>
+        </w:rPr>
+        <w:t>ḥ</w:t>
+      </w:r>
+      <w:proofErr w:type="spellEnd"/>
+      <w:r>
+        <w:rPr>
+          <w:rFonts w:ascii="Segoe Fluent Icons" w:hAnsi="Segoe Fluent Icons"/>
+        </w:rPr>
+        <w:t xml:space="preserve"> </w:t>
+      </w:r>
+      <w:r>
+        <w:rPr>
+          <w:rFonts w:ascii="Cambria" w:hAnsi="Cambria" w:cs="Cambria"/>
+        </w:rPr>
+        <w:t>Ṣ</w:t>
+      </w:r>
+      <w:r>
+        <w:rPr>
+          <w:rFonts w:ascii="Segoe Fluent Icons" w:hAnsi="Segoe Fluent Icons"/>
+        </w:rPr>
+        <w:t xml:space="preserve"> </w:t>
+      </w:r>
+      <w:proofErr w:type="spellStart"/>
+      <w:r>
+        <w:rPr>
+          <w:rFonts w:ascii="Cambria" w:hAnsi="Cambria" w:cs="Cambria"/>
+        </w:rPr>
+        <w:t>ṣ</w:t>
+      </w:r>
+      <w:proofErr w:type="spellEnd"/>
+      <w:r>
+        <w:rPr>
+          <w:rFonts w:ascii="Segoe Fluent Icons" w:hAnsi="Segoe Fluent Icons"/>
+        </w:rPr>
+        <w:t xml:space="preserve"> </w:t>
+      </w:r>
+      <w:r>
+        <w:rPr>
+          <w:rFonts w:ascii="Cambria" w:hAnsi="Cambria" w:cs="Cambria"/>
+        </w:rPr>
+        <w:t>Ṭ</w:t>
+      </w:r>
+      <w:r>
+        <w:rPr>
+          <w:rFonts w:ascii="Segoe Fluent Icons" w:hAnsi="Segoe Fluent Icons"/>
+        </w:rPr>
+        <w:t xml:space="preserve"> </w:t>
+      </w:r>
+      <w:proofErr w:type="spellStart"/>
+      <w:r>
+        <w:rPr>
+          <w:rFonts w:ascii="Cambria" w:hAnsi="Cambria" w:cs="Cambria"/>
+        </w:rPr>
+        <w:t>ṭ</w:t>
+      </w:r>
+      <w:proofErr w:type="spellEnd"/>
+      <w:r>
+        <w:rPr>
+          <w:rFonts w:ascii="Segoe Fluent Icons" w:hAnsi="Segoe Fluent Icons"/>
+        </w:rPr>
+        <w:t xml:space="preserve"> </w:t>
+      </w:r>
+      <w:r>
+        <w:rPr>
+          <w:rFonts w:ascii="Cambria" w:hAnsi="Cambria" w:cs="Cambria"/>
+        </w:rPr>
+        <w:t>Ẓ</w:t>
+      </w:r>
+      <w:r>
+        <w:rPr>
+          <w:rFonts w:ascii="Segoe Fluent Icons" w:hAnsi="Segoe Fluent Icons"/>
+        </w:rPr>
+        <w:t xml:space="preserve"> </w:t>
+      </w:r>
+      <w:proofErr w:type="spellStart"/>
+      <w:r>
+        <w:rPr>
+          <w:rFonts w:ascii="Cambria" w:hAnsi="Cambria" w:cs="Cambria"/>
+        </w:rPr>
+        <w:t>ẓ</w:t>
+      </w:r>
+      <w:proofErr w:type="spellEnd"/>
+    </w:p>
+    <w:p>
+      <w:pPr>
+        <w:pStyle w:val="Mlsgreinlista"/>
+        <w:numPr>
+          <w:ilvl w:val="0"/>
+          <w:numId w:val="3"/>
+        </w:numPr>
+        <w:rPr>
+          <w:rFonts w:ascii="Tahoma" w:hAnsi="Tahoma" w:cs="Tahoma"/>
+        </w:rPr>
+      </w:pPr>
+      <w:r>
+        <w:rPr>
+          <w:rFonts w:ascii="Tahoma" w:hAnsi="Tahoma" w:cs="Tahoma"/>
+        </w:rPr>
+        <w:t xml:space="preserve">Tahoma - Ḍ </w:t>
+      </w:r>
+      <w:proofErr w:type="spellStart"/>
+      <w:r>
+        <w:rPr>
+          <w:rFonts w:ascii="Tahoma" w:hAnsi="Tahoma" w:cs="Tahoma"/>
+        </w:rPr>
+        <w:t>ḍ</w:t>
+      </w:r>
+      <w:proofErr w:type="spellEnd"/>
+      <w:r>
+        <w:rPr>
+          <w:rFonts w:ascii="Tahoma" w:hAnsi="Tahoma" w:cs="Tahoma"/>
+        </w:rPr>
+        <w:t xml:space="preserve"> Ḥ </w:t>
+      </w:r>
+      <w:proofErr w:type="spellStart"/>
+      <w:r>
+        <w:rPr>
+          <w:rFonts w:ascii="Tahoma" w:hAnsi="Tahoma" w:cs="Tahoma"/>
+        </w:rPr>
+        <w:t>ḥ</w:t>
+      </w:r>
+      <w:proofErr w:type="spellEnd"/>
+      <w:r>
+        <w:rPr>
+          <w:rFonts w:ascii="Tahoma" w:hAnsi="Tahoma" w:cs="Tahoma"/>
+        </w:rPr>
+        <w:t xml:space="preserve"> Ṣ </w:t>
+      </w:r>
+      <w:proofErr w:type="spellStart"/>
+      <w:r>
+        <w:rPr>
+          <w:rFonts w:ascii="Tahoma" w:hAnsi="Tahoma" w:cs="Tahoma"/>
+        </w:rPr>
+        <w:t>ṣ</w:t>
+      </w:r>
+      <w:proofErr w:type="spellEnd"/>
+      <w:r>
+        <w:rPr>
+          <w:rFonts w:ascii="Tahoma" w:hAnsi="Tahoma" w:cs="Tahoma"/>
+        </w:rPr>
+        <w:t xml:space="preserve"> Ṭ </w:t>
+      </w:r>
+      <w:proofErr w:type="spellStart"/>
+      <w:r>
+        <w:rPr>
+          <w:rFonts w:ascii="Tahoma" w:hAnsi="Tahoma" w:cs="Tahoma"/>
+        </w:rPr>
+        <w:t>ṭ</w:t>
+      </w:r>
+      <w:proofErr w:type="spellEnd"/>
+      <w:r>
+        <w:rPr>
+          <w:rFonts w:ascii="Tahoma" w:hAnsi="Tahoma" w:cs="Tahoma"/>
+        </w:rPr>
+        <w:t xml:space="preserve"> Ẓ </w:t>
+      </w:r>
+      <w:proofErr w:type="spellStart"/>
+      <w:r>
+        <w:rPr>
+          <w:rFonts w:ascii="Tahoma" w:hAnsi="Tahoma" w:cs="Tahoma"/>
+        </w:rPr>
+        <w:t>ẓ</w:t>
+      </w:r>
+      <w:proofErr w:type="spellEnd"/>
+    </w:p>
+    <w:p>
+      <w:r>
+        <w:lastRenderedPageBreak/>
         <w:t>Einnig er gott að nota flýtilykla fyrir úrfellingamerkin í Bahá’u’lláh (snýr eins og 9) og fyrra úrfellingamerkið í nafni ‘</w:t>
       </w:r>
       <w:r>
@@ -1632,7 +3014,10 @@
       </w:r>
       <w:proofErr w:type="spellEnd"/>
       <w:r>
-        <w:t xml:space="preserve">-? og </w:t>
+        <w:t xml:space="preserve">-~ </w:t>
+      </w:r>
+      <w:r>
+        <w:t xml:space="preserve">og </w:t>
       </w:r>
       <w:proofErr w:type="spellStart"/>
       <w:r>
@@ -1640,7 +3025,10 @@
       </w:r>
       <w:proofErr w:type="spellEnd"/>
       <w:r>
-        <w:t xml:space="preserve">-~ í þessari röð. </w:t>
+        <w:t xml:space="preserve">-? </w:t>
+      </w:r>
+      <w:r>
+        <w:t xml:space="preserve">í þessari röð. </w:t>
       </w:r>
       <w:r>
         <w:t>Það er gert með því að:</w:t>
@@ -1648,7 +3036,7 @@
     </w:p>
     <w:p>
       <w:pPr>
-        <w:pStyle w:val="ListParagraph"/>
+        <w:pStyle w:val="Mlsgreinlista"/>
         <w:numPr>
           <w:ilvl w:val="0"/>
           <w:numId w:val="7"/>
@@ -1658,8 +3046,14 @@
         <w:t>Smella á takkann „Flýtilykill …</w:t>
       </w:r>
       <w:r>
+        <w:t xml:space="preserve"> </w:t>
+      </w:r>
+      <w:r>
         <w:t>/</w:t>
       </w:r>
+      <w:r>
+        <w:t xml:space="preserve"> </w:t>
+      </w:r>
       <w:proofErr w:type="spellStart"/>
       <w:r>
         <w:t>Shortcut</w:t>
@@ -1674,7 +3068,7 @@
     </w:p>
     <w:p>
       <w:pPr>
-        <w:pStyle w:val="ListParagraph"/>
+        <w:pStyle w:val="Mlsgreinlista"/>
         <w:numPr>
           <w:ilvl w:val="0"/>
           <w:numId w:val="7"/>
@@ -1697,7 +3091,7 @@
     </w:p>
     <w:p>
       <w:pPr>
-        <w:pStyle w:val="ListParagraph"/>
+        <w:pStyle w:val="Mlsgreinlista"/>
         <w:numPr>
           <w:ilvl w:val="0"/>
           <w:numId w:val="7"/>
@@ -1737,7 +3131,7 @@
     </w:p>
     <w:p>
       <w:pPr>
-        <w:pStyle w:val="Heading1"/>
+        <w:pStyle w:val="Fyrirsgn1"/>
       </w:pPr>
       <w:r>
         <w:t>Sjál</w:t>
@@ -1751,7 +3145,7 @@
     </w:p>
     <w:p>
       <w:pPr>
-        <w:pStyle w:val="Heading2"/>
+        <w:pStyle w:val="Fyrirsgn2"/>
       </w:pPr>
       <w:r>
         <w:t>Raðtölur</w:t>
@@ -1812,7 +3206,7 @@
     </w:p>
     <w:p>
       <w:pPr>
-        <w:pStyle w:val="ListParagraph"/>
+        <w:pStyle w:val="Mlsgreinlista"/>
         <w:numPr>
           <w:ilvl w:val="0"/>
           <w:numId w:val="8"/>
@@ -1891,7 +3285,7 @@
     </w:p>
     <w:p>
       <w:pPr>
-        <w:pStyle w:val="ListParagraph"/>
+        <w:pStyle w:val="Mlsgreinlista"/>
         <w:numPr>
           <w:ilvl w:val="0"/>
           <w:numId w:val="8"/>
@@ -1946,7 +3340,7 @@
     </w:p>
     <w:p>
       <w:pPr>
-        <w:pStyle w:val="ListParagraph"/>
+        <w:pStyle w:val="Mlsgreinlista"/>
         <w:numPr>
           <w:ilvl w:val="0"/>
           <w:numId w:val="8"/>
@@ -1979,10 +3373,9 @@
     </w:p>
     <w:p>
       <w:pPr>
-        <w:pStyle w:val="Heading2"/>
-      </w:pPr>
-      <w:r>
-        <w:lastRenderedPageBreak/>
+        <w:pStyle w:val="Fyrirsgn2"/>
+      </w:pPr>
+      <w:r>
         <w:t>Úrfellingamerki í bahá’í orðum</w:t>
       </w:r>
     </w:p>
@@ -2174,13 +3567,14 @@
     </w:p>
     <w:p>
       <w:pPr>
-        <w:pStyle w:val="ListParagraph"/>
+        <w:pStyle w:val="Mlsgreinlista"/>
         <w:numPr>
           <w:ilvl w:val="0"/>
           <w:numId w:val="9"/>
         </w:numPr>
       </w:pPr>
       <w:r>
+        <w:lastRenderedPageBreak/>
         <w:t>Skrá/File</w:t>
       </w:r>
       <w:r>
@@ -2253,6 +3647,27 @@
     </w:p>
     <w:p>
       <w:r>
+        <w:t xml:space="preserve">Gangið úr skugga um að íslenska sé valin (sést efst í </w:t>
+      </w:r>
+      <w:proofErr w:type="spellStart"/>
+      <w:r>
+        <w:t>gluggaborðanum</w:t>
+      </w:r>
+      <w:proofErr w:type="spellEnd"/>
+      <w:r>
+        <w:t xml:space="preserve">) svo leiðréttingarnar eigi örugglega við íslensku. Leiðréttingamálið fylgir máli þess texta sem bendillinn situr í </w:t>
+      </w:r>
+      <w:proofErr w:type="spellStart"/>
+      <w:r>
+        <w:t>í</w:t>
+      </w:r>
+      <w:proofErr w:type="spellEnd"/>
+      <w:r>
+        <w:t xml:space="preserve"> texta skjalsins.</w:t>
+      </w:r>
+    </w:p>
+    <w:p>
+      <w:r>
         <w:t>Þar er hægt að bæta inn fjölmörgum línum fyrir öll þau algengustu orð sem nota úrfellingakommu sbr. myndina hér til hliðar. Athugið að nauðsynlegt er að afrita réttan rithátt inn í „</w:t>
       </w:r>
       <w:r>
@@ -2286,7 +3701,7 @@
     </w:p>
     <w:p>
       <w:pPr>
-        <w:pStyle w:val="Heading1"/>
+        <w:pStyle w:val="Fyrirsgn1"/>
       </w:pPr>
       <w:r>
         <w:t>ACL skrá fyrir leiðréttingar</w:t>
@@ -2319,13 +3734,82 @@
     </w:p>
     <w:p>
       <w:pPr>
-        <w:pStyle w:val="ListParagraph"/>
+        <w:pStyle w:val="Mlsgreinlista"/>
         <w:numPr>
           <w:ilvl w:val="0"/>
           <w:numId w:val="10"/>
         </w:numPr>
       </w:pPr>
       <w:r>
+        <w:rPr>
+          <w:noProof/>
+        </w:rPr>
+        <w:drawing>
+          <wp:anchor distT="0" distB="0" distL="114300" distR="114300" simplePos="0" relativeHeight="251663360" behindDoc="1" locked="0" layoutInCell="1" allowOverlap="1" wp14:anchorId="46DC6294" wp14:editId="2A39D114">
+            <wp:simplePos x="0" y="0"/>
+            <wp:positionH relativeFrom="column">
+              <wp:posOffset>3647136</wp:posOffset>
+            </wp:positionH>
+            <wp:positionV relativeFrom="paragraph">
+              <wp:posOffset>6350</wp:posOffset>
+            </wp:positionV>
+            <wp:extent cx="203835" cy="179705"/>
+            <wp:effectExtent l="0" t="0" r="5715" b="0"/>
+            <wp:wrapTight wrapText="bothSides">
+              <wp:wrapPolygon edited="0">
+                <wp:start x="0" y="0"/>
+                <wp:lineTo x="0" y="18318"/>
+                <wp:lineTo x="4037" y="18318"/>
+                <wp:lineTo x="20187" y="18318"/>
+                <wp:lineTo x="20187" y="2290"/>
+                <wp:lineTo x="16150" y="0"/>
+                <wp:lineTo x="0" y="0"/>
+              </wp:wrapPolygon>
+            </wp:wrapTight>
+            <wp:docPr id="1200225932" name="Mynd 1"/>
+            <wp:cNvGraphicFramePr>
+              <a:graphicFrameLocks xmlns:a="http://schemas.openxmlformats.org/drawingml/2006/main" noChangeAspect="1"/>
+            </wp:cNvGraphicFramePr>
+            <a:graphic xmlns:a="http://schemas.openxmlformats.org/drawingml/2006/main">
+              <a:graphicData uri="http://schemas.openxmlformats.org/drawingml/2006/picture">
+                <pic:pic xmlns:pic="http://schemas.openxmlformats.org/drawingml/2006/picture">
+                  <pic:nvPicPr>
+                    <pic:cNvPr id="1200225932" name="Mynd 1"/>
+                    <pic:cNvPicPr>
+                      <a:picLocks noChangeAspect="1"/>
+                    </pic:cNvPicPr>
+                  </pic:nvPicPr>
+                  <pic:blipFill>
+                    <a:blip r:embed="rId15" cstate="print">
+                      <a:extLst>
+                        <a:ext uri="{28A0092B-C50C-407E-A947-70E740481C1C}">
+                          <a14:useLocalDpi xmlns:a14="http://schemas.microsoft.com/office/drawing/2010/main" val="0"/>
+                        </a:ext>
+                        <a:ext uri="{837473B0-CC2E-450A-ABE3-18F120FF3D39}">
+                          <a1611:picAttrSrcUrl xmlns:a1611="http://schemas.microsoft.com/office/drawing/2016/11/main" r:id="rId16"/>
+                        </a:ext>
+                      </a:extLst>
+                    </a:blip>
+                    <a:stretch>
+                      <a:fillRect/>
+                    </a:stretch>
+                  </pic:blipFill>
+                  <pic:spPr>
+                    <a:xfrm>
+                      <a:off x="0" y="0"/>
+                      <a:ext cx="203835" cy="179705"/>
+                    </a:xfrm>
+                    <a:prstGeom prst="rect">
+                      <a:avLst/>
+                    </a:prstGeom>
+                  </pic:spPr>
+                </pic:pic>
+              </a:graphicData>
+            </a:graphic>
+          </wp:anchor>
+        </w:drawing>
+      </w:r>
+      <w:r>
         <w:t>Opnaðu „Keyra</w:t>
       </w:r>
       <w:r>
@@ -2340,12 +3824,21 @@
         <w:t>“</w:t>
       </w:r>
       <w:r>
-        <w:t xml:space="preserve"> skipanagluggann (Windows takki á lyklaborði og R).</w:t>
-      </w:r>
-    </w:p>
-    <w:p>
-      <w:pPr>
-        <w:pStyle w:val="ListParagraph"/>
+        <w:t xml:space="preserve"> skipanagluggann (Window</w:t>
+      </w:r>
+      <w:r>
+        <w:t>s</w:t>
+      </w:r>
+      <w:r>
+        <w:t xml:space="preserve"> </w:t>
+      </w:r>
+      <w:r>
+        <w:t xml:space="preserve"> takki á lyklaborði og R).</w:t>
+      </w:r>
+    </w:p>
+    <w:p>
+      <w:pPr>
+        <w:pStyle w:val="Mlsgreinlista"/>
         <w:numPr>
           <w:ilvl w:val="0"/>
           <w:numId w:val="10"/>
@@ -2379,7 +3872,7 @@
     </w:p>
     <w:p>
       <w:pPr>
-        <w:pStyle w:val="ListParagraph"/>
+        <w:pStyle w:val="Mlsgreinlista"/>
         <w:numPr>
           <w:ilvl w:val="0"/>
           <w:numId w:val="10"/>
@@ -2413,7 +3906,7 @@
     </w:p>
     <w:p>
       <w:pPr>
-        <w:pStyle w:val="ListParagraph"/>
+        <w:pStyle w:val="Mlsgreinlista"/>
         <w:numPr>
           <w:ilvl w:val="0"/>
           <w:numId w:val="10"/>
@@ -2431,7 +3924,7 @@
     </w:p>
     <w:p>
       <w:pPr>
-        <w:pStyle w:val="ListParagraph"/>
+        <w:pStyle w:val="Mlsgreinlista"/>
         <w:numPr>
           <w:ilvl w:val="0"/>
           <w:numId w:val="10"/>
@@ -2460,7 +3953,7 @@
     </w:p>
     <w:p>
       <w:pPr>
-        <w:pStyle w:val="ListParagraph"/>
+        <w:pStyle w:val="Mlsgreinlista"/>
         <w:numPr>
           <w:ilvl w:val="0"/>
           <w:numId w:val="10"/>
@@ -2472,7 +3965,7 @@
     </w:p>
     <w:p>
       <w:pPr>
-        <w:pStyle w:val="ListParagraph"/>
+        <w:pStyle w:val="Mlsgreinlista"/>
         <w:numPr>
           <w:ilvl w:val="0"/>
           <w:numId w:val="10"/>
@@ -2487,7 +3980,7 @@
     </w:p>
     <w:p>
       <w:pPr>
-        <w:pStyle w:val="ListParagraph"/>
+        <w:pStyle w:val="Mlsgreinlista"/>
         <w:numPr>
           <w:ilvl w:val="0"/>
           <w:numId w:val="10"/>
@@ -2539,27 +4032,27 @@
       <w:r>
         <w:t>aẓíratu’l-</w:t>
       </w:r>
-      <w:proofErr w:type="spellStart"/>
       <w:r>
         <w:t>Q</w:t>
       </w:r>
       <w:r>
-        <w:t>uds</w:t>
-      </w:r>
-      <w:proofErr w:type="spellEnd"/>
-      <w:r>
-        <w:t>.</w:t>
-      </w:r>
-    </w:p>
-    <w:p>
-      <w:r>
-        <w:lastRenderedPageBreak/>
-        <w:t>Athugaðu að þessar leiðréttingar virka bara fyrir texta á íslensku og hann þarf að vera merktur sem íslenskur texti, annars virka leiðréttingarnar ekki. Þessar leiðréttingar virka ekki fyrir texta sem er merktur öðru tungumáli, t.d. ensku, en hægt er að afrita helstu bahá’í orð handvirkt úr íslensku orðabókina yfir í orðabók viðkomandi tungumáls. Hafið samband við Upplýsinga- og tækniteymið ef óskað er nánari upplýsinga.</w:t>
-      </w:r>
-    </w:p>
-    <w:p>
-      <w:pPr>
-        <w:pStyle w:val="Heading1"/>
+        <w:t>uds.</w:t>
+      </w:r>
+    </w:p>
+    <w:p>
+      <w:r>
+        <w:t>Athugaðu að þessar leiðréttingar virka bara fyrir texta á íslensku og hann þarf að vera merktur sem íslenskur texti, annars virka leiðréttingarnar ekki. Þessar leiðréttingar virka ekki fyrir texta sem er merktur öðru tungumáli, t.d. ensku, en hægt er að afrita helstu bahá’í orð handvirkt úr íslensku orðabókin</w:t>
+      </w:r>
+      <w:r>
+        <w:t>ni</w:t>
+      </w:r>
+      <w:r>
+        <w:t xml:space="preserve"> yfir í orðabók viðkomandi tungumáls. Hafið samband við Upplýsinga- og tækniteymið ef óskað er nánari upplýsinga.</w:t>
+      </w:r>
+    </w:p>
+    <w:p>
+      <w:pPr>
+        <w:pStyle w:val="Fyrirsgn1"/>
       </w:pPr>
       <w:r>
         <w:t>Fast bandstrik til að forðast línuskiptingar</w:t>
@@ -2643,7 +4136,7 @@
 </file>
 
 <file path=word/endnotes.xml><?xml version="1.0" encoding="utf-8"?>
-<w:endnotes xmlns:wpc="http://schemas.microsoft.com/office/word/2010/wordprocessingCanvas" xmlns:cx="http://schemas.microsoft.com/office/drawing/2014/chartex" xmlns:cx1="http://schemas.microsoft.com/office/drawing/2015/9/8/chartex" xmlns:cx2="http://schemas.microsoft.com/office/drawing/2015/10/21/chartex" xmlns:cx3="http://schemas.microsoft.com/office/drawing/2016/5/9/chartex" xmlns:cx4="http://schemas.microsoft.com/office/drawing/2016/5/10/chartex" xmlns:cx5="http://schemas.microsoft.com/office/drawing/2016/5/11/chartex" xmlns:cx6="http://schemas.microsoft.com/office/drawing/2016/5/12/chartex" xmlns:cx7="http://schemas.microsoft.com/office/drawing/2016/5/13/chartex" xmlns:cx8="http://schemas.microsoft.com/office/drawing/2016/5/14/chartex" xmlns:mc="http://schemas.openxmlformats.org/markup-compatibility/2006" xmlns:aink="http://schemas.microsoft.com/office/drawing/2016/ink" xmlns:am3d="http://schemas.microsoft.com/office/drawing/2017/model3d" xmlns:o="urn:schemas-microsoft-com:office:office" xmlns:oel="http://schemas.microsoft.com/office/2019/extlst" xmlns:r="http://schemas.openxmlformats.org/officeDocument/2006/relationships" xmlns:m="http://schemas.openxmlformats.org/officeDocument/2006/math" xmlns:v="urn:schemas-microsoft-com:vml" xmlns:wp14="http://schemas.microsoft.com/office/word/2010/wordprocessingDrawing" xmlns:wp="http://schemas.openxmlformats.org/drawingml/2006/wordprocessingDrawing" xmlns:w10="urn:schemas-microsoft-com:office:word" xmlns:w="http://schemas.openxmlformats.org/wordprocessingml/2006/main" xmlns:w14="http://schemas.microsoft.com/office/word/2010/wordml" xmlns:w15="http://schemas.microsoft.com/office/word/2012/wordml" xmlns:w16cex="http://schemas.microsoft.com/office/word/2018/wordml/cex" xmlns:w16cid="http://schemas.microsoft.com/office/word/2016/wordml/cid" xmlns:w16="http://schemas.microsoft.com/office/word/2018/wordml" xmlns:w16sdtdh="http://schemas.microsoft.com/office/word/2020/wordml/sdtdatahash" xmlns:w16se="http://schemas.microsoft.com/office/word/2015/wordml/symex" xmlns:wpg="http://schemas.microsoft.com/office/word/2010/wordprocessingGroup" xmlns:wpi="http://schemas.microsoft.com/office/word/2010/wordprocessingInk" xmlns:wne="http://schemas.microsoft.com/office/word/2006/wordml" xmlns:wps="http://schemas.microsoft.com/office/word/2010/wordprocessingShape" mc:Ignorable="w14 w15 w16se w16cid w16 w16cex w16sdtdh wp14">
+<w:endnotes xmlns:wpc="http://schemas.microsoft.com/office/word/2010/wordprocessingCanvas" xmlns:cx="http://schemas.microsoft.com/office/drawing/2014/chartex" xmlns:cx1="http://schemas.microsoft.com/office/drawing/2015/9/8/chartex" xmlns:cx2="http://schemas.microsoft.com/office/drawing/2015/10/21/chartex" xmlns:cx3="http://schemas.microsoft.com/office/drawing/2016/5/9/chartex" xmlns:cx4="http://schemas.microsoft.com/office/drawing/2016/5/10/chartex" xmlns:cx5="http://schemas.microsoft.com/office/drawing/2016/5/11/chartex" xmlns:cx6="http://schemas.microsoft.com/office/drawing/2016/5/12/chartex" xmlns:cx7="http://schemas.microsoft.com/office/drawing/2016/5/13/chartex" xmlns:cx8="http://schemas.microsoft.com/office/drawing/2016/5/14/chartex" xmlns:mc="http://schemas.openxmlformats.org/markup-compatibility/2006" xmlns:aink="http://schemas.microsoft.com/office/drawing/2016/ink" xmlns:am3d="http://schemas.microsoft.com/office/drawing/2017/model3d" xmlns:o="urn:schemas-microsoft-com:office:office" xmlns:oel="http://schemas.microsoft.com/office/2019/extlst" xmlns:r="http://schemas.openxmlformats.org/officeDocument/2006/relationships" xmlns:m="http://schemas.openxmlformats.org/officeDocument/2006/math" xmlns:v="urn:schemas-microsoft-com:vml" xmlns:wp14="http://schemas.microsoft.com/office/word/2010/wordprocessingDrawing" xmlns:wp="http://schemas.openxmlformats.org/drawingml/2006/wordprocessingDrawing" xmlns:w10="urn:schemas-microsoft-com:office:word" xmlns:w="http://schemas.openxmlformats.org/wordprocessingml/2006/main" xmlns:w14="http://schemas.microsoft.com/office/word/2010/wordml" xmlns:w15="http://schemas.microsoft.com/office/word/2012/wordml" xmlns:w16cex="http://schemas.microsoft.com/office/word/2018/wordml/cex" xmlns:w16cid="http://schemas.microsoft.com/office/word/2016/wordml/cid" xmlns:w16="http://schemas.microsoft.com/office/word/2018/wordml" xmlns:w16du="http://schemas.microsoft.com/office/word/2023/wordml/word16du" xmlns:w16sdtdh="http://schemas.microsoft.com/office/word/2020/wordml/sdtdatahash" xmlns:w16se="http://schemas.microsoft.com/office/word/2015/wordml/symex" xmlns:wpg="http://schemas.microsoft.com/office/word/2010/wordprocessingGroup" xmlns:wpi="http://schemas.microsoft.com/office/word/2010/wordprocessingInk" xmlns:wne="http://schemas.microsoft.com/office/word/2006/wordml" xmlns:wps="http://schemas.microsoft.com/office/word/2010/wordprocessingShape" mc:Ignorable="w14 w15 w16se w16cid w16 w16cex w16sdtdh w16du wp14">
   <w:endnote w:type="separator" w:id="-1">
     <w:p>
       <w:pPr>
@@ -2668,7 +4161,7 @@
 </file>
 
 <file path=word/footnotes.xml><?xml version="1.0" encoding="utf-8"?>
-<w:footnotes xmlns:wpc="http://schemas.microsoft.com/office/word/2010/wordprocessingCanvas" xmlns:cx="http://schemas.microsoft.com/office/drawing/2014/chartex" xmlns:cx1="http://schemas.microsoft.com/office/drawing/2015/9/8/chartex" xmlns:cx2="http://schemas.microsoft.com/office/drawing/2015/10/21/chartex" xmlns:cx3="http://schemas.microsoft.com/office/drawing/2016/5/9/chartex" xmlns:cx4="http://schemas.microsoft.com/office/drawing/2016/5/10/chartex" xmlns:cx5="http://schemas.microsoft.com/office/drawing/2016/5/11/chartex" xmlns:cx6="http://schemas.microsoft.com/office/drawing/2016/5/12/chartex" xmlns:cx7="http://schemas.microsoft.com/office/drawing/2016/5/13/chartex" xmlns:cx8="http://schemas.microsoft.com/office/drawing/2016/5/14/chartex" xmlns:mc="http://schemas.openxmlformats.org/markup-compatibility/2006" xmlns:aink="http://schemas.microsoft.com/office/drawing/2016/ink" xmlns:am3d="http://schemas.microsoft.com/office/drawing/2017/model3d" xmlns:o="urn:schemas-microsoft-com:office:office" xmlns:oel="http://schemas.microsoft.com/office/2019/extlst" xmlns:r="http://schemas.openxmlformats.org/officeDocument/2006/relationships" xmlns:m="http://schemas.openxmlformats.org/officeDocument/2006/math" xmlns:v="urn:schemas-microsoft-com:vml" xmlns:wp14="http://schemas.microsoft.com/office/word/2010/wordprocessingDrawing" xmlns:wp="http://schemas.openxmlformats.org/drawingml/2006/wordprocessingDrawing" xmlns:w10="urn:schemas-microsoft-com:office:word" xmlns:w="http://schemas.openxmlformats.org/wordprocessingml/2006/main" xmlns:w14="http://schemas.microsoft.com/office/word/2010/wordml" xmlns:w15="http://schemas.microsoft.com/office/word/2012/wordml" xmlns:w16cex="http://schemas.microsoft.com/office/word/2018/wordml/cex" xmlns:w16cid="http://schemas.microsoft.com/office/word/2016/wordml/cid" xmlns:w16="http://schemas.microsoft.com/office/word/2018/wordml" xmlns:w16sdtdh="http://schemas.microsoft.com/office/word/2020/wordml/sdtdatahash" xmlns:w16se="http://schemas.microsoft.com/office/word/2015/wordml/symex" xmlns:wpg="http://schemas.microsoft.com/office/word/2010/wordprocessingGroup" xmlns:wpi="http://schemas.microsoft.com/office/word/2010/wordprocessingInk" xmlns:wne="http://schemas.microsoft.com/office/word/2006/wordml" xmlns:wps="http://schemas.microsoft.com/office/word/2010/wordprocessingShape" mc:Ignorable="w14 w15 w16se w16cid w16 w16cex w16sdtdh wp14">
+<w:footnotes xmlns:wpc="http://schemas.microsoft.com/office/word/2010/wordprocessingCanvas" xmlns:cx="http://schemas.microsoft.com/office/drawing/2014/chartex" xmlns:cx1="http://schemas.microsoft.com/office/drawing/2015/9/8/chartex" xmlns:cx2="http://schemas.microsoft.com/office/drawing/2015/10/21/chartex" xmlns:cx3="http://schemas.microsoft.com/office/drawing/2016/5/9/chartex" xmlns:cx4="http://schemas.microsoft.com/office/drawing/2016/5/10/chartex" xmlns:cx5="http://schemas.microsoft.com/office/drawing/2016/5/11/chartex" xmlns:cx6="http://schemas.microsoft.com/office/drawing/2016/5/12/chartex" xmlns:cx7="http://schemas.microsoft.com/office/drawing/2016/5/13/chartex" xmlns:cx8="http://schemas.microsoft.com/office/drawing/2016/5/14/chartex" xmlns:mc="http://schemas.openxmlformats.org/markup-compatibility/2006" xmlns:aink="http://schemas.microsoft.com/office/drawing/2016/ink" xmlns:am3d="http://schemas.microsoft.com/office/drawing/2017/model3d" xmlns:o="urn:schemas-microsoft-com:office:office" xmlns:oel="http://schemas.microsoft.com/office/2019/extlst" xmlns:r="http://schemas.openxmlformats.org/officeDocument/2006/relationships" xmlns:m="http://schemas.openxmlformats.org/officeDocument/2006/math" xmlns:v="urn:schemas-microsoft-com:vml" xmlns:wp14="http://schemas.microsoft.com/office/word/2010/wordprocessingDrawing" xmlns:wp="http://schemas.openxmlformats.org/drawingml/2006/wordprocessingDrawing" xmlns:w10="urn:schemas-microsoft-com:office:word" xmlns:w="http://schemas.openxmlformats.org/wordprocessingml/2006/main" xmlns:w14="http://schemas.microsoft.com/office/word/2010/wordml" xmlns:w15="http://schemas.microsoft.com/office/word/2012/wordml" xmlns:w16cex="http://schemas.microsoft.com/office/word/2018/wordml/cex" xmlns:w16cid="http://schemas.microsoft.com/office/word/2016/wordml/cid" xmlns:w16="http://schemas.microsoft.com/office/word/2018/wordml" xmlns:w16du="http://schemas.microsoft.com/office/word/2023/wordml/word16du" xmlns:w16sdtdh="http://schemas.microsoft.com/office/word/2020/wordml/sdtdatahash" xmlns:w16se="http://schemas.microsoft.com/office/word/2015/wordml/symex" xmlns:wpg="http://schemas.microsoft.com/office/word/2010/wordprocessingGroup" xmlns:wpi="http://schemas.microsoft.com/office/word/2010/wordprocessingInk" xmlns:wne="http://schemas.microsoft.com/office/word/2006/wordml" xmlns:wps="http://schemas.microsoft.com/office/word/2010/wordprocessingShape" mc:Ignorable="w14 w15 w16se w16cid w16 w16cex w16sdtdh w16du wp14">
   <w:footnote w:type="separator" w:id="-1">
     <w:p>
       <w:pPr>
@@ -2692,11 +4185,30 @@
   <w:footnote w:id="1">
     <w:p>
       <w:pPr>
-        <w:pStyle w:val="FootnoteText"/>
-      </w:pPr>
-      <w:r>
-        <w:rPr>
-          <w:rStyle w:val="FootnoteReference"/>
+        <w:pStyle w:val="Textineanmlsgreinar"/>
+      </w:pPr>
+      <w:r>
+        <w:rPr>
+          <w:rStyle w:val="Tilvsunneanmlsgrein"/>
+        </w:rPr>
+        <w:footnoteRef/>
+      </w:r>
+      <w:r>
+        <w:t xml:space="preserve"> Ú</w:t>
+      </w:r>
+      <w:r>
+        <w:t>tgáfa 2406 smíð 16.0.17726.20078</w:t>
+      </w:r>
+    </w:p>
+  </w:footnote>
+  <w:footnote w:id="2">
+    <w:p>
+      <w:pPr>
+        <w:pStyle w:val="Textineanmlsgreinar"/>
+      </w:pPr>
+      <w:r>
+        <w:rPr>
+          <w:rStyle w:val="Tilvsunneanmlsgrein"/>
         </w:rPr>
         <w:footnoteRef/>
       </w:r>
@@ -2715,7 +4227,7 @@
 </file>
 
 <file path=word/numbering.xml><?xml version="1.0" encoding="utf-8"?>
-<w:numbering xmlns:wpc="http://schemas.microsoft.com/office/word/2010/wordprocessingCanvas" xmlns:cx="http://schemas.microsoft.com/office/drawing/2014/chartex" xmlns:cx1="http://schemas.microsoft.com/office/drawing/2015/9/8/chartex" xmlns:cx2="http://schemas.microsoft.com/office/drawing/2015/10/21/chartex" xmlns:cx3="http://schemas.microsoft.com/office/drawing/2016/5/9/chartex" xmlns:cx4="http://schemas.microsoft.com/office/drawing/2016/5/10/chartex" xmlns:cx5="http://schemas.microsoft.com/office/drawing/2016/5/11/chartex" xmlns:cx6="http://schemas.microsoft.com/office/drawing/2016/5/12/chartex" xmlns:cx7="http://schemas.microsoft.com/office/drawing/2016/5/13/chartex" xmlns:cx8="http://schemas.microsoft.com/office/drawing/2016/5/14/chartex" xmlns:mc="http://schemas.openxmlformats.org/markup-compatibility/2006" xmlns:aink="http://schemas.microsoft.com/office/drawing/2016/ink" xmlns:am3d="http://schemas.microsoft.com/office/drawing/2017/model3d" xmlns:o="urn:schemas-microsoft-com:office:office" xmlns:oel="http://schemas.microsoft.com/office/2019/extlst" xmlns:r="http://schemas.openxmlformats.org/officeDocument/2006/relationships" xmlns:m="http://schemas.openxmlformats.org/officeDocument/2006/math" xmlns:v="urn:schemas-microsoft-com:vml" xmlns:wp14="http://schemas.microsoft.com/office/word/2010/wordprocessingDrawing" xmlns:wp="http://schemas.openxmlformats.org/drawingml/2006/wordprocessingDrawing" xmlns:w10="urn:schemas-microsoft-com:office:word" xmlns:w="http://schemas.openxmlformats.org/wordprocessingml/2006/main" xmlns:w14="http://schemas.microsoft.com/office/word/2010/wordml" xmlns:w15="http://schemas.microsoft.com/office/word/2012/wordml" xmlns:w16cex="http://schemas.microsoft.com/office/word/2018/wordml/cex" xmlns:w16cid="http://schemas.microsoft.com/office/word/2016/wordml/cid" xmlns:w16="http://schemas.microsoft.com/office/word/2018/wordml" xmlns:w16sdtdh="http://schemas.microsoft.com/office/word/2020/wordml/sdtdatahash" xmlns:w16se="http://schemas.microsoft.com/office/word/2015/wordml/symex" xmlns:wpg="http://schemas.microsoft.com/office/word/2010/wordprocessingGroup" xmlns:wpi="http://schemas.microsoft.com/office/word/2010/wordprocessingInk" xmlns:wne="http://schemas.microsoft.com/office/word/2006/wordml" xmlns:wps="http://schemas.microsoft.com/office/word/2010/wordprocessingShape" mc:Ignorable="w14 w15 w16se w16cid w16 w16cex w16sdtdh wp14">
+<w:numbering xmlns:wpc="http://schemas.microsoft.com/office/word/2010/wordprocessingCanvas" xmlns:cx="http://schemas.microsoft.com/office/drawing/2014/chartex" xmlns:cx1="http://schemas.microsoft.com/office/drawing/2015/9/8/chartex" xmlns:cx2="http://schemas.microsoft.com/office/drawing/2015/10/21/chartex" xmlns:cx3="http://schemas.microsoft.com/office/drawing/2016/5/9/chartex" xmlns:cx4="http://schemas.microsoft.com/office/drawing/2016/5/10/chartex" xmlns:cx5="http://schemas.microsoft.com/office/drawing/2016/5/11/chartex" xmlns:cx6="http://schemas.microsoft.com/office/drawing/2016/5/12/chartex" xmlns:cx7="http://schemas.microsoft.com/office/drawing/2016/5/13/chartex" xmlns:cx8="http://schemas.microsoft.com/office/drawing/2016/5/14/chartex" xmlns:mc="http://schemas.openxmlformats.org/markup-compatibility/2006" xmlns:aink="http://schemas.microsoft.com/office/drawing/2016/ink" xmlns:am3d="http://schemas.microsoft.com/office/drawing/2017/model3d" xmlns:o="urn:schemas-microsoft-com:office:office" xmlns:oel="http://schemas.microsoft.com/office/2019/extlst" xmlns:r="http://schemas.openxmlformats.org/officeDocument/2006/relationships" xmlns:m="http://schemas.openxmlformats.org/officeDocument/2006/math" xmlns:v="urn:schemas-microsoft-com:vml" xmlns:wp14="http://schemas.microsoft.com/office/word/2010/wordprocessingDrawing" xmlns:wp="http://schemas.openxmlformats.org/drawingml/2006/wordprocessingDrawing" xmlns:w10="urn:schemas-microsoft-com:office:word" xmlns:w="http://schemas.openxmlformats.org/wordprocessingml/2006/main" xmlns:w14="http://schemas.microsoft.com/office/word/2010/wordml" xmlns:w15="http://schemas.microsoft.com/office/word/2012/wordml" xmlns:w16cex="http://schemas.microsoft.com/office/word/2018/wordml/cex" xmlns:w16cid="http://schemas.microsoft.com/office/word/2016/wordml/cid" xmlns:w16="http://schemas.microsoft.com/office/word/2018/wordml" xmlns:w16du="http://schemas.microsoft.com/office/word/2023/wordml/word16du" xmlns:w16sdtdh="http://schemas.microsoft.com/office/word/2020/wordml/sdtdatahash" xmlns:w16se="http://schemas.microsoft.com/office/word/2015/wordml/symex" xmlns:wpg="http://schemas.microsoft.com/office/word/2010/wordprocessingGroup" xmlns:wpi="http://schemas.microsoft.com/office/word/2010/wordprocessingInk" xmlns:wne="http://schemas.microsoft.com/office/word/2006/wordml" xmlns:wps="http://schemas.microsoft.com/office/word/2010/wordprocessingShape" mc:Ignorable="w14 w15 w16se w16cid w16 w16cex w16sdtdh w16du wp14">
   <w:abstractNum w:abstractNumId="0" w15:restartNumberingAfterBreak="0">
     <w:nsid w:val="15BA4373"/>
     <w:multiLevelType w:val="hybridMultilevel"/>
@@ -2805,7 +4317,7 @@
   <w:abstractNum w:abstractNumId="1" w15:restartNumberingAfterBreak="0">
     <w:nsid w:val="18FB0D39"/>
     <w:multiLevelType w:val="hybridMultilevel"/>
-    <w:tmpl w:val="42726A70"/>
+    <w:tmpl w:val="A454B922"/>
     <w:lvl w:ilvl="0" w:tplc="040F0001">
       <w:start w:val="1"/>
       <w:numFmt w:val="bullet"/>
@@ -3923,7 +5435,7 @@
 </file>
 
 <file path=word/styles.xml><?xml version="1.0" encoding="utf-8"?>
-<w:styles xmlns:mc="http://schemas.openxmlformats.org/markup-compatibility/2006" xmlns:r="http://schemas.openxmlformats.org/officeDocument/2006/relationships" xmlns:w="http://schemas.openxmlformats.org/wordprocessingml/2006/main" xmlns:w14="http://schemas.microsoft.com/office/word/2010/wordml" xmlns:w15="http://schemas.microsoft.com/office/word/2012/wordml" xmlns:w16cex="http://schemas.microsoft.com/office/word/2018/wordml/cex" xmlns:w16cid="http://schemas.microsoft.com/office/word/2016/wordml/cid" xmlns:w16="http://schemas.microsoft.com/office/word/2018/wordml" xmlns:w16sdtdh="http://schemas.microsoft.com/office/word/2020/wordml/sdtdatahash" xmlns:w16se="http://schemas.microsoft.com/office/word/2015/wordml/symex" mc:Ignorable="w14 w15 w16se w16cid w16 w16cex w16sdtdh">
+<w:styles xmlns:mc="http://schemas.openxmlformats.org/markup-compatibility/2006" xmlns:r="http://schemas.openxmlformats.org/officeDocument/2006/relationships" xmlns:w="http://schemas.openxmlformats.org/wordprocessingml/2006/main" xmlns:w14="http://schemas.microsoft.com/office/word/2010/wordml" xmlns:w15="http://schemas.microsoft.com/office/word/2012/wordml" xmlns:w16cex="http://schemas.microsoft.com/office/word/2018/wordml/cex" xmlns:w16cid="http://schemas.microsoft.com/office/word/2016/wordml/cid" xmlns:w16="http://schemas.microsoft.com/office/word/2018/wordml" xmlns:w16du="http://schemas.microsoft.com/office/word/2023/wordml/word16du" xmlns:w16sdtdh="http://schemas.microsoft.com/office/word/2020/wordml/sdtdatahash" xmlns:w16se="http://schemas.microsoft.com/office/word/2015/wordml/symex" mc:Ignorable="w14 w15 w16se w16cid w16 w16cex w16sdtdh w16du">
   <w:docDefaults>
     <w:rPrDefault>
       <w:rPr>
@@ -4317,7 +5829,7 @@
     <w:lsdException w:name="Unresolved Mention" w:semiHidden="1" w:unhideWhenUsed="1"/>
     <w:lsdException w:name="Smart Link" w:semiHidden="1" w:unhideWhenUsed="1"/>
   </w:latentStyles>
-  <w:style w:type="paragraph" w:default="1" w:styleId="Normal">
+  <w:style w:type="paragraph" w:default="1" w:styleId="Venjulegur">
     <w:name w:val="Normal"/>
     <w:qFormat/>
     <w:rsid w:val="00BD29D6"/>
@@ -4326,11 +5838,11 @@
       <w:sz w:val="24"/>
     </w:rPr>
   </w:style>
-  <w:style w:type="paragraph" w:styleId="Heading1">
+  <w:style w:type="paragraph" w:styleId="Fyrirsgn1">
     <w:name w:val="heading 1"/>
-    <w:basedOn w:val="Normal"/>
-    <w:next w:val="Normal"/>
-    <w:link w:val="Heading1Char"/>
+    <w:basedOn w:val="Venjulegur"/>
+    <w:next w:val="Venjulegur"/>
+    <w:link w:val="Fyrirsgn1Staf"/>
     <w:uiPriority w:val="9"/>
     <w:qFormat/>
     <w:rsid w:val="00633148"/>
@@ -4347,11 +5859,11 @@
       <w:szCs w:val="32"/>
     </w:rPr>
   </w:style>
-  <w:style w:type="paragraph" w:styleId="Heading2">
+  <w:style w:type="paragraph" w:styleId="Fyrirsgn2">
     <w:name w:val="heading 2"/>
-    <w:basedOn w:val="Normal"/>
-    <w:next w:val="Normal"/>
-    <w:link w:val="Heading2Char"/>
+    <w:basedOn w:val="Venjulegur"/>
+    <w:next w:val="Venjulegur"/>
+    <w:link w:val="Fyrirsgn2Staf"/>
     <w:uiPriority w:val="9"/>
     <w:unhideWhenUsed/>
     <w:qFormat/>
@@ -4369,13 +5881,13 @@
       <w:szCs w:val="26"/>
     </w:rPr>
   </w:style>
-  <w:style w:type="character" w:default="1" w:styleId="DefaultParagraphFont">
+  <w:style w:type="character" w:default="1" w:styleId="Sjlfgefinleturgermlsgreinar">
     <w:name w:val="Default Paragraph Font"/>
     <w:uiPriority w:val="1"/>
     <w:semiHidden/>
     <w:unhideWhenUsed/>
   </w:style>
-  <w:style w:type="table" w:default="1" w:styleId="TableNormal">
+  <w:style w:type="table" w:default="1" w:styleId="Tafla-venjuleg">
     <w:name w:val="Normal Table"/>
     <w:uiPriority w:val="99"/>
     <w:semiHidden/>
@@ -4390,7 +5902,7 @@
       </w:tblCellMar>
     </w:tblPr>
   </w:style>
-  <w:style w:type="numbering" w:default="1" w:styleId="NoList">
+  <w:style w:type="numbering" w:default="1" w:styleId="Enginnlisti">
     <w:name w:val="No List"/>
     <w:uiPriority w:val="99"/>
     <w:semiHidden/>
@@ -4398,7 +5910,7 @@
   </w:style>
   <w:style w:type="paragraph" w:customStyle="1" w:styleId="Header2-trnaarml">
     <w:name w:val="Header 2 - trúnaðarmál"/>
-    <w:basedOn w:val="Heading2"/>
+    <w:basedOn w:val="Fyrirsgn2"/>
     <w:link w:val="Header2-trnaarmlChar"/>
     <w:qFormat/>
     <w:rsid w:val="009B73D3"/>
@@ -4418,7 +5930,7 @@
   </w:style>
   <w:style w:type="character" w:customStyle="1" w:styleId="Header2-trnaarmlChar">
     <w:name w:val="Header 2 - trúnaðarmál Char"/>
-    <w:basedOn w:val="Heading2Char"/>
+    <w:basedOn w:val="Fyrirsgn2Staf"/>
     <w:link w:val="Header2-trnaarml"/>
     <w:rsid w:val="009B73D3"/>
     <w:rPr>
@@ -4429,10 +5941,10 @@
       <w:szCs w:val="24"/>
     </w:rPr>
   </w:style>
-  <w:style w:type="character" w:customStyle="1" w:styleId="Heading2Char">
-    <w:name w:val="Heading 2 Char"/>
-    <w:basedOn w:val="DefaultParagraphFont"/>
-    <w:link w:val="Heading2"/>
+  <w:style w:type="character" w:customStyle="1" w:styleId="Fyrirsgn2Staf">
+    <w:name w:val="Fyrirsögn 2 Staf"/>
+    <w:basedOn w:val="Sjlfgefinleturgermlsgreinar"/>
+    <w:link w:val="Fyrirsgn2"/>
     <w:uiPriority w:val="9"/>
     <w:rsid w:val="009B73D3"/>
     <w:rPr>
@@ -4444,7 +5956,7 @@
   </w:style>
   <w:style w:type="paragraph" w:customStyle="1" w:styleId="M-Address">
     <w:name w:val="M-Address"/>
-    <w:basedOn w:val="Normal"/>
+    <w:basedOn w:val="Venjulegur"/>
     <w:qFormat/>
     <w:rsid w:val="000526C6"/>
     <w:pPr>
@@ -4460,7 +5972,7 @@
   </w:style>
   <w:style w:type="paragraph" w:customStyle="1" w:styleId="M-Date">
     <w:name w:val="M-Date"/>
-    <w:basedOn w:val="Normal"/>
+    <w:basedOn w:val="Venjulegur"/>
     <w:qFormat/>
     <w:rsid w:val="000526C6"/>
     <w:pPr>
@@ -4478,7 +5990,7 @@
   </w:style>
   <w:style w:type="paragraph" w:customStyle="1" w:styleId="M-Dep-Secretariat">
     <w:name w:val="M-Dep-Secretariat"/>
-    <w:basedOn w:val="Normal"/>
+    <w:basedOn w:val="Venjulegur"/>
     <w:qFormat/>
     <w:rsid w:val="000526C6"/>
     <w:pPr>
@@ -4496,7 +6008,7 @@
   </w:style>
   <w:style w:type="paragraph" w:customStyle="1" w:styleId="M-Dep-Secretariat-Date">
     <w:name w:val="M-Dep-Secretariat-Date"/>
-    <w:basedOn w:val="Normal"/>
+    <w:basedOn w:val="Venjulegur"/>
     <w:qFormat/>
     <w:rsid w:val="000526C6"/>
     <w:pPr>
@@ -4515,7 +6027,7 @@
   </w:style>
   <w:style w:type="paragraph" w:customStyle="1" w:styleId="M-Dep-Secretariat-Regards">
     <w:name w:val="M-Dep-Secretariat-Regards"/>
-    <w:basedOn w:val="Normal"/>
+    <w:basedOn w:val="Venjulegur"/>
     <w:qFormat/>
     <w:rsid w:val="000526C6"/>
     <w:pPr>
@@ -4533,7 +6045,7 @@
   </w:style>
   <w:style w:type="paragraph" w:customStyle="1" w:styleId="M-Dep-Secretariat-UHJ">
     <w:name w:val="M-Dep-Secretariat-UHJ"/>
-    <w:basedOn w:val="Normal"/>
+    <w:basedOn w:val="Venjulegur"/>
     <w:qFormat/>
     <w:rsid w:val="000526C6"/>
     <w:pPr>
@@ -4552,7 +6064,7 @@
   </w:style>
   <w:style w:type="paragraph" w:customStyle="1" w:styleId="M-Receiver">
     <w:name w:val="M-Receiver"/>
-    <w:basedOn w:val="Normal"/>
+    <w:basedOn w:val="Venjulegur"/>
     <w:qFormat/>
     <w:rsid w:val="000526C6"/>
     <w:pPr>
@@ -4568,7 +6080,7 @@
   </w:style>
   <w:style w:type="paragraph" w:customStyle="1" w:styleId="M-Section-Title">
     <w:name w:val="M-Section-Title"/>
-    <w:basedOn w:val="Normal"/>
+    <w:basedOn w:val="Venjulegur"/>
     <w:qFormat/>
     <w:rsid w:val="000526C6"/>
     <w:pPr>
@@ -4607,7 +6119,7 @@
   </w:style>
   <w:style w:type="paragraph" w:customStyle="1" w:styleId="M-Signature-UHJ">
     <w:name w:val="M-Signature-UHJ"/>
-    <w:basedOn w:val="Normal"/>
+    <w:basedOn w:val="Venjulegur"/>
     <w:qFormat/>
     <w:rsid w:val="000526C6"/>
     <w:pPr>
@@ -4625,7 +6137,7 @@
   </w:style>
   <w:style w:type="paragraph" w:customStyle="1" w:styleId="M-Text">
     <w:name w:val="M-Text"/>
-    <w:basedOn w:val="Normal"/>
+    <w:basedOn w:val="Venjulegur"/>
     <w:qFormat/>
     <w:rsid w:val="000526C6"/>
     <w:pPr>
@@ -4682,8 +6194,8 @@
   </w:style>
   <w:style w:type="paragraph" w:customStyle="1" w:styleId="M-UHJ">
     <w:name w:val="M-UHJ"/>
-    <w:basedOn w:val="Normal"/>
-    <w:next w:val="Normal"/>
+    <w:basedOn w:val="Venjulegur"/>
+    <w:next w:val="Venjulegur"/>
     <w:qFormat/>
     <w:rsid w:val="000526C6"/>
     <w:pPr>
@@ -4700,11 +6212,11 @@
       <w:szCs w:val="26"/>
     </w:rPr>
   </w:style>
-  <w:style w:type="paragraph" w:styleId="Title">
+  <w:style w:type="paragraph" w:styleId="Titill">
     <w:name w:val="Title"/>
-    <w:basedOn w:val="Normal"/>
-    <w:next w:val="Normal"/>
-    <w:link w:val="TitleChar"/>
+    <w:basedOn w:val="Venjulegur"/>
+    <w:next w:val="Venjulegur"/>
+    <w:link w:val="TitillStaf"/>
     <w:uiPriority w:val="10"/>
     <w:qFormat/>
     <w:rsid w:val="00DE3C94"/>
@@ -4720,10 +6232,10 @@
       <w:szCs w:val="56"/>
     </w:rPr>
   </w:style>
-  <w:style w:type="character" w:customStyle="1" w:styleId="TitleChar">
-    <w:name w:val="Title Char"/>
-    <w:basedOn w:val="DefaultParagraphFont"/>
-    <w:link w:val="Title"/>
+  <w:style w:type="character" w:customStyle="1" w:styleId="TitillStaf">
+    <w:name w:val="Titill Staf"/>
+    <w:basedOn w:val="Sjlfgefinleturgermlsgreinar"/>
+    <w:link w:val="Titill"/>
     <w:uiPriority w:val="10"/>
     <w:rsid w:val="00DE3C94"/>
     <w:rPr>
@@ -4734,11 +6246,11 @@
       <w:szCs w:val="56"/>
     </w:rPr>
   </w:style>
-  <w:style w:type="paragraph" w:styleId="Subtitle">
+  <w:style w:type="paragraph" w:styleId="Undirtitill">
     <w:name w:val="Subtitle"/>
-    <w:basedOn w:val="Normal"/>
-    <w:next w:val="Normal"/>
-    <w:link w:val="SubtitleChar"/>
+    <w:basedOn w:val="Venjulegur"/>
+    <w:next w:val="Venjulegur"/>
+    <w:link w:val="UndirtitillStaf"/>
     <w:uiPriority w:val="11"/>
     <w:qFormat/>
     <w:rsid w:val="001A316A"/>
@@ -4753,10 +6265,10 @@
       <w:spacing w:val="15"/>
     </w:rPr>
   </w:style>
-  <w:style w:type="character" w:customStyle="1" w:styleId="SubtitleChar">
-    <w:name w:val="Subtitle Char"/>
-    <w:basedOn w:val="DefaultParagraphFont"/>
-    <w:link w:val="Subtitle"/>
+  <w:style w:type="character" w:customStyle="1" w:styleId="UndirtitillStaf">
+    <w:name w:val="Undirtitill Staf"/>
+    <w:basedOn w:val="Sjlfgefinleturgermlsgreinar"/>
+    <w:link w:val="Undirtitill"/>
     <w:uiPriority w:val="11"/>
     <w:rsid w:val="001A316A"/>
     <w:rPr>
@@ -4765,10 +6277,10 @@
       <w:spacing w:val="15"/>
     </w:rPr>
   </w:style>
-  <w:style w:type="character" w:customStyle="1" w:styleId="Heading1Char">
-    <w:name w:val="Heading 1 Char"/>
-    <w:basedOn w:val="DefaultParagraphFont"/>
-    <w:link w:val="Heading1"/>
+  <w:style w:type="character" w:customStyle="1" w:styleId="Fyrirsgn1Staf">
+    <w:name w:val="Fyrirsögn 1 Staf"/>
+    <w:basedOn w:val="Sjlfgefinleturgermlsgreinar"/>
+    <w:link w:val="Fyrirsgn1"/>
     <w:uiPriority w:val="9"/>
     <w:rsid w:val="00633148"/>
     <w:rPr>
@@ -4778,9 +6290,9 @@
       <w:szCs w:val="32"/>
     </w:rPr>
   </w:style>
-  <w:style w:type="paragraph" w:styleId="ListParagraph">
+  <w:style w:type="paragraph" w:styleId="Mlsgreinlista">
     <w:name w:val="List Paragraph"/>
-    <w:basedOn w:val="Normal"/>
+    <w:basedOn w:val="Venjulegur"/>
     <w:uiPriority w:val="34"/>
     <w:qFormat/>
     <w:rsid w:val="00EC6D35"/>
@@ -4789,10 +6301,10 @@
       <w:contextualSpacing/>
     </w:pPr>
   </w:style>
-  <w:style w:type="paragraph" w:styleId="FootnoteText">
+  <w:style w:type="paragraph" w:styleId="Textineanmlsgreinar">
     <w:name w:val="footnote text"/>
-    <w:basedOn w:val="Normal"/>
-    <w:link w:val="FootnoteTextChar"/>
+    <w:basedOn w:val="Venjulegur"/>
+    <w:link w:val="TextineanmlsgreinarStaf"/>
     <w:uiPriority w:val="99"/>
     <w:semiHidden/>
     <w:unhideWhenUsed/>
@@ -4805,10 +6317,10 @@
       <w:szCs w:val="20"/>
     </w:rPr>
   </w:style>
-  <w:style w:type="character" w:customStyle="1" w:styleId="FootnoteTextChar">
-    <w:name w:val="Footnote Text Char"/>
-    <w:basedOn w:val="DefaultParagraphFont"/>
-    <w:link w:val="FootnoteText"/>
+  <w:style w:type="character" w:customStyle="1" w:styleId="TextineanmlsgreinarStaf">
+    <w:name w:val="Texti neðanmálsgreinar Staf"/>
+    <w:basedOn w:val="Sjlfgefinleturgermlsgreinar"/>
+    <w:link w:val="Textineanmlsgreinar"/>
     <w:uiPriority w:val="99"/>
     <w:semiHidden/>
     <w:rsid w:val="00B33F28"/>
@@ -4818,15 +6330,38 @@
       <w:szCs w:val="20"/>
     </w:rPr>
   </w:style>
-  <w:style w:type="character" w:styleId="FootnoteReference">
+  <w:style w:type="character" w:styleId="Tilvsunneanmlsgrein">
     <w:name w:val="footnote reference"/>
-    <w:basedOn w:val="DefaultParagraphFont"/>
+    <w:basedOn w:val="Sjlfgefinleturgermlsgreinar"/>
     <w:uiPriority w:val="99"/>
     <w:semiHidden/>
     <w:unhideWhenUsed/>
     <w:rsid w:val="00B33F28"/>
     <w:rPr>
       <w:vertAlign w:val="superscript"/>
+    </w:rPr>
+  </w:style>
+  <w:style w:type="character" w:styleId="Tengill">
+    <w:name w:val="Hyperlink"/>
+    <w:basedOn w:val="Sjlfgefinleturgermlsgreinar"/>
+    <w:uiPriority w:val="99"/>
+    <w:unhideWhenUsed/>
+    <w:rsid w:val="00265EA1"/>
+    <w:rPr>
+      <w:color w:val="0563C1" w:themeColor="hyperlink"/>
+      <w:u w:val="single"/>
+    </w:rPr>
+  </w:style>
+  <w:style w:type="character" w:styleId="Ekkileystrtilgreiningu">
+    <w:name w:val="Unresolved Mention"/>
+    <w:basedOn w:val="Sjlfgefinleturgermlsgreinar"/>
+    <w:uiPriority w:val="99"/>
+    <w:semiHidden/>
+    <w:unhideWhenUsed/>
+    <w:rsid w:val="00265EA1"/>
+    <w:rPr>
+      <w:color w:val="605E5C"/>
+      <w:shd w:val="clear" w:color="auto" w:fill="E1DFDD"/>
     </w:rPr>
   </w:style>
 </w:styles>

</xml_diff>